<commit_message>
Artist confirmation and Artist invoice is correctly sending out emails and sending pdf's to the drive
</commit_message>
<xml_diff>
--- a/Code Documentation.docx
+++ b/Code Documentation.docx
@@ -222,7 +222,15 @@
         </w:numPr>
       </w:pPr>
       <w:r>
-        <w:t xml:space="preserve">Solution, removed the drop down function and figured out how the venue information was being passed to be able to display the current venue </w:t>
+        <w:t xml:space="preserve">Solution, removed the </w:t>
+      </w:r>
+      <w:proofErr w:type="gramStart"/>
+      <w:r>
+        <w:t>drop down</w:t>
+      </w:r>
+      <w:proofErr w:type="gramEnd"/>
+      <w:r>
+        <w:t xml:space="preserve"> function and figured out how the venue information was being passed to be able to display the current venue </w:t>
       </w:r>
     </w:p>
     <w:p>
@@ -328,9 +336,14 @@
           <w:numId w:val="1"/>
         </w:numPr>
       </w:pPr>
+      <w:proofErr w:type="gramStart"/>
       <w:r>
         <w:lastRenderedPageBreak/>
-        <w:t>Therefore we upgraded to Blaze plan (it was a process with verifying the billing account)</w:t>
+        <w:t>Therefore</w:t>
+      </w:r>
+      <w:proofErr w:type="gramEnd"/>
+      <w:r>
+        <w:t xml:space="preserve"> we upgraded to Blaze plan (it was a process with verifying the billing account)</w:t>
       </w:r>
     </w:p>
     <w:p>
@@ -434,7 +447,15 @@
         </w:numPr>
       </w:pPr>
       <w:r>
-        <w:t xml:space="preserve">“firebase serve --only functions” </w:t>
+        <w:t>“</w:t>
+      </w:r>
+      <w:proofErr w:type="gramStart"/>
+      <w:r>
+        <w:t>firebase</w:t>
+      </w:r>
+      <w:proofErr w:type="gramEnd"/>
+      <w:r>
+        <w:t xml:space="preserve"> serve --only functions” </w:t>
       </w:r>
     </w:p>
     <w:p>
@@ -526,6 +547,7 @@
       <w:r>
         <w:t>Error: “</w:t>
       </w:r>
+      <w:proofErr w:type="gramStart"/>
       <w:r>
         <w:rPr>
           <w:rFonts w:ascii="Apple Color Emoji" w:hAnsi="Apple Color Emoji" w:cs="Apple Color Emoji"/>
@@ -533,7 +555,11 @@
         <w:t>⚠</w:t>
       </w:r>
       <w:r>
-        <w:t xml:space="preserve">  Your requested "node" version "10" doesn't match your global version "14"</w:t>
+        <w:t xml:space="preserve">  Your</w:t>
+      </w:r>
+      <w:proofErr w:type="gramEnd"/>
+      <w:r>
+        <w:t xml:space="preserve"> requested "node" version "10" doesn't match your global version "14"</w:t>
       </w:r>
       <w:r>
         <w:t xml:space="preserve"> </w:t>
@@ -575,10 +601,12 @@
         <w:t xml:space="preserve">Solution: Update Node to 14 in </w:t>
       </w:r>
       <w:proofErr w:type="spellStart"/>
+      <w:proofErr w:type="gramStart"/>
       <w:r>
         <w:t>package.json</w:t>
       </w:r>
       <w:proofErr w:type="spellEnd"/>
+      <w:proofErr w:type="gramEnd"/>
       <w:r>
         <w:t xml:space="preserve"> inside the engine object</w:t>
       </w:r>
@@ -587,6 +615,7 @@
       <w:pPr>
         <w:ind w:left="1440"/>
       </w:pPr>
+      <w:proofErr w:type="gramStart"/>
       <w:r>
         <w:rPr>
           <w:rFonts w:ascii="Apple Color Emoji" w:hAnsi="Apple Color Emoji" w:cs="Apple Color Emoji"/>
@@ -594,7 +623,11 @@
         <w:t>⚠</w:t>
       </w:r>
       <w:r>
-        <w:t xml:space="preserve">  It looks like you're trying to access </w:t>
+        <w:t xml:space="preserve">  It</w:t>
+      </w:r>
+      <w:proofErr w:type="gramEnd"/>
+      <w:r>
+        <w:t xml:space="preserve"> looks like you're trying to access </w:t>
       </w:r>
       <w:proofErr w:type="spellStart"/>
       <w:r>
@@ -618,6 +651,7 @@
         <w:pStyle w:val="ListParagraph"/>
         <w:ind w:left="1440"/>
       </w:pPr>
+      <w:proofErr w:type="gramStart"/>
       <w:r>
         <w:rPr>
           <w:rFonts w:ascii="Apple Color Emoji" w:hAnsi="Apple Color Emoji" w:cs="Apple Color Emoji"/>
@@ -632,6 +666,7 @@
         <w:t>TypeError</w:t>
       </w:r>
       <w:proofErr w:type="spellEnd"/>
+      <w:proofErr w:type="gramEnd"/>
       <w:r>
         <w:t>: Cannot read property 'web' of undefined</w:t>
       </w:r>
@@ -655,9 +690,14 @@
       </w:r>
       <w:proofErr w:type="spellStart"/>
       <w:r>
-        <w:t>functions:config:get</w:t>
-      </w:r>
-      <w:proofErr w:type="spellEnd"/>
+        <w:t>functions:</w:t>
+      </w:r>
+      <w:proofErr w:type="gramStart"/>
+      <w:r>
+        <w:t>config:get</w:t>
+      </w:r>
+      <w:proofErr w:type="spellEnd"/>
+      <w:proofErr w:type="gramEnd"/>
       <w:r>
         <w:t xml:space="preserve"> &gt; .</w:t>
       </w:r>
@@ -689,7 +729,15 @@
         <w:t>INSIDE</w:t>
       </w:r>
       <w:r>
-        <w:t xml:space="preserve"> your functions directory, only run inside that directory</w:t>
+        <w:t xml:space="preserve"> your </w:t>
+      </w:r>
+      <w:proofErr w:type="gramStart"/>
+      <w:r>
+        <w:t>functions</w:t>
+      </w:r>
+      <w:proofErr w:type="gramEnd"/>
+      <w:r>
+        <w:t xml:space="preserve"> directory, only run inside that directory</w:t>
       </w:r>
     </w:p>
     <w:p>
@@ -751,10 +799,12 @@
         <w:t xml:space="preserve">Run “firebase </w:t>
       </w:r>
       <w:proofErr w:type="spellStart"/>
+      <w:proofErr w:type="gramStart"/>
       <w:r>
         <w:t>emulators:start</w:t>
       </w:r>
       <w:proofErr w:type="spellEnd"/>
+      <w:proofErr w:type="gramEnd"/>
       <w:r>
         <w:t>”</w:t>
       </w:r>
@@ -768,7 +818,15 @@
         </w:numPr>
       </w:pPr>
       <w:r>
-        <w:t xml:space="preserve">Functions were all still in Node 8 on Firebase, which was deprecated. So we deleted them and redeployed all the functions so that they could be updated to Node 10. </w:t>
+        <w:t xml:space="preserve">Functions were all still in Node 8 on Firebase, which was deprecated. </w:t>
+      </w:r>
+      <w:proofErr w:type="gramStart"/>
+      <w:r>
+        <w:t>So</w:t>
+      </w:r>
+      <w:proofErr w:type="gramEnd"/>
+      <w:r>
+        <w:t xml:space="preserve"> we deleted them and redeployed all the functions so that they could be updated to Node 10. </w:t>
       </w:r>
     </w:p>
     <w:p>
@@ -829,9 +887,14 @@
       </w:r>
       <w:proofErr w:type="spellStart"/>
       <w:r>
-        <w:t>functions:config:get</w:t>
-      </w:r>
-      <w:proofErr w:type="spellEnd"/>
+        <w:t>functions:</w:t>
+      </w:r>
+      <w:proofErr w:type="gramStart"/>
+      <w:r>
+        <w:t>config:get</w:t>
+      </w:r>
+      <w:proofErr w:type="spellEnd"/>
+      <w:proofErr w:type="gramEnd"/>
       <w:r>
         <w:t xml:space="preserve">” returns the login information we have set for the google drive and </w:t>
       </w:r>
@@ -874,9 +937,14 @@
       </w:r>
       <w:proofErr w:type="spellStart"/>
       <w:r>
-        <w:t>functions:config:set</w:t>
-      </w:r>
-      <w:proofErr w:type="spellEnd"/>
+        <w:t>functions:</w:t>
+      </w:r>
+      <w:proofErr w:type="gramStart"/>
+      <w:r>
+        <w:t>config:set</w:t>
+      </w:r>
+      <w:proofErr w:type="spellEnd"/>
+      <w:proofErr w:type="gramEnd"/>
       <w:r>
         <w:t xml:space="preserve"> </w:t>
       </w:r>
@@ -908,21 +976,41 @@
           <w:ilvl w:val="2"/>
           <w:numId w:val="1"/>
         </w:numPr>
-      </w:pPr>
-      <w:proofErr w:type="spellStart"/>
-      <w:r>
+        <w:rPr>
+          <w:b/>
+          <w:bCs/>
+        </w:rPr>
+      </w:pPr>
+      <w:proofErr w:type="spellStart"/>
+      <w:r>
+        <w:rPr>
+          <w:b/>
+          <w:bCs/>
+        </w:rPr>
         <w:t>Npm</w:t>
       </w:r>
       <w:proofErr w:type="spellEnd"/>
       <w:r>
+        <w:rPr>
+          <w:b/>
+          <w:bCs/>
+        </w:rPr>
         <w:t xml:space="preserve"> install --save-exact firebase-functions@[version] </w:t>
       </w:r>
       <w:proofErr w:type="spellStart"/>
       <w:r>
+        <w:rPr>
+          <w:b/>
+          <w:bCs/>
+        </w:rPr>
         <w:t>npm</w:t>
       </w:r>
       <w:proofErr w:type="spellEnd"/>
       <w:r>
+        <w:rPr>
+          <w:b/>
+          <w:bCs/>
+        </w:rPr>
         <w:t xml:space="preserve"> install --save-exact firebase-admin@[version]</w:t>
       </w:r>
     </w:p>
@@ -969,9 +1057,14 @@
       </w:pPr>
       <w:proofErr w:type="spellStart"/>
       <w:r>
-        <w:t>Sarahs-MacBook-Pro:functions</w:t>
-      </w:r>
-      <w:proofErr w:type="spellEnd"/>
+        <w:t>Sarahs-MacBook-</w:t>
+      </w:r>
+      <w:proofErr w:type="gramStart"/>
+      <w:r>
+        <w:t>Pro:functions</w:t>
+      </w:r>
+      <w:proofErr w:type="spellEnd"/>
+      <w:proofErr w:type="gramEnd"/>
       <w:r>
         <w:t xml:space="preserve"> </w:t>
       </w:r>
@@ -1025,7 +1118,15 @@
         </w:numPr>
       </w:pPr>
       <w:r>
-        <w:t xml:space="preserve">        throw new error_1.FirebaseDatabaseError({</w:t>
+        <w:t xml:space="preserve">        throw new error_</w:t>
+      </w:r>
+      <w:proofErr w:type="gramStart"/>
+      <w:r>
+        <w:t>1.FirebaseDatabaseError</w:t>
+      </w:r>
+      <w:proofErr w:type="gramEnd"/>
+      <w:r>
+        <w:t>({</w:t>
       </w:r>
     </w:p>
     <w:p>
@@ -1197,7 +1298,15 @@
         </w:numPr>
       </w:pPr>
       <w:r>
-        <w:t>[2021-03-05T01:25:30.291Z]  @firebase/database: FIREBASE WARNING: {"</w:t>
+        <w:t>[2021-03-05T01:25:30.291</w:t>
+      </w:r>
+      <w:proofErr w:type="gramStart"/>
+      <w:r>
+        <w:t>Z]  @</w:t>
+      </w:r>
+      <w:proofErr w:type="gramEnd"/>
+      <w:r>
+        <w:t>firebase/database: FIREBASE WARNING: {"</w:t>
       </w:r>
       <w:proofErr w:type="spellStart"/>
       <w:r>
@@ -1286,7 +1395,15 @@
         </w:numPr>
       </w:pPr>
       <w:r>
-        <w:t xml:space="preserve">App pass : </w:t>
+        <w:t xml:space="preserve">App </w:t>
+      </w:r>
+      <w:proofErr w:type="gramStart"/>
+      <w:r>
+        <w:t>pass :</w:t>
+      </w:r>
+      <w:proofErr w:type="gramEnd"/>
+      <w:r>
+        <w:t xml:space="preserve"> </w:t>
       </w:r>
       <w:proofErr w:type="spellStart"/>
       <w:r>
@@ -1370,6 +1487,169 @@
         <w:t>qzvwgnlwqhimhumw</w:t>
       </w:r>
       <w:proofErr w:type="spellEnd"/>
+    </w:p>
+    <w:p/>
+    <w:p/>
+    <w:p>
+      <w:r>
+        <w:t xml:space="preserve">Simulator Bugs (That only show on iOS simulator and not actual </w:t>
+      </w:r>
+      <w:proofErr w:type="spellStart"/>
+      <w:r>
+        <w:t>testflight</w:t>
+      </w:r>
+      <w:proofErr w:type="spellEnd"/>
+      <w:r>
+        <w:t xml:space="preserve"> device):</w:t>
+      </w:r>
+    </w:p>
+    <w:p>
+      <w:pPr>
+        <w:pStyle w:val="ListParagraph"/>
+        <w:numPr>
+          <w:ilvl w:val="0"/>
+          <w:numId w:val="5"/>
+        </w:numPr>
+      </w:pPr>
+      <w:r>
+        <w:t>After you login, and you got to the homepage, if you try to swipe backwards, you go to “Create a New Venue” page</w:t>
+      </w:r>
+    </w:p>
+    <w:p>
+      <w:pPr>
+        <w:pStyle w:val="ListParagraph"/>
+        <w:numPr>
+          <w:ilvl w:val="0"/>
+          <w:numId w:val="5"/>
+        </w:numPr>
+      </w:pPr>
+      <w:r>
+        <w:t xml:space="preserve">Clicking on a certain event </w:t>
+      </w:r>
+    </w:p>
+    <w:p/>
+    <w:p/>
+    <w:p>
+      <w:r>
+        <w:t>Deep Dive into “Artist Confirmation” and “Artist Invoice”</w:t>
+      </w:r>
+    </w:p>
+    <w:p>
+      <w:pPr>
+        <w:pStyle w:val="ListParagraph"/>
+        <w:numPr>
+          <w:ilvl w:val="0"/>
+          <w:numId w:val="4"/>
+        </w:numPr>
+      </w:pPr>
+      <w:r>
+        <w:t>Programmers: Chase and Sarah</w:t>
+      </w:r>
+    </w:p>
+    <w:p>
+      <w:pPr>
+        <w:pStyle w:val="ListParagraph"/>
+        <w:numPr>
+          <w:ilvl w:val="0"/>
+          <w:numId w:val="4"/>
+        </w:numPr>
+      </w:pPr>
+      <w:r>
+        <w:t>Generate Forms =&gt;</w:t>
+      </w:r>
+    </w:p>
+    <w:p>
+      <w:pPr>
+        <w:pStyle w:val="ListParagraph"/>
+        <w:numPr>
+          <w:ilvl w:val="1"/>
+          <w:numId w:val="4"/>
+        </w:numPr>
+      </w:pPr>
+      <w:r>
+        <w:t>The only functionality that worked when we initially started this project was the pdf’s being sent to the drive</w:t>
+      </w:r>
+    </w:p>
+    <w:p>
+      <w:pPr>
+        <w:pStyle w:val="ListParagraph"/>
+        <w:numPr>
+          <w:ilvl w:val="1"/>
+          <w:numId w:val="4"/>
+        </w:numPr>
+      </w:pPr>
+      <w:r>
+        <w:t>Artist Confirmations</w:t>
+      </w:r>
+    </w:p>
+    <w:p>
+      <w:pPr>
+        <w:pStyle w:val="ListParagraph"/>
+        <w:numPr>
+          <w:ilvl w:val="2"/>
+          <w:numId w:val="4"/>
+        </w:numPr>
+      </w:pPr>
+      <w:r>
+        <w:t xml:space="preserve">Solution: Redeploying all firebase functions, creating our own test function and calling certain methods within the </w:t>
+      </w:r>
+      <w:proofErr w:type="spellStart"/>
+      <w:r>
+        <w:t>generateSendSaveOne</w:t>
+      </w:r>
+      <w:proofErr w:type="spellEnd"/>
+      <w:r>
+        <w:t xml:space="preserve"> to test if the bug was inside the code</w:t>
+      </w:r>
+    </w:p>
+    <w:p>
+      <w:pPr>
+        <w:pStyle w:val="ListParagraph"/>
+        <w:numPr>
+          <w:ilvl w:val="1"/>
+          <w:numId w:val="4"/>
+        </w:numPr>
+      </w:pPr>
+      <w:r>
+        <w:t>Artist Invoice</w:t>
+      </w:r>
+    </w:p>
+    <w:p>
+      <w:pPr>
+        <w:pStyle w:val="ListParagraph"/>
+        <w:numPr>
+          <w:ilvl w:val="2"/>
+          <w:numId w:val="4"/>
+        </w:numPr>
+      </w:pPr>
+      <w:r>
+        <w:t>Note: Invoice is very similar to confirmations - we did not change any of the strings, this is how it was given to us</w:t>
+      </w:r>
+    </w:p>
+    <w:p>
+      <w:pPr>
+        <w:pStyle w:val="ListParagraph"/>
+        <w:numPr>
+          <w:ilvl w:val="2"/>
+          <w:numId w:val="4"/>
+        </w:numPr>
+      </w:pPr>
+      <w:r>
+        <w:t xml:space="preserve">Solution: The bug was in the PDF builder where it was calling </w:t>
+      </w:r>
+      <w:proofErr w:type="spellStart"/>
+      <w:proofErr w:type="gramStart"/>
+      <w:r>
+        <w:t>venue.address</w:t>
+      </w:r>
+      <w:proofErr w:type="gramEnd"/>
+      <w:r>
+        <w:t>.toUpper</w:t>
+      </w:r>
+      <w:proofErr w:type="spellEnd"/>
+      <w:r>
+        <w:t>(). This caused an error and prevented an invoice from being sent out</w:t>
+      </w:r>
     </w:p>
     <w:sectPr>
       <w:pgSz w:w="12240" w:h="15840"/>
@@ -1384,6 +1664,118 @@
 <file path=word/numbering.xml><?xml version="1.0" encoding="utf-8"?>
 <w:numbering xmlns:wpc="http://schemas.microsoft.com/office/word/2010/wordprocessingCanvas" xmlns:cx="http://schemas.microsoft.com/office/drawing/2014/chartex" xmlns:cx1="http://schemas.microsoft.com/office/drawing/2015/9/8/chartex" xmlns:cx2="http://schemas.microsoft.com/office/drawing/2015/10/21/chartex" xmlns:cx3="http://schemas.microsoft.com/office/drawing/2016/5/9/chartex" xmlns:cx4="http://schemas.microsoft.com/office/drawing/2016/5/10/chartex" xmlns:cx5="http://schemas.microsoft.com/office/drawing/2016/5/11/chartex" xmlns:cx6="http://schemas.microsoft.com/office/drawing/2016/5/12/chartex" xmlns:cx7="http://schemas.microsoft.com/office/drawing/2016/5/13/chartex" xmlns:cx8="http://schemas.microsoft.com/office/drawing/2016/5/14/chartex" xmlns:mc="http://schemas.openxmlformats.org/markup-compatibility/2006" xmlns:aink="http://schemas.microsoft.com/office/drawing/2016/ink" xmlns:am3d="http://schemas.microsoft.com/office/drawing/2017/model3d" xmlns:o="urn:schemas-microsoft-com:office:office" xmlns:r="http://schemas.openxmlformats.org/officeDocument/2006/relationships" xmlns:m="http://schemas.openxmlformats.org/officeDocument/2006/math" xmlns:v="urn:schemas-microsoft-com:vml" xmlns:wp14="http://schemas.microsoft.com/office/word/2010/wordprocessingDrawing" xmlns:wp="http://schemas.openxmlformats.org/drawingml/2006/wordprocessingDrawing" xmlns:w10="urn:schemas-microsoft-com:office:word" xmlns:w="http://schemas.openxmlformats.org/wordprocessingml/2006/main" xmlns:w14="http://schemas.microsoft.com/office/word/2010/wordml" xmlns:w15="http://schemas.microsoft.com/office/word/2012/wordml" xmlns:w16cex="http://schemas.microsoft.com/office/word/2018/wordml/cex" xmlns:w16cid="http://schemas.microsoft.com/office/word/2016/wordml/cid" xmlns:w16="http://schemas.microsoft.com/office/word/2018/wordml" xmlns:w16se="http://schemas.microsoft.com/office/word/2015/wordml/symex" xmlns:wpg="http://schemas.microsoft.com/office/word/2010/wordprocessingGroup" xmlns:wpi="http://schemas.microsoft.com/office/word/2010/wordprocessingInk" xmlns:wne="http://schemas.microsoft.com/office/word/2006/wordml" xmlns:wps="http://schemas.microsoft.com/office/word/2010/wordprocessingShape" mc:Ignorable="w14 w15 w16se w16cid w16 w16cex wp14">
   <w:abstractNum w:abstractNumId="0" w15:restartNumberingAfterBreak="0">
+    <w:nsid w:val="10147B0A"/>
+    <w:multiLevelType w:val="hybridMultilevel"/>
+    <w:tmpl w:val="185E21C8"/>
+    <w:lvl w:ilvl="0" w:tplc="D390D226">
+      <w:numFmt w:val="bullet"/>
+      <w:lvlText w:val="-"/>
+      <w:lvlJc w:val="left"/>
+      <w:pPr>
+        <w:ind w:left="720" w:hanging="360"/>
+      </w:pPr>
+      <w:rPr>
+        <w:rFonts w:ascii="Calibri" w:eastAsiaTheme="minorHAnsi" w:hAnsi="Calibri" w:cs="Calibri" w:hint="default"/>
+      </w:rPr>
+    </w:lvl>
+    <w:lvl w:ilvl="1" w:tplc="04090003" w:tentative="1">
+      <w:start w:val="1"/>
+      <w:numFmt w:val="bullet"/>
+      <w:lvlText w:val="o"/>
+      <w:lvlJc w:val="left"/>
+      <w:pPr>
+        <w:ind w:left="1440" w:hanging="360"/>
+      </w:pPr>
+      <w:rPr>
+        <w:rFonts w:ascii="Courier New" w:hAnsi="Courier New" w:cs="Courier New" w:hint="default"/>
+      </w:rPr>
+    </w:lvl>
+    <w:lvl w:ilvl="2" w:tplc="04090005" w:tentative="1">
+      <w:start w:val="1"/>
+      <w:numFmt w:val="bullet"/>
+      <w:lvlText w:val=""/>
+      <w:lvlJc w:val="left"/>
+      <w:pPr>
+        <w:ind w:left="2160" w:hanging="360"/>
+      </w:pPr>
+      <w:rPr>
+        <w:rFonts w:ascii="Wingdings" w:hAnsi="Wingdings" w:hint="default"/>
+      </w:rPr>
+    </w:lvl>
+    <w:lvl w:ilvl="3" w:tplc="04090001" w:tentative="1">
+      <w:start w:val="1"/>
+      <w:numFmt w:val="bullet"/>
+      <w:lvlText w:val=""/>
+      <w:lvlJc w:val="left"/>
+      <w:pPr>
+        <w:ind w:left="2880" w:hanging="360"/>
+      </w:pPr>
+      <w:rPr>
+        <w:rFonts w:ascii="Symbol" w:hAnsi="Symbol" w:hint="default"/>
+      </w:rPr>
+    </w:lvl>
+    <w:lvl w:ilvl="4" w:tplc="04090003" w:tentative="1">
+      <w:start w:val="1"/>
+      <w:numFmt w:val="bullet"/>
+      <w:lvlText w:val="o"/>
+      <w:lvlJc w:val="left"/>
+      <w:pPr>
+        <w:ind w:left="3600" w:hanging="360"/>
+      </w:pPr>
+      <w:rPr>
+        <w:rFonts w:ascii="Courier New" w:hAnsi="Courier New" w:cs="Courier New" w:hint="default"/>
+      </w:rPr>
+    </w:lvl>
+    <w:lvl w:ilvl="5" w:tplc="04090005" w:tentative="1">
+      <w:start w:val="1"/>
+      <w:numFmt w:val="bullet"/>
+      <w:lvlText w:val=""/>
+      <w:lvlJc w:val="left"/>
+      <w:pPr>
+        <w:ind w:left="4320" w:hanging="360"/>
+      </w:pPr>
+      <w:rPr>
+        <w:rFonts w:ascii="Wingdings" w:hAnsi="Wingdings" w:hint="default"/>
+      </w:rPr>
+    </w:lvl>
+    <w:lvl w:ilvl="6" w:tplc="04090001" w:tentative="1">
+      <w:start w:val="1"/>
+      <w:numFmt w:val="bullet"/>
+      <w:lvlText w:val=""/>
+      <w:lvlJc w:val="left"/>
+      <w:pPr>
+        <w:ind w:left="5040" w:hanging="360"/>
+      </w:pPr>
+      <w:rPr>
+        <w:rFonts w:ascii="Symbol" w:hAnsi="Symbol" w:hint="default"/>
+      </w:rPr>
+    </w:lvl>
+    <w:lvl w:ilvl="7" w:tplc="04090003" w:tentative="1">
+      <w:start w:val="1"/>
+      <w:numFmt w:val="bullet"/>
+      <w:lvlText w:val="o"/>
+      <w:lvlJc w:val="left"/>
+      <w:pPr>
+        <w:ind w:left="5760" w:hanging="360"/>
+      </w:pPr>
+      <w:rPr>
+        <w:rFonts w:ascii="Courier New" w:hAnsi="Courier New" w:cs="Courier New" w:hint="default"/>
+      </w:rPr>
+    </w:lvl>
+    <w:lvl w:ilvl="8" w:tplc="04090005" w:tentative="1">
+      <w:start w:val="1"/>
+      <w:numFmt w:val="bullet"/>
+      <w:lvlText w:val=""/>
+      <w:lvlJc w:val="left"/>
+      <w:pPr>
+        <w:ind w:left="6480" w:hanging="360"/>
+      </w:pPr>
+      <w:rPr>
+        <w:rFonts w:ascii="Wingdings" w:hAnsi="Wingdings" w:hint="default"/>
+      </w:rPr>
+    </w:lvl>
+  </w:abstractNum>
+  <w:abstractNum w:abstractNumId="1" w15:restartNumberingAfterBreak="0">
     <w:nsid w:val="4A067987"/>
     <w:multiLevelType w:val="hybridMultilevel"/>
     <w:tmpl w:val="A8D0AFC6"/>
@@ -1495,8 +1887,359 @@
       </w:rPr>
     </w:lvl>
   </w:abstractNum>
+  <w:abstractNum w:abstractNumId="2" w15:restartNumberingAfterBreak="0">
+    <w:nsid w:val="4EED1096"/>
+    <w:multiLevelType w:val="hybridMultilevel"/>
+    <w:tmpl w:val="ECAAEF86"/>
+    <w:lvl w:ilvl="0" w:tplc="04090001">
+      <w:start w:val="1"/>
+      <w:numFmt w:val="bullet"/>
+      <w:lvlText w:val=""/>
+      <w:lvlJc w:val="left"/>
+      <w:pPr>
+        <w:ind w:left="720" w:hanging="360"/>
+      </w:pPr>
+      <w:rPr>
+        <w:rFonts w:ascii="Symbol" w:hAnsi="Symbol" w:hint="default"/>
+      </w:rPr>
+    </w:lvl>
+    <w:lvl w:ilvl="1" w:tplc="04090003">
+      <w:start w:val="1"/>
+      <w:numFmt w:val="bullet"/>
+      <w:lvlText w:val="o"/>
+      <w:lvlJc w:val="left"/>
+      <w:pPr>
+        <w:ind w:left="1440" w:hanging="360"/>
+      </w:pPr>
+      <w:rPr>
+        <w:rFonts w:ascii="Courier New" w:hAnsi="Courier New" w:cs="Courier New" w:hint="default"/>
+      </w:rPr>
+    </w:lvl>
+    <w:lvl w:ilvl="2" w:tplc="04090005">
+      <w:start w:val="1"/>
+      <w:numFmt w:val="bullet"/>
+      <w:lvlText w:val=""/>
+      <w:lvlJc w:val="left"/>
+      <w:pPr>
+        <w:ind w:left="2160" w:hanging="360"/>
+      </w:pPr>
+      <w:rPr>
+        <w:rFonts w:ascii="Wingdings" w:hAnsi="Wingdings" w:hint="default"/>
+      </w:rPr>
+    </w:lvl>
+    <w:lvl w:ilvl="3" w:tplc="04090001" w:tentative="1">
+      <w:start w:val="1"/>
+      <w:numFmt w:val="bullet"/>
+      <w:lvlText w:val=""/>
+      <w:lvlJc w:val="left"/>
+      <w:pPr>
+        <w:ind w:left="2880" w:hanging="360"/>
+      </w:pPr>
+      <w:rPr>
+        <w:rFonts w:ascii="Symbol" w:hAnsi="Symbol" w:hint="default"/>
+      </w:rPr>
+    </w:lvl>
+    <w:lvl w:ilvl="4" w:tplc="04090003" w:tentative="1">
+      <w:start w:val="1"/>
+      <w:numFmt w:val="bullet"/>
+      <w:lvlText w:val="o"/>
+      <w:lvlJc w:val="left"/>
+      <w:pPr>
+        <w:ind w:left="3600" w:hanging="360"/>
+      </w:pPr>
+      <w:rPr>
+        <w:rFonts w:ascii="Courier New" w:hAnsi="Courier New" w:cs="Courier New" w:hint="default"/>
+      </w:rPr>
+    </w:lvl>
+    <w:lvl w:ilvl="5" w:tplc="04090005" w:tentative="1">
+      <w:start w:val="1"/>
+      <w:numFmt w:val="bullet"/>
+      <w:lvlText w:val=""/>
+      <w:lvlJc w:val="left"/>
+      <w:pPr>
+        <w:ind w:left="4320" w:hanging="360"/>
+      </w:pPr>
+      <w:rPr>
+        <w:rFonts w:ascii="Wingdings" w:hAnsi="Wingdings" w:hint="default"/>
+      </w:rPr>
+    </w:lvl>
+    <w:lvl w:ilvl="6" w:tplc="04090001" w:tentative="1">
+      <w:start w:val="1"/>
+      <w:numFmt w:val="bullet"/>
+      <w:lvlText w:val=""/>
+      <w:lvlJc w:val="left"/>
+      <w:pPr>
+        <w:ind w:left="5040" w:hanging="360"/>
+      </w:pPr>
+      <w:rPr>
+        <w:rFonts w:ascii="Symbol" w:hAnsi="Symbol" w:hint="default"/>
+      </w:rPr>
+    </w:lvl>
+    <w:lvl w:ilvl="7" w:tplc="04090003" w:tentative="1">
+      <w:start w:val="1"/>
+      <w:numFmt w:val="bullet"/>
+      <w:lvlText w:val="o"/>
+      <w:lvlJc w:val="left"/>
+      <w:pPr>
+        <w:ind w:left="5760" w:hanging="360"/>
+      </w:pPr>
+      <w:rPr>
+        <w:rFonts w:ascii="Courier New" w:hAnsi="Courier New" w:cs="Courier New" w:hint="default"/>
+      </w:rPr>
+    </w:lvl>
+    <w:lvl w:ilvl="8" w:tplc="04090005" w:tentative="1">
+      <w:start w:val="1"/>
+      <w:numFmt w:val="bullet"/>
+      <w:lvlText w:val=""/>
+      <w:lvlJc w:val="left"/>
+      <w:pPr>
+        <w:ind w:left="6480" w:hanging="360"/>
+      </w:pPr>
+      <w:rPr>
+        <w:rFonts w:ascii="Wingdings" w:hAnsi="Wingdings" w:hint="default"/>
+      </w:rPr>
+    </w:lvl>
+  </w:abstractNum>
+  <w:abstractNum w:abstractNumId="3" w15:restartNumberingAfterBreak="0">
+    <w:nsid w:val="656340DA"/>
+    <w:multiLevelType w:val="hybridMultilevel"/>
+    <w:tmpl w:val="5A2EE848"/>
+    <w:lvl w:ilvl="0" w:tplc="04090001">
+      <w:start w:val="1"/>
+      <w:numFmt w:val="bullet"/>
+      <w:lvlText w:val=""/>
+      <w:lvlJc w:val="left"/>
+      <w:pPr>
+        <w:ind w:left="720" w:hanging="360"/>
+      </w:pPr>
+      <w:rPr>
+        <w:rFonts w:ascii="Symbol" w:hAnsi="Symbol" w:hint="default"/>
+      </w:rPr>
+    </w:lvl>
+    <w:lvl w:ilvl="1" w:tplc="04090003" w:tentative="1">
+      <w:start w:val="1"/>
+      <w:numFmt w:val="bullet"/>
+      <w:lvlText w:val="o"/>
+      <w:lvlJc w:val="left"/>
+      <w:pPr>
+        <w:ind w:left="1440" w:hanging="360"/>
+      </w:pPr>
+      <w:rPr>
+        <w:rFonts w:ascii="Courier New" w:hAnsi="Courier New" w:cs="Courier New" w:hint="default"/>
+      </w:rPr>
+    </w:lvl>
+    <w:lvl w:ilvl="2" w:tplc="04090005" w:tentative="1">
+      <w:start w:val="1"/>
+      <w:numFmt w:val="bullet"/>
+      <w:lvlText w:val=""/>
+      <w:lvlJc w:val="left"/>
+      <w:pPr>
+        <w:ind w:left="2160" w:hanging="360"/>
+      </w:pPr>
+      <w:rPr>
+        <w:rFonts w:ascii="Wingdings" w:hAnsi="Wingdings" w:hint="default"/>
+      </w:rPr>
+    </w:lvl>
+    <w:lvl w:ilvl="3" w:tplc="04090001" w:tentative="1">
+      <w:start w:val="1"/>
+      <w:numFmt w:val="bullet"/>
+      <w:lvlText w:val=""/>
+      <w:lvlJc w:val="left"/>
+      <w:pPr>
+        <w:ind w:left="2880" w:hanging="360"/>
+      </w:pPr>
+      <w:rPr>
+        <w:rFonts w:ascii="Symbol" w:hAnsi="Symbol" w:hint="default"/>
+      </w:rPr>
+    </w:lvl>
+    <w:lvl w:ilvl="4" w:tplc="04090003" w:tentative="1">
+      <w:start w:val="1"/>
+      <w:numFmt w:val="bullet"/>
+      <w:lvlText w:val="o"/>
+      <w:lvlJc w:val="left"/>
+      <w:pPr>
+        <w:ind w:left="3600" w:hanging="360"/>
+      </w:pPr>
+      <w:rPr>
+        <w:rFonts w:ascii="Courier New" w:hAnsi="Courier New" w:cs="Courier New" w:hint="default"/>
+      </w:rPr>
+    </w:lvl>
+    <w:lvl w:ilvl="5" w:tplc="04090005" w:tentative="1">
+      <w:start w:val="1"/>
+      <w:numFmt w:val="bullet"/>
+      <w:lvlText w:val=""/>
+      <w:lvlJc w:val="left"/>
+      <w:pPr>
+        <w:ind w:left="4320" w:hanging="360"/>
+      </w:pPr>
+      <w:rPr>
+        <w:rFonts w:ascii="Wingdings" w:hAnsi="Wingdings" w:hint="default"/>
+      </w:rPr>
+    </w:lvl>
+    <w:lvl w:ilvl="6" w:tplc="04090001" w:tentative="1">
+      <w:start w:val="1"/>
+      <w:numFmt w:val="bullet"/>
+      <w:lvlText w:val=""/>
+      <w:lvlJc w:val="left"/>
+      <w:pPr>
+        <w:ind w:left="5040" w:hanging="360"/>
+      </w:pPr>
+      <w:rPr>
+        <w:rFonts w:ascii="Symbol" w:hAnsi="Symbol" w:hint="default"/>
+      </w:rPr>
+    </w:lvl>
+    <w:lvl w:ilvl="7" w:tplc="04090003" w:tentative="1">
+      <w:start w:val="1"/>
+      <w:numFmt w:val="bullet"/>
+      <w:lvlText w:val="o"/>
+      <w:lvlJc w:val="left"/>
+      <w:pPr>
+        <w:ind w:left="5760" w:hanging="360"/>
+      </w:pPr>
+      <w:rPr>
+        <w:rFonts w:ascii="Courier New" w:hAnsi="Courier New" w:cs="Courier New" w:hint="default"/>
+      </w:rPr>
+    </w:lvl>
+    <w:lvl w:ilvl="8" w:tplc="04090005" w:tentative="1">
+      <w:start w:val="1"/>
+      <w:numFmt w:val="bullet"/>
+      <w:lvlText w:val=""/>
+      <w:lvlJc w:val="left"/>
+      <w:pPr>
+        <w:ind w:left="6480" w:hanging="360"/>
+      </w:pPr>
+      <w:rPr>
+        <w:rFonts w:ascii="Wingdings" w:hAnsi="Wingdings" w:hint="default"/>
+      </w:rPr>
+    </w:lvl>
+  </w:abstractNum>
+  <w:abstractNum w:abstractNumId="4" w15:restartNumberingAfterBreak="0">
+    <w:nsid w:val="774614A1"/>
+    <w:multiLevelType w:val="hybridMultilevel"/>
+    <w:tmpl w:val="0E60DB58"/>
+    <w:lvl w:ilvl="0" w:tplc="04090001">
+      <w:start w:val="1"/>
+      <w:numFmt w:val="bullet"/>
+      <w:lvlText w:val=""/>
+      <w:lvlJc w:val="left"/>
+      <w:pPr>
+        <w:ind w:left="720" w:hanging="360"/>
+      </w:pPr>
+      <w:rPr>
+        <w:rFonts w:ascii="Symbol" w:hAnsi="Symbol" w:hint="default"/>
+      </w:rPr>
+    </w:lvl>
+    <w:lvl w:ilvl="1" w:tplc="04090003" w:tentative="1">
+      <w:start w:val="1"/>
+      <w:numFmt w:val="bullet"/>
+      <w:lvlText w:val="o"/>
+      <w:lvlJc w:val="left"/>
+      <w:pPr>
+        <w:ind w:left="1440" w:hanging="360"/>
+      </w:pPr>
+      <w:rPr>
+        <w:rFonts w:ascii="Courier New" w:hAnsi="Courier New" w:cs="Courier New" w:hint="default"/>
+      </w:rPr>
+    </w:lvl>
+    <w:lvl w:ilvl="2" w:tplc="04090005" w:tentative="1">
+      <w:start w:val="1"/>
+      <w:numFmt w:val="bullet"/>
+      <w:lvlText w:val=""/>
+      <w:lvlJc w:val="left"/>
+      <w:pPr>
+        <w:ind w:left="2160" w:hanging="360"/>
+      </w:pPr>
+      <w:rPr>
+        <w:rFonts w:ascii="Wingdings" w:hAnsi="Wingdings" w:hint="default"/>
+      </w:rPr>
+    </w:lvl>
+    <w:lvl w:ilvl="3" w:tplc="04090001" w:tentative="1">
+      <w:start w:val="1"/>
+      <w:numFmt w:val="bullet"/>
+      <w:lvlText w:val=""/>
+      <w:lvlJc w:val="left"/>
+      <w:pPr>
+        <w:ind w:left="2880" w:hanging="360"/>
+      </w:pPr>
+      <w:rPr>
+        <w:rFonts w:ascii="Symbol" w:hAnsi="Symbol" w:hint="default"/>
+      </w:rPr>
+    </w:lvl>
+    <w:lvl w:ilvl="4" w:tplc="04090003" w:tentative="1">
+      <w:start w:val="1"/>
+      <w:numFmt w:val="bullet"/>
+      <w:lvlText w:val="o"/>
+      <w:lvlJc w:val="left"/>
+      <w:pPr>
+        <w:ind w:left="3600" w:hanging="360"/>
+      </w:pPr>
+      <w:rPr>
+        <w:rFonts w:ascii="Courier New" w:hAnsi="Courier New" w:cs="Courier New" w:hint="default"/>
+      </w:rPr>
+    </w:lvl>
+    <w:lvl w:ilvl="5" w:tplc="04090005" w:tentative="1">
+      <w:start w:val="1"/>
+      <w:numFmt w:val="bullet"/>
+      <w:lvlText w:val=""/>
+      <w:lvlJc w:val="left"/>
+      <w:pPr>
+        <w:ind w:left="4320" w:hanging="360"/>
+      </w:pPr>
+      <w:rPr>
+        <w:rFonts w:ascii="Wingdings" w:hAnsi="Wingdings" w:hint="default"/>
+      </w:rPr>
+    </w:lvl>
+    <w:lvl w:ilvl="6" w:tplc="04090001" w:tentative="1">
+      <w:start w:val="1"/>
+      <w:numFmt w:val="bullet"/>
+      <w:lvlText w:val=""/>
+      <w:lvlJc w:val="left"/>
+      <w:pPr>
+        <w:ind w:left="5040" w:hanging="360"/>
+      </w:pPr>
+      <w:rPr>
+        <w:rFonts w:ascii="Symbol" w:hAnsi="Symbol" w:hint="default"/>
+      </w:rPr>
+    </w:lvl>
+    <w:lvl w:ilvl="7" w:tplc="04090003" w:tentative="1">
+      <w:start w:val="1"/>
+      <w:numFmt w:val="bullet"/>
+      <w:lvlText w:val="o"/>
+      <w:lvlJc w:val="left"/>
+      <w:pPr>
+        <w:ind w:left="5760" w:hanging="360"/>
+      </w:pPr>
+      <w:rPr>
+        <w:rFonts w:ascii="Courier New" w:hAnsi="Courier New" w:cs="Courier New" w:hint="default"/>
+      </w:rPr>
+    </w:lvl>
+    <w:lvl w:ilvl="8" w:tplc="04090005" w:tentative="1">
+      <w:start w:val="1"/>
+      <w:numFmt w:val="bullet"/>
+      <w:lvlText w:val=""/>
+      <w:lvlJc w:val="left"/>
+      <w:pPr>
+        <w:ind w:left="6480" w:hanging="360"/>
+      </w:pPr>
+      <w:rPr>
+        <w:rFonts w:ascii="Wingdings" w:hAnsi="Wingdings" w:hint="default"/>
+      </w:rPr>
+    </w:lvl>
+  </w:abstractNum>
   <w:num w:numId="1">
+    <w:abstractNumId w:val="1"/>
+  </w:num>
+  <w:num w:numId="2">
     <w:abstractNumId w:val="0"/>
+  </w:num>
+  <w:num w:numId="3">
+    <w:abstractNumId w:val="4"/>
+  </w:num>
+  <w:num w:numId="4">
+    <w:abstractNumId w:val="2"/>
+  </w:num>
+  <w:num w:numId="5">
+    <w:abstractNumId w:val="3"/>
   </w:num>
 </w:numbering>
 </file>

</xml_diff>

<commit_message>
Identified where Calendar bugs are -> pdfHandler.js in generateCalendarTable
</commit_message>
<xml_diff>
--- a/Code Documentation.docx
+++ b/Code Documentation.docx
@@ -51,15 +51,7 @@
         </w:numPr>
       </w:pPr>
       <w:r>
-        <w:t xml:space="preserve">It has been discovered the </w:t>
-      </w:r>
-      <w:proofErr w:type="spellStart"/>
-      <w:r>
-        <w:t>VenueViews</w:t>
-      </w:r>
-      <w:proofErr w:type="spellEnd"/>
-      <w:r>
-        <w:t xml:space="preserve"> and VenueViews2 are copied codes with minor changes</w:t>
+        <w:t>It has been discovered the VenueViews and VenueViews2 are copied codes with minor changes</w:t>
       </w:r>
     </w:p>
     <w:p>
@@ -121,15 +113,7 @@
         </w:numPr>
       </w:pPr>
       <w:r>
-        <w:t xml:space="preserve">Connects the “ok” button to the methods from index.js (such as </w:t>
-      </w:r>
-      <w:proofErr w:type="spellStart"/>
-      <w:r>
-        <w:t>genereateSendSaveAll</w:t>
-      </w:r>
-      <w:proofErr w:type="spellEnd"/>
-      <w:r>
-        <w:t>)</w:t>
+        <w:t>Connects the “ok” button to the methods from index.js (such as genereateSendSaveAll)</w:t>
       </w:r>
     </w:p>
     <w:p>
@@ -222,15 +206,7 @@
         </w:numPr>
       </w:pPr>
       <w:r>
-        <w:t xml:space="preserve">Solution, removed the </w:t>
-      </w:r>
-      <w:proofErr w:type="gramStart"/>
-      <w:r>
-        <w:t>drop down</w:t>
-      </w:r>
-      <w:proofErr w:type="gramEnd"/>
-      <w:r>
-        <w:t xml:space="preserve"> function and figured out how the venue information was being passed to be able to display the current venue </w:t>
+        <w:t xml:space="preserve">Solution, removed the drop down function and figured out how the venue information was being passed to be able to display the current venue </w:t>
       </w:r>
     </w:p>
     <w:p>
@@ -300,13 +276,8 @@
       </w:r>
     </w:p>
     <w:p>
-      <w:proofErr w:type="spellStart"/>
-      <w:r>
-        <w:t>npm</w:t>
-      </w:r>
-      <w:proofErr w:type="spellEnd"/>
-      <w:r>
-        <w:t xml:space="preserve"> install firebase-admin --save</w:t>
+      <w:r>
+        <w:t>npm install firebase-admin --save</w:t>
       </w:r>
     </w:p>
     <w:p/>
@@ -336,126 +307,57 @@
           <w:numId w:val="1"/>
         </w:numPr>
       </w:pPr>
-      <w:proofErr w:type="gramStart"/>
       <w:r>
         <w:lastRenderedPageBreak/>
-        <w:t>Therefore</w:t>
-      </w:r>
-      <w:proofErr w:type="gramEnd"/>
-      <w:r>
-        <w:t xml:space="preserve"> we upgraded to Blaze plan (it was a process with verifying the billing account)</w:t>
-      </w:r>
-    </w:p>
-    <w:p>
-      <w:pPr>
-        <w:pStyle w:val="ListParagraph"/>
-        <w:numPr>
-          <w:ilvl w:val="0"/>
-          <w:numId w:val="1"/>
-        </w:numPr>
-      </w:pPr>
-      <w:r>
-        <w:t xml:space="preserve">Now running “firebase deploy --only functions”, we ran into more errors with it not recognizing firebase-admin, I tried everything and running </w:t>
-      </w:r>
-      <w:proofErr w:type="spellStart"/>
-      <w:r>
-        <w:t>npm</w:t>
-      </w:r>
-      <w:proofErr w:type="spellEnd"/>
-      <w:r>
-        <w:t xml:space="preserve"> install inside the functions folder was NOT the solution.</w:t>
-      </w:r>
-    </w:p>
-    <w:p>
-      <w:pPr>
-        <w:pStyle w:val="ListParagraph"/>
-        <w:numPr>
-          <w:ilvl w:val="0"/>
-          <w:numId w:val="1"/>
-        </w:numPr>
-      </w:pPr>
-      <w:r>
-        <w:t xml:space="preserve">The solution was right clicking </w:t>
-      </w:r>
-      <w:proofErr w:type="spellStart"/>
-      <w:r>
-        <w:t>node_modules</w:t>
-      </w:r>
-      <w:proofErr w:type="spellEnd"/>
-      <w:r>
-        <w:t xml:space="preserve"> folder (which contains almost everything you need, such as firebase and </w:t>
-      </w:r>
-      <w:proofErr w:type="spellStart"/>
-      <w:r>
-        <w:t>googleapis</w:t>
-      </w:r>
-      <w:proofErr w:type="spellEnd"/>
-      <w:r>
-        <w:t xml:space="preserve"> and </w:t>
-      </w:r>
-      <w:proofErr w:type="spellStart"/>
-      <w:r>
-        <w:t>nodemailer</w:t>
-      </w:r>
-      <w:proofErr w:type="spellEnd"/>
-      <w:r>
-        <w:t>) and deleting and then running “</w:t>
-      </w:r>
-      <w:proofErr w:type="spellStart"/>
-      <w:r>
-        <w:t>npm</w:t>
-      </w:r>
-      <w:proofErr w:type="spellEnd"/>
-      <w:r>
-        <w:t xml:space="preserve"> install” </w:t>
-      </w:r>
-    </w:p>
-    <w:p>
-      <w:pPr>
-        <w:pStyle w:val="ListParagraph"/>
-        <w:numPr>
-          <w:ilvl w:val="0"/>
-          <w:numId w:val="1"/>
-        </w:numPr>
-      </w:pPr>
-      <w:r>
-        <w:t xml:space="preserve">Then running the deploy command over and over until you install/fix each issue you run into, because sometimes </w:t>
-      </w:r>
-      <w:proofErr w:type="spellStart"/>
-      <w:r>
-        <w:t>npm</w:t>
-      </w:r>
-      <w:proofErr w:type="spellEnd"/>
-      <w:r>
-        <w:t xml:space="preserve"> install does not install Cheerio or “</w:t>
-      </w:r>
-      <w:proofErr w:type="spellStart"/>
-      <w:r>
-        <w:t>googleapis</w:t>
-      </w:r>
-      <w:proofErr w:type="spellEnd"/>
-      <w:r>
-        <w:t>” which you need for this project.</w:t>
-      </w:r>
-    </w:p>
-    <w:p>
-      <w:pPr>
-        <w:pStyle w:val="ListParagraph"/>
-        <w:numPr>
-          <w:ilvl w:val="0"/>
-          <w:numId w:val="1"/>
-        </w:numPr>
-      </w:pPr>
-      <w:r>
-        <w:t>“</w:t>
-      </w:r>
-      <w:proofErr w:type="gramStart"/>
-      <w:r>
-        <w:t>firebase</w:t>
-      </w:r>
-      <w:proofErr w:type="gramEnd"/>
-      <w:r>
-        <w:t xml:space="preserve"> serve --only functions” </w:t>
+        <w:t>Therefore we upgraded to Blaze plan (it was a process with verifying the billing account)</w:t>
+      </w:r>
+    </w:p>
+    <w:p>
+      <w:pPr>
+        <w:pStyle w:val="ListParagraph"/>
+        <w:numPr>
+          <w:ilvl w:val="0"/>
+          <w:numId w:val="1"/>
+        </w:numPr>
+      </w:pPr>
+      <w:r>
+        <w:t>Now running “firebase deploy --only functions”, we ran into more errors with it not recognizing firebase-admin, I tried everything and running npm install inside the functions folder was NOT the solution.</w:t>
+      </w:r>
+    </w:p>
+    <w:p>
+      <w:pPr>
+        <w:pStyle w:val="ListParagraph"/>
+        <w:numPr>
+          <w:ilvl w:val="0"/>
+          <w:numId w:val="1"/>
+        </w:numPr>
+      </w:pPr>
+      <w:r>
+        <w:t xml:space="preserve">The solution was right clicking node_modules folder (which contains almost everything you need, such as firebase and googleapis and nodemailer) and deleting and then running “npm install” </w:t>
+      </w:r>
+    </w:p>
+    <w:p>
+      <w:pPr>
+        <w:pStyle w:val="ListParagraph"/>
+        <w:numPr>
+          <w:ilvl w:val="0"/>
+          <w:numId w:val="1"/>
+        </w:numPr>
+      </w:pPr>
+      <w:r>
+        <w:t>Then running the deploy command over and over until you install/fix each issue you run into, because sometimes npm install does not install Cheerio or “googleapis” which you need for this project.</w:t>
+      </w:r>
+    </w:p>
+    <w:p>
+      <w:pPr>
+        <w:pStyle w:val="ListParagraph"/>
+        <w:numPr>
+          <w:ilvl w:val="0"/>
+          <w:numId w:val="1"/>
+        </w:numPr>
+      </w:pPr>
+      <w:r>
+        <w:t xml:space="preserve">“firebase serve --only functions” </w:t>
       </w:r>
     </w:p>
     <w:p>
@@ -509,31 +411,7 @@
         </w:numPr>
       </w:pPr>
       <w:r>
-        <w:t>Solution: Run “</w:t>
-      </w:r>
-      <w:proofErr w:type="spellStart"/>
-      <w:r>
-        <w:t>lsof</w:t>
-      </w:r>
-      <w:proofErr w:type="spellEnd"/>
-      <w:r>
-        <w:t xml:space="preserve"> -t -</w:t>
-      </w:r>
-      <w:proofErr w:type="spellStart"/>
-      <w:r>
-        <w:t>i</w:t>
-      </w:r>
-      <w:proofErr w:type="spellEnd"/>
-      <w:r>
-        <w:t xml:space="preserve"> tcp:5000 | </w:t>
-      </w:r>
-      <w:proofErr w:type="spellStart"/>
-      <w:r>
-        <w:t>xargs</w:t>
-      </w:r>
-      <w:proofErr w:type="spellEnd"/>
-      <w:r>
-        <w:t xml:space="preserve"> kill”</w:t>
+        <w:t>Solution: Run “lsof -t -i tcp:5000 | xargs kill”</w:t>
       </w:r>
     </w:p>
     <w:p>
@@ -547,7 +425,6 @@
       <w:r>
         <w:t>Error: “</w:t>
       </w:r>
-      <w:proofErr w:type="gramStart"/>
       <w:r>
         <w:rPr>
           <w:rFonts w:ascii="Apple Color Emoji" w:hAnsi="Apple Color Emoji" w:cs="Apple Color Emoji"/>
@@ -555,38 +432,13 @@
         <w:t>⚠</w:t>
       </w:r>
       <w:r>
-        <w:t xml:space="preserve">  Your</w:t>
-      </w:r>
-      <w:proofErr w:type="gramEnd"/>
-      <w:r>
-        <w:t xml:space="preserve"> requested "node" version "10" doesn't match your global version "14"</w:t>
+        <w:t xml:space="preserve">  Your requested "node" version "10" doesn't match your global version "14"</w:t>
       </w:r>
       <w:r>
         <w:t xml:space="preserve"> </w:t>
       </w:r>
-      <w:proofErr w:type="spellStart"/>
-      <w:r>
-        <w:t>i</w:t>
-      </w:r>
-      <w:proofErr w:type="spellEnd"/>
-      <w:r>
-        <w:t xml:space="preserve">  functions: Watching "/Users/</w:t>
-      </w:r>
-      <w:proofErr w:type="spellStart"/>
-      <w:r>
-        <w:t>sarahpham</w:t>
-      </w:r>
-      <w:proofErr w:type="spellEnd"/>
-      <w:r>
-        <w:t>/Documents/school/</w:t>
-      </w:r>
-      <w:proofErr w:type="spellStart"/>
-      <w:r>
-        <w:t>SeniorDesign</w:t>
-      </w:r>
-      <w:proofErr w:type="spellEnd"/>
-      <w:r>
-        <w:t>/functions" for Cloud Functions...</w:t>
+      <w:r>
+        <w:t>i  functions: Watching "/Users/sarahpham/Documents/school/SeniorDesign/functions" for Cloud Functions...</w:t>
       </w:r>
     </w:p>
     <w:p>
@@ -598,24 +450,13 @@
         </w:numPr>
       </w:pPr>
       <w:r>
-        <w:t xml:space="preserve">Solution: Update Node to 14 in </w:t>
-      </w:r>
-      <w:proofErr w:type="spellStart"/>
-      <w:proofErr w:type="gramStart"/>
-      <w:r>
-        <w:t>package.json</w:t>
-      </w:r>
-      <w:proofErr w:type="spellEnd"/>
-      <w:proofErr w:type="gramEnd"/>
-      <w:r>
-        <w:t xml:space="preserve"> inside the engine object</w:t>
+        <w:t>Solution: Update Node to 14 in package.json inside the engine object</w:t>
       </w:r>
     </w:p>
     <w:p>
       <w:pPr>
         <w:ind w:left="1440"/>
       </w:pPr>
-      <w:proofErr w:type="gramStart"/>
       <w:r>
         <w:rPr>
           <w:rFonts w:ascii="Apple Color Emoji" w:hAnsi="Apple Color Emoji" w:cs="Apple Color Emoji"/>
@@ -623,19 +464,7 @@
         <w:t>⚠</w:t>
       </w:r>
       <w:r>
-        <w:t xml:space="preserve">  It</w:t>
-      </w:r>
-      <w:proofErr w:type="gramEnd"/>
-      <w:r>
-        <w:t xml:space="preserve"> looks like you're trying to access </w:t>
-      </w:r>
-      <w:proofErr w:type="spellStart"/>
-      <w:r>
-        <w:t>functions.config</w:t>
-      </w:r>
-      <w:proofErr w:type="spellEnd"/>
-      <w:r>
-        <w:t xml:space="preserve">().drive but there is no value there. You can learn more about setting up config here: </w:t>
+        <w:t xml:space="preserve">  It looks like you're trying to access functions.config().drive but there is no value there. You can learn more about setting up config here: </w:t>
       </w:r>
       <w:hyperlink r:id="rId5" w:history="1">
         <w:r>
@@ -651,7 +480,6 @@
         <w:pStyle w:val="ListParagraph"/>
         <w:ind w:left="1440"/>
       </w:pPr>
-      <w:proofErr w:type="gramStart"/>
       <w:r>
         <w:rPr>
           <w:rFonts w:ascii="Apple Color Emoji" w:hAnsi="Apple Color Emoji" w:cs="Apple Color Emoji"/>
@@ -659,16 +487,7 @@
         <w:t>⚠</w:t>
       </w:r>
       <w:r>
-        <w:t xml:space="preserve">  </w:t>
-      </w:r>
-      <w:proofErr w:type="spellStart"/>
-      <w:r>
-        <w:t>TypeError</w:t>
-      </w:r>
-      <w:proofErr w:type="spellEnd"/>
-      <w:proofErr w:type="gramEnd"/>
-      <w:r>
-        <w:t>: Cannot read property 'web' of undefined</w:t>
+        <w:t xml:space="preserve">  TypeError: Cannot read property 'web' of undefined</w:t>
       </w:r>
       <w:r>
         <w:t xml:space="preserve"> </w:t>
@@ -686,28 +505,7 @@
         </w:numPr>
       </w:pPr>
       <w:r>
-        <w:t xml:space="preserve">Solution: Run “firebase </w:t>
-      </w:r>
-      <w:proofErr w:type="spellStart"/>
-      <w:r>
-        <w:t>functions:</w:t>
-      </w:r>
-      <w:proofErr w:type="gramStart"/>
-      <w:r>
-        <w:t>config:get</w:t>
-      </w:r>
-      <w:proofErr w:type="spellEnd"/>
-      <w:proofErr w:type="gramEnd"/>
-      <w:r>
-        <w:t xml:space="preserve"> &gt; .</w:t>
-      </w:r>
-      <w:proofErr w:type="spellStart"/>
-      <w:r>
-        <w:t>runtimeconfig.json</w:t>
-      </w:r>
-      <w:proofErr w:type="spellEnd"/>
-      <w:r>
-        <w:t>”</w:t>
+        <w:t>Solution: Run “firebase functions:config:get &gt; .runtimeconfig.json”</w:t>
       </w:r>
     </w:p>
     <w:p>
@@ -729,15 +527,7 @@
         <w:t>INSIDE</w:t>
       </w:r>
       <w:r>
-        <w:t xml:space="preserve"> your </w:t>
-      </w:r>
-      <w:proofErr w:type="gramStart"/>
-      <w:r>
-        <w:t>functions</w:t>
-      </w:r>
-      <w:proofErr w:type="gramEnd"/>
-      <w:r>
-        <w:t xml:space="preserve"> directory, only run inside that directory</w:t>
+        <w:t xml:space="preserve"> your functions directory, only run inside that directory</w:t>
       </w:r>
     </w:p>
     <w:p>
@@ -796,37 +586,19 @@
         </w:numPr>
       </w:pPr>
       <w:r>
-        <w:t xml:space="preserve">Run “firebase </w:t>
-      </w:r>
-      <w:proofErr w:type="spellStart"/>
-      <w:proofErr w:type="gramStart"/>
-      <w:r>
-        <w:t>emulators:start</w:t>
-      </w:r>
-      <w:proofErr w:type="spellEnd"/>
-      <w:proofErr w:type="gramEnd"/>
-      <w:r>
-        <w:t>”</w:t>
-      </w:r>
-    </w:p>
-    <w:p>
-      <w:pPr>
-        <w:pStyle w:val="ListParagraph"/>
-        <w:numPr>
-          <w:ilvl w:val="0"/>
-          <w:numId w:val="1"/>
-        </w:numPr>
-      </w:pPr>
-      <w:r>
-        <w:t xml:space="preserve">Functions were all still in Node 8 on Firebase, which was deprecated. </w:t>
-      </w:r>
-      <w:proofErr w:type="gramStart"/>
-      <w:r>
-        <w:t>So</w:t>
-      </w:r>
-      <w:proofErr w:type="gramEnd"/>
-      <w:r>
-        <w:t xml:space="preserve"> we deleted them and redeployed all the functions so that they could be updated to Node 10. </w:t>
+        <w:t>Run “firebase emulators:start”</w:t>
+      </w:r>
+    </w:p>
+    <w:p>
+      <w:pPr>
+        <w:pStyle w:val="ListParagraph"/>
+        <w:numPr>
+          <w:ilvl w:val="0"/>
+          <w:numId w:val="1"/>
+        </w:numPr>
+      </w:pPr>
+      <w:r>
+        <w:t xml:space="preserve">Functions were all still in Node 8 on Firebase, which was deprecated. So we deleted them and redeployed all the functions so that they could be updated to Node 10. </w:t>
       </w:r>
     </w:p>
     <w:p>
@@ -862,15 +634,7 @@
         </w:numPr>
       </w:pPr>
       <w:r>
-        <w:t xml:space="preserve">We read that there was an </w:t>
-      </w:r>
-      <w:proofErr w:type="spellStart"/>
-      <w:r>
-        <w:t>Authentification</w:t>
-      </w:r>
-      <w:proofErr w:type="spellEnd"/>
-      <w:r>
-        <w:t xml:space="preserve"> error while visiting all the GET request links and reading the returns</w:t>
+        <w:t>We read that there was an Authentification error while visiting all the GET request links and reading the returns</w:t>
       </w:r>
     </w:p>
     <w:p>
@@ -883,78 +647,31 @@
       </w:pPr>
       <w:r>
         <w:lastRenderedPageBreak/>
-        <w:t xml:space="preserve">“firebase </w:t>
-      </w:r>
-      <w:proofErr w:type="spellStart"/>
-      <w:r>
-        <w:t>functions:</w:t>
-      </w:r>
-      <w:proofErr w:type="gramStart"/>
-      <w:r>
-        <w:t>config:get</w:t>
-      </w:r>
-      <w:proofErr w:type="spellEnd"/>
-      <w:proofErr w:type="gramEnd"/>
-      <w:r>
-        <w:t xml:space="preserve">” returns the login information we have set for the google drive and </w:t>
-      </w:r>
-      <w:proofErr w:type="spellStart"/>
-      <w:r>
-        <w:t>gmail</w:t>
-      </w:r>
-      <w:proofErr w:type="spellEnd"/>
-    </w:p>
-    <w:p>
-      <w:pPr>
-        <w:pStyle w:val="ListParagraph"/>
-        <w:numPr>
-          <w:ilvl w:val="1"/>
-          <w:numId w:val="1"/>
-        </w:numPr>
-      </w:pPr>
-      <w:r>
-        <w:t xml:space="preserve">We noticed that the </w:t>
-      </w:r>
-      <w:proofErr w:type="spellStart"/>
-      <w:r>
-        <w:t>gmail</w:t>
-      </w:r>
-      <w:proofErr w:type="spellEnd"/>
-      <w:r>
-        <w:t xml:space="preserve"> password was a random string of letters and changed it to the actual password</w:t>
-      </w:r>
-    </w:p>
-    <w:p>
-      <w:pPr>
-        <w:pStyle w:val="ListParagraph"/>
-        <w:numPr>
-          <w:ilvl w:val="1"/>
-          <w:numId w:val="1"/>
-        </w:numPr>
-      </w:pPr>
-      <w:r>
-        <w:t xml:space="preserve">“firebase </w:t>
-      </w:r>
-      <w:proofErr w:type="spellStart"/>
-      <w:r>
-        <w:t>functions:</w:t>
-      </w:r>
-      <w:proofErr w:type="gramStart"/>
-      <w:r>
-        <w:t>config:set</w:t>
-      </w:r>
-      <w:proofErr w:type="spellEnd"/>
-      <w:proofErr w:type="gramEnd"/>
-      <w:r>
-        <w:t xml:space="preserve"> </w:t>
-      </w:r>
-      <w:proofErr w:type="spellStart"/>
-      <w:r>
-        <w:t>gmail.password</w:t>
-      </w:r>
-      <w:proofErr w:type="spellEnd"/>
-      <w:r>
-        <w:t>=”pass”</w:t>
+        <w:t>“firebase functions:config:get” returns the login information we have set for the google drive and gmail</w:t>
+      </w:r>
+    </w:p>
+    <w:p>
+      <w:pPr>
+        <w:pStyle w:val="ListParagraph"/>
+        <w:numPr>
+          <w:ilvl w:val="1"/>
+          <w:numId w:val="1"/>
+        </w:numPr>
+      </w:pPr>
+      <w:r>
+        <w:t>We noticed that the gmail password was a random string of letters and changed it to the actual password</w:t>
+      </w:r>
+    </w:p>
+    <w:p>
+      <w:pPr>
+        <w:pStyle w:val="ListParagraph"/>
+        <w:numPr>
+          <w:ilvl w:val="1"/>
+          <w:numId w:val="1"/>
+        </w:numPr>
+      </w:pPr>
+      <w:r>
+        <w:t>“firebase functions:config:set gmail.password=”pass”</w:t>
       </w:r>
     </w:p>
     <w:p>
@@ -981,37 +698,12 @@
           <w:bCs/>
         </w:rPr>
       </w:pPr>
-      <w:proofErr w:type="spellStart"/>
       <w:r>
         <w:rPr>
           <w:b/>
           <w:bCs/>
         </w:rPr>
-        <w:t>Npm</w:t>
-      </w:r>
-      <w:proofErr w:type="spellEnd"/>
-      <w:r>
-        <w:rPr>
-          <w:b/>
-          <w:bCs/>
-        </w:rPr>
-        <w:t xml:space="preserve"> install --save-exact firebase-functions@[version] </w:t>
-      </w:r>
-      <w:proofErr w:type="spellStart"/>
-      <w:r>
-        <w:rPr>
-          <w:b/>
-          <w:bCs/>
-        </w:rPr>
-        <w:t>npm</w:t>
-      </w:r>
-      <w:proofErr w:type="spellEnd"/>
-      <w:r>
-        <w:rPr>
-          <w:b/>
-          <w:bCs/>
-        </w:rPr>
-        <w:t xml:space="preserve"> install --save-exact firebase-admin@[version]</w:t>
+        <w:t>Npm install --save-exact firebase-functions@[version] npm install --save-exact firebase-admin@[version]</w:t>
       </w:r>
     </w:p>
     <w:p>
@@ -1055,46 +747,20 @@
           <w:numId w:val="1"/>
         </w:numPr>
       </w:pPr>
-      <w:proofErr w:type="spellStart"/>
-      <w:r>
-        <w:t>Sarahs-MacBook-</w:t>
-      </w:r>
-      <w:proofErr w:type="gramStart"/>
-      <w:r>
-        <w:t>Pro:functions</w:t>
-      </w:r>
-      <w:proofErr w:type="spellEnd"/>
-      <w:proofErr w:type="gramEnd"/>
-      <w:r>
-        <w:t xml:space="preserve"> </w:t>
-      </w:r>
-      <w:proofErr w:type="spellStart"/>
-      <w:r>
-        <w:t>sarahpham</w:t>
-      </w:r>
-      <w:proofErr w:type="spellEnd"/>
-      <w:r>
-        <w:t>$ node index.js</w:t>
-      </w:r>
-    </w:p>
-    <w:p>
-      <w:pPr>
-        <w:pStyle w:val="ListParagraph"/>
-        <w:numPr>
-          <w:ilvl w:val="0"/>
-          <w:numId w:val="1"/>
-        </w:numPr>
-      </w:pPr>
-      <w:r>
-        <w:t>{"</w:t>
-      </w:r>
-      <w:proofErr w:type="spellStart"/>
-      <w:r>
-        <w:t>severity":"WARNING","message":"Warning</w:t>
-      </w:r>
-      <w:proofErr w:type="spellEnd"/>
-      <w:r>
-        <w:t>, FIREBASE_CONFIG and GCLOUD_PROJECT environment variables are missing. Initializing firebase-admin will fail"}</w:t>
+      <w:r>
+        <w:t>Sarahs-MacBook-Pro:functions sarahpham$ node index.js</w:t>
+      </w:r>
+    </w:p>
+    <w:p>
+      <w:pPr>
+        <w:pStyle w:val="ListParagraph"/>
+        <w:numPr>
+          <w:ilvl w:val="0"/>
+          <w:numId w:val="1"/>
+        </w:numPr>
+      </w:pPr>
+      <w:r>
+        <w:t>{"severity":"WARNING","message":"Warning, FIREBASE_CONFIG and GCLOUD_PROJECT environment variables are missing. Initializing firebase-admin will fail"}</w:t>
       </w:r>
     </w:p>
     <w:p>
@@ -1118,15 +784,7 @@
         </w:numPr>
       </w:pPr>
       <w:r>
-        <w:t xml:space="preserve">        throw new error_</w:t>
-      </w:r>
-      <w:proofErr w:type="gramStart"/>
-      <w:r>
-        <w:t>1.FirebaseDatabaseError</w:t>
-      </w:r>
-      <w:proofErr w:type="gramEnd"/>
-      <w:r>
-        <w:t>({</w:t>
+        <w:t xml:space="preserve">        throw new error_1.FirebaseDatabaseError({</w:t>
       </w:r>
     </w:p>
     <w:p>
@@ -1158,13 +816,8 @@
           <w:numId w:val="1"/>
         </w:numPr>
       </w:pPr>
-      <w:proofErr w:type="spellStart"/>
-      <w:r>
-        <w:t>FirebaseError</w:t>
-      </w:r>
-      <w:proofErr w:type="spellEnd"/>
-      <w:r>
-        <w:t>: Can't determine Firebase Database URL.</w:t>
+      <w:r>
+        <w:t>FirebaseError: Can't determine Firebase Database URL.</w:t>
       </w:r>
     </w:p>
     <w:p>
@@ -1246,13 +899,8 @@
         </w:numPr>
       </w:pPr>
       <w:r>
-        <w:t xml:space="preserve">Passed through the </w:t>
-      </w:r>
-      <w:proofErr w:type="spellStart"/>
-      <w:r>
-        <w:t>databaseURL</w:t>
-      </w:r>
-      <w:proofErr w:type="spellEnd"/>
+        <w:t>Passed through the databaseURL</w:t>
+      </w:r>
     </w:p>
     <w:p>
       <w:pPr>
@@ -1278,75 +926,19 @@
         </w:numPr>
       </w:pPr>
       <w:r>
-        <w:t>{"</w:t>
-      </w:r>
-      <w:proofErr w:type="spellStart"/>
-      <w:r>
-        <w:t>severity":"WARNING","message":"Warning</w:t>
-      </w:r>
-      <w:proofErr w:type="spellEnd"/>
-      <w:r>
-        <w:t>, FIREBASE_CONFIG and GCLOUD_PROJECT environment variables are missing. Initializing firebase-admin will fail"}</w:t>
-      </w:r>
-    </w:p>
-    <w:p>
-      <w:pPr>
-        <w:pStyle w:val="ListParagraph"/>
-        <w:numPr>
-          <w:ilvl w:val="1"/>
-          <w:numId w:val="1"/>
-        </w:numPr>
-      </w:pPr>
-      <w:r>
-        <w:t>[2021-03-05T01:25:30.291</w:t>
-      </w:r>
-      <w:proofErr w:type="gramStart"/>
-      <w:r>
-        <w:t>Z]  @</w:t>
-      </w:r>
-      <w:proofErr w:type="gramEnd"/>
-      <w:r>
-        <w:t>firebase/database: FIREBASE WARNING: {"</w:t>
-      </w:r>
-      <w:proofErr w:type="spellStart"/>
-      <w:r>
-        <w:t>code":"app</w:t>
-      </w:r>
-      <w:proofErr w:type="spellEnd"/>
-      <w:r>
-        <w:t>/</w:t>
-      </w:r>
-      <w:proofErr w:type="spellStart"/>
-      <w:r>
-        <w:t>invalid-credential","message":"Credential</w:t>
-      </w:r>
-      <w:proofErr w:type="spellEnd"/>
-      <w:r>
-        <w:t xml:space="preserve"> implementation provided to </w:t>
-      </w:r>
-      <w:proofErr w:type="spellStart"/>
-      <w:r>
-        <w:t>initializeApp</w:t>
-      </w:r>
-      <w:proofErr w:type="spellEnd"/>
-      <w:r>
-        <w:t xml:space="preserve">() via the \"credential\" property failed to fetch a valid Google OAuth2 access token with the following error: \"Error fetching access token: Error while making request: </w:t>
-      </w:r>
-      <w:proofErr w:type="spellStart"/>
-      <w:r>
-        <w:t>getaddrinfo</w:t>
-      </w:r>
-      <w:proofErr w:type="spellEnd"/>
-      <w:r>
-        <w:t xml:space="preserve"> ENOTFOUND </w:t>
-      </w:r>
-      <w:proofErr w:type="spellStart"/>
-      <w:r>
-        <w:t>metadata.google.internal</w:t>
-      </w:r>
-      <w:proofErr w:type="spellEnd"/>
-      <w:r>
-        <w:t>. Error code: ENOTFOUND\"."}</w:t>
+        <w:t>{"severity":"WARNING","message":"Warning, FIREBASE_CONFIG and GCLOUD_PROJECT environment variables are missing. Initializing firebase-admin will fail"}</w:t>
+      </w:r>
+    </w:p>
+    <w:p>
+      <w:pPr>
+        <w:pStyle w:val="ListParagraph"/>
+        <w:numPr>
+          <w:ilvl w:val="1"/>
+          <w:numId w:val="1"/>
+        </w:numPr>
+      </w:pPr>
+      <w:r>
+        <w:t>[2021-03-05T01:25:30.291Z]  @firebase/database: FIREBASE WARNING: {"code":"app/invalid-credential","message":"Credential implementation provided to initializeApp() via the \"credential\" property failed to fetch a valid Google OAuth2 access token with the following error: \"Error fetching access token: Error while making request: getaddrinfo ENOTFOUND metadata.google.internal. Error code: ENOTFOUND\"."}</w:t>
       </w:r>
     </w:p>
     <w:p>
@@ -1395,17 +987,8 @@
         </w:numPr>
       </w:pPr>
       <w:r>
-        <w:t xml:space="preserve">App </w:t>
-      </w:r>
-      <w:proofErr w:type="gramStart"/>
-      <w:r>
-        <w:t>pass :</w:t>
-      </w:r>
-      <w:proofErr w:type="gramEnd"/>
-      <w:r>
-        <w:t xml:space="preserve"> </w:t>
-      </w:r>
-      <w:proofErr w:type="spellStart"/>
+        <w:t xml:space="preserve">App pass : </w:t>
+      </w:r>
       <w:r>
         <w:rPr>
           <w:rFonts w:ascii="Consolas" w:hAnsi="Consolas" w:cs="Consolas"/>
@@ -1415,26 +998,17 @@
         </w:rPr>
         <w:t>jjpilshypwifnjac</w:t>
       </w:r>
-      <w:proofErr w:type="spellEnd"/>
-    </w:p>
-    <w:p>
-      <w:pPr>
-        <w:pStyle w:val="ListParagraph"/>
-        <w:numPr>
-          <w:ilvl w:val="1"/>
-          <w:numId w:val="1"/>
-        </w:numPr>
-      </w:pPr>
-      <w:r>
-        <w:t xml:space="preserve">This password is a one-time pass that allows the </w:t>
-      </w:r>
-      <w:proofErr w:type="spellStart"/>
-      <w:r>
-        <w:t>NodeMailer</w:t>
-      </w:r>
-      <w:proofErr w:type="spellEnd"/>
-      <w:r>
-        <w:t xml:space="preserve"> to use </w:t>
+    </w:p>
+    <w:p>
+      <w:pPr>
+        <w:pStyle w:val="ListParagraph"/>
+        <w:numPr>
+          <w:ilvl w:val="1"/>
+          <w:numId w:val="1"/>
+        </w:numPr>
+      </w:pPr>
+      <w:r>
+        <w:t xml:space="preserve">This password is a one-time pass that allows the NodeMailer to use </w:t>
       </w:r>
       <w:hyperlink r:id="rId9" w:history="1">
         <w:r>
@@ -1469,38 +1043,20 @@
         </w:numPr>
       </w:pPr>
       <w:r>
-        <w:t xml:space="preserve">Password found in the </w:t>
-      </w:r>
-      <w:proofErr w:type="spellStart"/>
-      <w:r>
-        <w:t>config.env</w:t>
-      </w:r>
-      <w:proofErr w:type="spellEnd"/>
-      <w:r>
-        <w:t xml:space="preserve"> </w:t>
+        <w:t xml:space="preserve">Password found in the config.env </w:t>
       </w:r>
       <w:r>
         <w:br/>
       </w:r>
-      <w:proofErr w:type="spellStart"/>
       <w:r>
         <w:t>qzvwgnlwqhimhumw</w:t>
       </w:r>
-      <w:proofErr w:type="spellEnd"/>
     </w:p>
     <w:p/>
     <w:p/>
     <w:p>
       <w:r>
-        <w:t xml:space="preserve">Simulator Bugs (That only show on iOS simulator and not actual </w:t>
-      </w:r>
-      <w:proofErr w:type="spellStart"/>
-      <w:r>
-        <w:t>testflight</w:t>
-      </w:r>
-      <w:proofErr w:type="spellEnd"/>
-      <w:r>
-        <w:t xml:space="preserve"> device):</w:t>
+        <w:t>Simulator Bugs (That only show on iOS simulator and not actual testflight device):</w:t>
       </w:r>
     </w:p>
     <w:p>
@@ -1606,15 +1162,7 @@
         </w:numPr>
       </w:pPr>
       <w:r>
-        <w:t xml:space="preserve">Solution: Redeploying all firebase functions, creating our own test function and calling certain methods within the </w:t>
-      </w:r>
-      <w:proofErr w:type="spellStart"/>
-      <w:r>
-        <w:t>generateSendSaveOne</w:t>
-      </w:r>
-      <w:proofErr w:type="spellEnd"/>
-      <w:r>
-        <w:t xml:space="preserve"> to test if the bug was inside the code</w:t>
+        <w:t>Solution: Redeploying all firebase functions, creating our own test function and calling certain methods within the generateSendSaveOne to test if the bug was inside the code</w:t>
       </w:r>
     </w:p>
     <w:p>
@@ -1650,20 +1198,261 @@
         </w:numPr>
       </w:pPr>
       <w:r>
-        <w:t xml:space="preserve">Solution: The bug was in the PDF builder where it was calling </w:t>
-      </w:r>
-      <w:proofErr w:type="spellStart"/>
-      <w:proofErr w:type="gramStart"/>
-      <w:r>
-        <w:t>venue.address</w:t>
-      </w:r>
-      <w:proofErr w:type="gramEnd"/>
-      <w:r>
-        <w:t>.toUpper</w:t>
-      </w:r>
-      <w:proofErr w:type="spellEnd"/>
-      <w:r>
-        <w:t>(). This caused an error and prevented an invoice from being sent out</w:t>
+        <w:t>Solution: The bug was in the PDF builder where it was calling venue.address.toUpper(). This caused an error and prevented an invoice from being sent out</w:t>
+      </w:r>
+    </w:p>
+    <w:p/>
+    <w:p>
+      <w:r>
+        <w:t>“Calendar”</w:t>
+      </w:r>
+      <w:r>
+        <w:br/>
+      </w:r>
+    </w:p>
+    <w:p>
+      <w:pPr>
+        <w:pStyle w:val="ListParagraph"/>
+        <w:numPr>
+          <w:ilvl w:val="0"/>
+          <w:numId w:val="6"/>
+        </w:numPr>
+      </w:pPr>
+      <w:r>
+        <w:t>This initially did not work</w:t>
+      </w:r>
+    </w:p>
+    <w:p>
+      <w:pPr>
+        <w:pStyle w:val="ListParagraph"/>
+        <w:numPr>
+          <w:ilvl w:val="0"/>
+          <w:numId w:val="6"/>
+        </w:numPr>
+      </w:pPr>
+      <w:r>
+        <w:t>Ways of testing:</w:t>
+      </w:r>
+    </w:p>
+    <w:p>
+      <w:pPr>
+        <w:pStyle w:val="ListParagraph"/>
+        <w:numPr>
+          <w:ilvl w:val="1"/>
+          <w:numId w:val="6"/>
+        </w:numPr>
+      </w:pPr>
+      <w:r>
+        <w:t xml:space="preserve">Taking “generateCalendar” and replace it in a method that we know works, so replacing generateArtistInvoice with generateCalendar. </w:t>
+      </w:r>
+    </w:p>
+    <w:p>
+      <w:pPr>
+        <w:pStyle w:val="ListParagraph"/>
+        <w:numPr>
+          <w:ilvl w:val="1"/>
+          <w:numId w:val="6"/>
+        </w:numPr>
+      </w:pPr>
+      <w:r>
+        <w:t>After everytime we changed the code we had to redeploy the firebase cloud functions and wait to test</w:t>
+      </w:r>
+    </w:p>
+    <w:p>
+      <w:pPr>
+        <w:pStyle w:val="ListParagraph"/>
+        <w:numPr>
+          <w:ilvl w:val="1"/>
+          <w:numId w:val="6"/>
+        </w:numPr>
+      </w:pPr>
+      <w:r>
+        <w:t>We tested if the Calendar will send to the Drive and the Email</w:t>
+      </w:r>
+    </w:p>
+    <w:p>
+      <w:pPr>
+        <w:pStyle w:val="ListParagraph"/>
+        <w:numPr>
+          <w:ilvl w:val="1"/>
+          <w:numId w:val="6"/>
+        </w:numPr>
+      </w:pPr>
+      <w:r>
+        <w:lastRenderedPageBreak/>
+        <w:t>We tested if the Calendar will work if we comment out the Email and just have it sent to the Drive</w:t>
+      </w:r>
+    </w:p>
+    <w:p>
+      <w:pPr>
+        <w:pStyle w:val="ListParagraph"/>
+        <w:numPr>
+          <w:ilvl w:val="2"/>
+          <w:numId w:val="6"/>
+        </w:numPr>
+      </w:pPr>
+      <w:r>
+        <w:t>Result: The Calendar sent out to the Drive successfully, function did not return an error</w:t>
+      </w:r>
+    </w:p>
+    <w:p>
+      <w:pPr>
+        <w:pStyle w:val="ListParagraph"/>
+        <w:numPr>
+          <w:ilvl w:val="1"/>
+          <w:numId w:val="6"/>
+        </w:numPr>
+      </w:pPr>
+      <w:r>
+        <w:t>We deleted all Events from the current month and tested it with the Email/Drive both inside the method</w:t>
+      </w:r>
+    </w:p>
+    <w:p>
+      <w:pPr>
+        <w:pStyle w:val="ListParagraph"/>
+        <w:numPr>
+          <w:ilvl w:val="2"/>
+          <w:numId w:val="6"/>
+        </w:numPr>
+      </w:pPr>
+      <w:r>
+        <w:t>Re</w:t>
+      </w:r>
+      <w:r>
+        <w:t>sult: We received an empty calendar on the email and the drive, that means the emailer is not where the issue is</w:t>
+      </w:r>
+    </w:p>
+    <w:p>
+      <w:pPr>
+        <w:pStyle w:val="ListParagraph"/>
+        <w:numPr>
+          <w:ilvl w:val="1"/>
+          <w:numId w:val="6"/>
+        </w:numPr>
+      </w:pPr>
+      <w:r>
+        <w:t>We added back in some events with Email/Drive both still inside the method</w:t>
+      </w:r>
+      <w:r>
+        <w:t xml:space="preserve"> (tried both email/drive commented and uncommented, both produced the same result)</w:t>
+      </w:r>
+    </w:p>
+    <w:p>
+      <w:pPr>
+        <w:pStyle w:val="ListParagraph"/>
+        <w:numPr>
+          <w:ilvl w:val="2"/>
+          <w:numId w:val="6"/>
+        </w:numPr>
+      </w:pPr>
+      <w:r>
+        <w:t>Result: We received an internal error, so that means that events are the issue, we noticed the generateCalendar was the only one using “events” from the database</w:t>
+      </w:r>
+    </w:p>
+    <w:p>
+      <w:pPr>
+        <w:pStyle w:val="ListParagraph"/>
+        <w:numPr>
+          <w:ilvl w:val="1"/>
+          <w:numId w:val="6"/>
+        </w:numPr>
+      </w:pPr>
+      <w:r>
+        <w:t>We found that generateCalendarTable was the only one using “events”, so we looked further into the generation of the calendar, it was a bit confusing at how they were handling events. We put console.log functions everywhere so that it could print on the functions logs when we clicked on the “Monthly Calendar” button</w:t>
+      </w:r>
+    </w:p>
+    <w:p>
+      <w:pPr>
+        <w:pStyle w:val="ListParagraph"/>
+        <w:numPr>
+          <w:ilvl w:val="2"/>
+          <w:numId w:val="6"/>
+        </w:numPr>
+      </w:pPr>
+      <w:r>
+        <w:t>Result:</w:t>
+      </w:r>
+      <w:r>
+        <w:t xml:space="preserve"> All the variables we logged got printed to the firebase cloud functions log</w:t>
+      </w:r>
+      <w:r>
+        <w:t>s</w:t>
+      </w:r>
+      <w:r>
+        <w:t xml:space="preserve"> and we were able to </w:t>
+      </w:r>
+    </w:p>
+    <w:p/>
+    <w:p>
+      <w:r>
+        <w:t>Emailing List, Sending Emails to Multiple Emails</w:t>
+      </w:r>
+    </w:p>
+    <w:p>
+      <w:pPr>
+        <w:pStyle w:val="ListParagraph"/>
+        <w:numPr>
+          <w:ilvl w:val="0"/>
+          <w:numId w:val="7"/>
+        </w:numPr>
+      </w:pPr>
+      <w:r>
+        <w:t>You can add multiple emails to a Venue when you edit or create it on the bottom</w:t>
+      </w:r>
+    </w:p>
+    <w:p>
+      <w:pPr>
+        <w:pStyle w:val="ListParagraph"/>
+        <w:numPr>
+          <w:ilvl w:val="0"/>
+          <w:numId w:val="7"/>
+        </w:numPr>
+      </w:pPr>
+      <w:r>
+        <w:t>Note: the emails are CASE SENSITIVE and will not send if a letter is incorrectly uppercase/lowercase</w:t>
+      </w:r>
+    </w:p>
+    <w:p>
+      <w:pPr>
+        <w:pStyle w:val="ListParagraph"/>
+        <w:numPr>
+          <w:ilvl w:val="0"/>
+          <w:numId w:val="7"/>
+        </w:numPr>
+      </w:pPr>
+      <w:r>
+        <w:t xml:space="preserve">Booking List and Calendar uses the emailingList </w:t>
+      </w:r>
+    </w:p>
+    <w:p/>
+    <w:p/>
+    <w:p>
+      <w:r>
+        <w:t>Ways We Could Refactor:</w:t>
+      </w:r>
+    </w:p>
+    <w:p>
+      <w:pPr>
+        <w:pStyle w:val="ListParagraph"/>
+        <w:numPr>
+          <w:ilvl w:val="0"/>
+          <w:numId w:val="8"/>
+        </w:numPr>
+      </w:pPr>
+      <w:r>
+        <w:t>Figure out if we need two pdf’s</w:t>
+      </w:r>
+    </w:p>
+    <w:p>
+      <w:pPr>
+        <w:pStyle w:val="ListParagraph"/>
+        <w:numPr>
+          <w:ilvl w:val="0"/>
+          <w:numId w:val="8"/>
+        </w:numPr>
+      </w:pPr>
+      <w:r>
+        <w:t>See if we could compress the pdf handlers in pdfHandler.js</w:t>
       </w:r>
     </w:p>
     <w:sectPr>
@@ -1679,6 +1468,119 @@
 <file path=word/numbering.xml><?xml version="1.0" encoding="utf-8"?>
 <w:numbering xmlns:wpc="http://schemas.microsoft.com/office/word/2010/wordprocessingCanvas" xmlns:cx="http://schemas.microsoft.com/office/drawing/2014/chartex" xmlns:cx1="http://schemas.microsoft.com/office/drawing/2015/9/8/chartex" xmlns:cx2="http://schemas.microsoft.com/office/drawing/2015/10/21/chartex" xmlns:cx3="http://schemas.microsoft.com/office/drawing/2016/5/9/chartex" xmlns:cx4="http://schemas.microsoft.com/office/drawing/2016/5/10/chartex" xmlns:cx5="http://schemas.microsoft.com/office/drawing/2016/5/11/chartex" xmlns:cx6="http://schemas.microsoft.com/office/drawing/2016/5/12/chartex" xmlns:cx7="http://schemas.microsoft.com/office/drawing/2016/5/13/chartex" xmlns:cx8="http://schemas.microsoft.com/office/drawing/2016/5/14/chartex" xmlns:mc="http://schemas.openxmlformats.org/markup-compatibility/2006" xmlns:aink="http://schemas.microsoft.com/office/drawing/2016/ink" xmlns:am3d="http://schemas.microsoft.com/office/drawing/2017/model3d" xmlns:o="urn:schemas-microsoft-com:office:office" xmlns:r="http://schemas.openxmlformats.org/officeDocument/2006/relationships" xmlns:m="http://schemas.openxmlformats.org/officeDocument/2006/math" xmlns:v="urn:schemas-microsoft-com:vml" xmlns:wp14="http://schemas.microsoft.com/office/word/2010/wordprocessingDrawing" xmlns:wp="http://schemas.openxmlformats.org/drawingml/2006/wordprocessingDrawing" xmlns:w10="urn:schemas-microsoft-com:office:word" xmlns:w="http://schemas.openxmlformats.org/wordprocessingml/2006/main" xmlns:w14="http://schemas.microsoft.com/office/word/2010/wordml" xmlns:w15="http://schemas.microsoft.com/office/word/2012/wordml" xmlns:w16cex="http://schemas.microsoft.com/office/word/2018/wordml/cex" xmlns:w16cid="http://schemas.microsoft.com/office/word/2016/wordml/cid" xmlns:w16="http://schemas.microsoft.com/office/word/2018/wordml" xmlns:w16se="http://schemas.microsoft.com/office/word/2015/wordml/symex" xmlns:wpg="http://schemas.microsoft.com/office/word/2010/wordprocessingGroup" xmlns:wpi="http://schemas.microsoft.com/office/word/2010/wordprocessingInk" xmlns:wne="http://schemas.microsoft.com/office/word/2006/wordml" xmlns:wps="http://schemas.microsoft.com/office/word/2010/wordprocessingShape" mc:Ignorable="w14 w15 w16se w16cid w16 w16cex wp14">
   <w:abstractNum w:abstractNumId="0" w15:restartNumberingAfterBreak="0">
+    <w:nsid w:val="011247EF"/>
+    <w:multiLevelType w:val="hybridMultilevel"/>
+    <w:tmpl w:val="B9184B0E"/>
+    <w:lvl w:ilvl="0" w:tplc="04090001">
+      <w:start w:val="1"/>
+      <w:numFmt w:val="bullet"/>
+      <w:lvlText w:val=""/>
+      <w:lvlJc w:val="left"/>
+      <w:pPr>
+        <w:ind w:left="720" w:hanging="360"/>
+      </w:pPr>
+      <w:rPr>
+        <w:rFonts w:ascii="Symbol" w:hAnsi="Symbol" w:hint="default"/>
+      </w:rPr>
+    </w:lvl>
+    <w:lvl w:ilvl="1" w:tplc="04090003" w:tentative="1">
+      <w:start w:val="1"/>
+      <w:numFmt w:val="bullet"/>
+      <w:lvlText w:val="o"/>
+      <w:lvlJc w:val="left"/>
+      <w:pPr>
+        <w:ind w:left="1440" w:hanging="360"/>
+      </w:pPr>
+      <w:rPr>
+        <w:rFonts w:ascii="Courier New" w:hAnsi="Courier New" w:cs="Courier New" w:hint="default"/>
+      </w:rPr>
+    </w:lvl>
+    <w:lvl w:ilvl="2" w:tplc="04090005" w:tentative="1">
+      <w:start w:val="1"/>
+      <w:numFmt w:val="bullet"/>
+      <w:lvlText w:val=""/>
+      <w:lvlJc w:val="left"/>
+      <w:pPr>
+        <w:ind w:left="2160" w:hanging="360"/>
+      </w:pPr>
+      <w:rPr>
+        <w:rFonts w:ascii="Wingdings" w:hAnsi="Wingdings" w:hint="default"/>
+      </w:rPr>
+    </w:lvl>
+    <w:lvl w:ilvl="3" w:tplc="04090001" w:tentative="1">
+      <w:start w:val="1"/>
+      <w:numFmt w:val="bullet"/>
+      <w:lvlText w:val=""/>
+      <w:lvlJc w:val="left"/>
+      <w:pPr>
+        <w:ind w:left="2880" w:hanging="360"/>
+      </w:pPr>
+      <w:rPr>
+        <w:rFonts w:ascii="Symbol" w:hAnsi="Symbol" w:hint="default"/>
+      </w:rPr>
+    </w:lvl>
+    <w:lvl w:ilvl="4" w:tplc="04090003" w:tentative="1">
+      <w:start w:val="1"/>
+      <w:numFmt w:val="bullet"/>
+      <w:lvlText w:val="o"/>
+      <w:lvlJc w:val="left"/>
+      <w:pPr>
+        <w:ind w:left="3600" w:hanging="360"/>
+      </w:pPr>
+      <w:rPr>
+        <w:rFonts w:ascii="Courier New" w:hAnsi="Courier New" w:cs="Courier New" w:hint="default"/>
+      </w:rPr>
+    </w:lvl>
+    <w:lvl w:ilvl="5" w:tplc="04090005" w:tentative="1">
+      <w:start w:val="1"/>
+      <w:numFmt w:val="bullet"/>
+      <w:lvlText w:val=""/>
+      <w:lvlJc w:val="left"/>
+      <w:pPr>
+        <w:ind w:left="4320" w:hanging="360"/>
+      </w:pPr>
+      <w:rPr>
+        <w:rFonts w:ascii="Wingdings" w:hAnsi="Wingdings" w:hint="default"/>
+      </w:rPr>
+    </w:lvl>
+    <w:lvl w:ilvl="6" w:tplc="04090001" w:tentative="1">
+      <w:start w:val="1"/>
+      <w:numFmt w:val="bullet"/>
+      <w:lvlText w:val=""/>
+      <w:lvlJc w:val="left"/>
+      <w:pPr>
+        <w:ind w:left="5040" w:hanging="360"/>
+      </w:pPr>
+      <w:rPr>
+        <w:rFonts w:ascii="Symbol" w:hAnsi="Symbol" w:hint="default"/>
+      </w:rPr>
+    </w:lvl>
+    <w:lvl w:ilvl="7" w:tplc="04090003" w:tentative="1">
+      <w:start w:val="1"/>
+      <w:numFmt w:val="bullet"/>
+      <w:lvlText w:val="o"/>
+      <w:lvlJc w:val="left"/>
+      <w:pPr>
+        <w:ind w:left="5760" w:hanging="360"/>
+      </w:pPr>
+      <w:rPr>
+        <w:rFonts w:ascii="Courier New" w:hAnsi="Courier New" w:cs="Courier New" w:hint="default"/>
+      </w:rPr>
+    </w:lvl>
+    <w:lvl w:ilvl="8" w:tplc="04090005" w:tentative="1">
+      <w:start w:val="1"/>
+      <w:numFmt w:val="bullet"/>
+      <w:lvlText w:val=""/>
+      <w:lvlJc w:val="left"/>
+      <w:pPr>
+        <w:ind w:left="6480" w:hanging="360"/>
+      </w:pPr>
+      <w:rPr>
+        <w:rFonts w:ascii="Wingdings" w:hAnsi="Wingdings" w:hint="default"/>
+      </w:rPr>
+    </w:lvl>
+  </w:abstractNum>
+  <w:abstractNum w:abstractNumId="1" w15:restartNumberingAfterBreak="0">
     <w:nsid w:val="10147B0A"/>
     <w:multiLevelType w:val="hybridMultilevel"/>
     <w:tmpl w:val="185E21C8"/>
@@ -1790,7 +1692,120 @@
       </w:rPr>
     </w:lvl>
   </w:abstractNum>
-  <w:abstractNum w:abstractNumId="1" w15:restartNumberingAfterBreak="0">
+  <w:abstractNum w:abstractNumId="2" w15:restartNumberingAfterBreak="0">
+    <w:nsid w:val="369A0315"/>
+    <w:multiLevelType w:val="hybridMultilevel"/>
+    <w:tmpl w:val="EFA6559C"/>
+    <w:lvl w:ilvl="0" w:tplc="04090001">
+      <w:start w:val="1"/>
+      <w:numFmt w:val="bullet"/>
+      <w:lvlText w:val=""/>
+      <w:lvlJc w:val="left"/>
+      <w:pPr>
+        <w:ind w:left="720" w:hanging="360"/>
+      </w:pPr>
+      <w:rPr>
+        <w:rFonts w:ascii="Symbol" w:hAnsi="Symbol" w:hint="default"/>
+      </w:rPr>
+    </w:lvl>
+    <w:lvl w:ilvl="1" w:tplc="04090003">
+      <w:start w:val="1"/>
+      <w:numFmt w:val="bullet"/>
+      <w:lvlText w:val="o"/>
+      <w:lvlJc w:val="left"/>
+      <w:pPr>
+        <w:ind w:left="1440" w:hanging="360"/>
+      </w:pPr>
+      <w:rPr>
+        <w:rFonts w:ascii="Courier New" w:hAnsi="Courier New" w:cs="Courier New" w:hint="default"/>
+      </w:rPr>
+    </w:lvl>
+    <w:lvl w:ilvl="2" w:tplc="04090005">
+      <w:start w:val="1"/>
+      <w:numFmt w:val="bullet"/>
+      <w:lvlText w:val=""/>
+      <w:lvlJc w:val="left"/>
+      <w:pPr>
+        <w:ind w:left="2160" w:hanging="360"/>
+      </w:pPr>
+      <w:rPr>
+        <w:rFonts w:ascii="Wingdings" w:hAnsi="Wingdings" w:hint="default"/>
+      </w:rPr>
+    </w:lvl>
+    <w:lvl w:ilvl="3" w:tplc="04090001" w:tentative="1">
+      <w:start w:val="1"/>
+      <w:numFmt w:val="bullet"/>
+      <w:lvlText w:val=""/>
+      <w:lvlJc w:val="left"/>
+      <w:pPr>
+        <w:ind w:left="2880" w:hanging="360"/>
+      </w:pPr>
+      <w:rPr>
+        <w:rFonts w:ascii="Symbol" w:hAnsi="Symbol" w:hint="default"/>
+      </w:rPr>
+    </w:lvl>
+    <w:lvl w:ilvl="4" w:tplc="04090003" w:tentative="1">
+      <w:start w:val="1"/>
+      <w:numFmt w:val="bullet"/>
+      <w:lvlText w:val="o"/>
+      <w:lvlJc w:val="left"/>
+      <w:pPr>
+        <w:ind w:left="3600" w:hanging="360"/>
+      </w:pPr>
+      <w:rPr>
+        <w:rFonts w:ascii="Courier New" w:hAnsi="Courier New" w:cs="Courier New" w:hint="default"/>
+      </w:rPr>
+    </w:lvl>
+    <w:lvl w:ilvl="5" w:tplc="04090005" w:tentative="1">
+      <w:start w:val="1"/>
+      <w:numFmt w:val="bullet"/>
+      <w:lvlText w:val=""/>
+      <w:lvlJc w:val="left"/>
+      <w:pPr>
+        <w:ind w:left="4320" w:hanging="360"/>
+      </w:pPr>
+      <w:rPr>
+        <w:rFonts w:ascii="Wingdings" w:hAnsi="Wingdings" w:hint="default"/>
+      </w:rPr>
+    </w:lvl>
+    <w:lvl w:ilvl="6" w:tplc="04090001" w:tentative="1">
+      <w:start w:val="1"/>
+      <w:numFmt w:val="bullet"/>
+      <w:lvlText w:val=""/>
+      <w:lvlJc w:val="left"/>
+      <w:pPr>
+        <w:ind w:left="5040" w:hanging="360"/>
+      </w:pPr>
+      <w:rPr>
+        <w:rFonts w:ascii="Symbol" w:hAnsi="Symbol" w:hint="default"/>
+      </w:rPr>
+    </w:lvl>
+    <w:lvl w:ilvl="7" w:tplc="04090003" w:tentative="1">
+      <w:start w:val="1"/>
+      <w:numFmt w:val="bullet"/>
+      <w:lvlText w:val="o"/>
+      <w:lvlJc w:val="left"/>
+      <w:pPr>
+        <w:ind w:left="5760" w:hanging="360"/>
+      </w:pPr>
+      <w:rPr>
+        <w:rFonts w:ascii="Courier New" w:hAnsi="Courier New" w:cs="Courier New" w:hint="default"/>
+      </w:rPr>
+    </w:lvl>
+    <w:lvl w:ilvl="8" w:tplc="04090005" w:tentative="1">
+      <w:start w:val="1"/>
+      <w:numFmt w:val="bullet"/>
+      <w:lvlText w:val=""/>
+      <w:lvlJc w:val="left"/>
+      <w:pPr>
+        <w:ind w:left="6480" w:hanging="360"/>
+      </w:pPr>
+      <w:rPr>
+        <w:rFonts w:ascii="Wingdings" w:hAnsi="Wingdings" w:hint="default"/>
+      </w:rPr>
+    </w:lvl>
+  </w:abstractNum>
+  <w:abstractNum w:abstractNumId="3" w15:restartNumberingAfterBreak="0">
     <w:nsid w:val="4A067987"/>
     <w:multiLevelType w:val="hybridMultilevel"/>
     <w:tmpl w:val="A8D0AFC6"/>
@@ -1902,7 +1917,120 @@
       </w:rPr>
     </w:lvl>
   </w:abstractNum>
-  <w:abstractNum w:abstractNumId="2" w15:restartNumberingAfterBreak="0">
+  <w:abstractNum w:abstractNumId="4" w15:restartNumberingAfterBreak="0">
+    <w:nsid w:val="4B34602C"/>
+    <w:multiLevelType w:val="hybridMultilevel"/>
+    <w:tmpl w:val="A706195E"/>
+    <w:lvl w:ilvl="0" w:tplc="04090001">
+      <w:start w:val="1"/>
+      <w:numFmt w:val="bullet"/>
+      <w:lvlText w:val=""/>
+      <w:lvlJc w:val="left"/>
+      <w:pPr>
+        <w:ind w:left="720" w:hanging="360"/>
+      </w:pPr>
+      <w:rPr>
+        <w:rFonts w:ascii="Symbol" w:hAnsi="Symbol" w:hint="default"/>
+      </w:rPr>
+    </w:lvl>
+    <w:lvl w:ilvl="1" w:tplc="04090003" w:tentative="1">
+      <w:start w:val="1"/>
+      <w:numFmt w:val="bullet"/>
+      <w:lvlText w:val="o"/>
+      <w:lvlJc w:val="left"/>
+      <w:pPr>
+        <w:ind w:left="1440" w:hanging="360"/>
+      </w:pPr>
+      <w:rPr>
+        <w:rFonts w:ascii="Courier New" w:hAnsi="Courier New" w:cs="Courier New" w:hint="default"/>
+      </w:rPr>
+    </w:lvl>
+    <w:lvl w:ilvl="2" w:tplc="04090005" w:tentative="1">
+      <w:start w:val="1"/>
+      <w:numFmt w:val="bullet"/>
+      <w:lvlText w:val=""/>
+      <w:lvlJc w:val="left"/>
+      <w:pPr>
+        <w:ind w:left="2160" w:hanging="360"/>
+      </w:pPr>
+      <w:rPr>
+        <w:rFonts w:ascii="Wingdings" w:hAnsi="Wingdings" w:hint="default"/>
+      </w:rPr>
+    </w:lvl>
+    <w:lvl w:ilvl="3" w:tplc="04090001" w:tentative="1">
+      <w:start w:val="1"/>
+      <w:numFmt w:val="bullet"/>
+      <w:lvlText w:val=""/>
+      <w:lvlJc w:val="left"/>
+      <w:pPr>
+        <w:ind w:left="2880" w:hanging="360"/>
+      </w:pPr>
+      <w:rPr>
+        <w:rFonts w:ascii="Symbol" w:hAnsi="Symbol" w:hint="default"/>
+      </w:rPr>
+    </w:lvl>
+    <w:lvl w:ilvl="4" w:tplc="04090003" w:tentative="1">
+      <w:start w:val="1"/>
+      <w:numFmt w:val="bullet"/>
+      <w:lvlText w:val="o"/>
+      <w:lvlJc w:val="left"/>
+      <w:pPr>
+        <w:ind w:left="3600" w:hanging="360"/>
+      </w:pPr>
+      <w:rPr>
+        <w:rFonts w:ascii="Courier New" w:hAnsi="Courier New" w:cs="Courier New" w:hint="default"/>
+      </w:rPr>
+    </w:lvl>
+    <w:lvl w:ilvl="5" w:tplc="04090005" w:tentative="1">
+      <w:start w:val="1"/>
+      <w:numFmt w:val="bullet"/>
+      <w:lvlText w:val=""/>
+      <w:lvlJc w:val="left"/>
+      <w:pPr>
+        <w:ind w:left="4320" w:hanging="360"/>
+      </w:pPr>
+      <w:rPr>
+        <w:rFonts w:ascii="Wingdings" w:hAnsi="Wingdings" w:hint="default"/>
+      </w:rPr>
+    </w:lvl>
+    <w:lvl w:ilvl="6" w:tplc="04090001" w:tentative="1">
+      <w:start w:val="1"/>
+      <w:numFmt w:val="bullet"/>
+      <w:lvlText w:val=""/>
+      <w:lvlJc w:val="left"/>
+      <w:pPr>
+        <w:ind w:left="5040" w:hanging="360"/>
+      </w:pPr>
+      <w:rPr>
+        <w:rFonts w:ascii="Symbol" w:hAnsi="Symbol" w:hint="default"/>
+      </w:rPr>
+    </w:lvl>
+    <w:lvl w:ilvl="7" w:tplc="04090003" w:tentative="1">
+      <w:start w:val="1"/>
+      <w:numFmt w:val="bullet"/>
+      <w:lvlText w:val="o"/>
+      <w:lvlJc w:val="left"/>
+      <w:pPr>
+        <w:ind w:left="5760" w:hanging="360"/>
+      </w:pPr>
+      <w:rPr>
+        <w:rFonts w:ascii="Courier New" w:hAnsi="Courier New" w:cs="Courier New" w:hint="default"/>
+      </w:rPr>
+    </w:lvl>
+    <w:lvl w:ilvl="8" w:tplc="04090005" w:tentative="1">
+      <w:start w:val="1"/>
+      <w:numFmt w:val="bullet"/>
+      <w:lvlText w:val=""/>
+      <w:lvlJc w:val="left"/>
+      <w:pPr>
+        <w:ind w:left="6480" w:hanging="360"/>
+      </w:pPr>
+      <w:rPr>
+        <w:rFonts w:ascii="Wingdings" w:hAnsi="Wingdings" w:hint="default"/>
+      </w:rPr>
+    </w:lvl>
+  </w:abstractNum>
+  <w:abstractNum w:abstractNumId="5" w15:restartNumberingAfterBreak="0">
     <w:nsid w:val="4EED1096"/>
     <w:multiLevelType w:val="hybridMultilevel"/>
     <w:tmpl w:val="ECAAEF86"/>
@@ -2015,7 +2143,7 @@
       </w:rPr>
     </w:lvl>
   </w:abstractNum>
-  <w:abstractNum w:abstractNumId="3" w15:restartNumberingAfterBreak="0">
+  <w:abstractNum w:abstractNumId="6" w15:restartNumberingAfterBreak="0">
     <w:nsid w:val="656340DA"/>
     <w:multiLevelType w:val="hybridMultilevel"/>
     <w:tmpl w:val="5A2EE848"/>
@@ -2128,7 +2256,7 @@
       </w:rPr>
     </w:lvl>
   </w:abstractNum>
-  <w:abstractNum w:abstractNumId="4" w15:restartNumberingAfterBreak="0">
+  <w:abstractNum w:abstractNumId="7" w15:restartNumberingAfterBreak="0">
     <w:nsid w:val="774614A1"/>
     <w:multiLevelType w:val="hybridMultilevel"/>
     <w:tmpl w:val="0E60DB58"/>
@@ -2242,19 +2370,28 @@
     </w:lvl>
   </w:abstractNum>
   <w:num w:numId="1">
+    <w:abstractNumId w:val="3"/>
+  </w:num>
+  <w:num w:numId="2">
     <w:abstractNumId w:val="1"/>
   </w:num>
-  <w:num w:numId="2">
+  <w:num w:numId="3">
+    <w:abstractNumId w:val="7"/>
+  </w:num>
+  <w:num w:numId="4">
+    <w:abstractNumId w:val="5"/>
+  </w:num>
+  <w:num w:numId="5">
+    <w:abstractNumId w:val="6"/>
+  </w:num>
+  <w:num w:numId="6">
+    <w:abstractNumId w:val="2"/>
+  </w:num>
+  <w:num w:numId="7">
     <w:abstractNumId w:val="0"/>
   </w:num>
-  <w:num w:numId="3">
+  <w:num w:numId="8">
     <w:abstractNumId w:val="4"/>
-  </w:num>
-  <w:num w:numId="4">
-    <w:abstractNumId w:val="2"/>
-  </w:num>
-  <w:num w:numId="5">
-    <w:abstractNumId w:val="3"/>
   </w:num>
 </w:numbering>
 </file>

</xml_diff>

<commit_message>
Calendars now work! Calendars are successfully sent out to the Venue emails and are exported to the Google Drive
</commit_message>
<xml_diff>
--- a/Code Documentation.docx
+++ b/Code Documentation.docx
@@ -51,7 +51,15 @@
         </w:numPr>
       </w:pPr>
       <w:r>
-        <w:t>It has been discovered the VenueViews and VenueViews2 are copied codes with minor changes</w:t>
+        <w:t xml:space="preserve">It has been discovered the </w:t>
+      </w:r>
+      <w:proofErr w:type="spellStart"/>
+      <w:r>
+        <w:t>VenueViews</w:t>
+      </w:r>
+      <w:proofErr w:type="spellEnd"/>
+      <w:r>
+        <w:t xml:space="preserve"> and VenueViews2 are copied codes with minor changes</w:t>
       </w:r>
     </w:p>
     <w:p>
@@ -113,7 +121,15 @@
         </w:numPr>
       </w:pPr>
       <w:r>
-        <w:t>Connects the “ok” button to the methods from index.js (such as genereateSendSaveAll)</w:t>
+        <w:t xml:space="preserve">Connects the “ok” button to the methods from index.js (such as </w:t>
+      </w:r>
+      <w:proofErr w:type="spellStart"/>
+      <w:r>
+        <w:t>genereateSendSaveAll</w:t>
+      </w:r>
+      <w:proofErr w:type="spellEnd"/>
+      <w:r>
+        <w:t>)</w:t>
       </w:r>
     </w:p>
     <w:p>
@@ -206,7 +222,15 @@
         </w:numPr>
       </w:pPr>
       <w:r>
-        <w:t xml:space="preserve">Solution, removed the drop down function and figured out how the venue information was being passed to be able to display the current venue </w:t>
+        <w:t xml:space="preserve">Solution, removed the </w:t>
+      </w:r>
+      <w:proofErr w:type="gramStart"/>
+      <w:r>
+        <w:t>drop down</w:t>
+      </w:r>
+      <w:proofErr w:type="gramEnd"/>
+      <w:r>
+        <w:t xml:space="preserve"> function and figured out how the venue information was being passed to be able to display the current venue </w:t>
       </w:r>
     </w:p>
     <w:p>
@@ -276,8 +300,13 @@
       </w:r>
     </w:p>
     <w:p>
-      <w:r>
-        <w:t>npm install firebase-admin --save</w:t>
+      <w:proofErr w:type="spellStart"/>
+      <w:r>
+        <w:t>npm</w:t>
+      </w:r>
+      <w:proofErr w:type="spellEnd"/>
+      <w:r>
+        <w:t xml:space="preserve"> install firebase-admin --save</w:t>
       </w:r>
     </w:p>
     <w:p/>
@@ -307,57 +336,126 @@
           <w:numId w:val="1"/>
         </w:numPr>
       </w:pPr>
+      <w:proofErr w:type="gramStart"/>
       <w:r>
         <w:lastRenderedPageBreak/>
-        <w:t>Therefore we upgraded to Blaze plan (it was a process with verifying the billing account)</w:t>
-      </w:r>
-    </w:p>
-    <w:p>
-      <w:pPr>
-        <w:pStyle w:val="ListParagraph"/>
-        <w:numPr>
-          <w:ilvl w:val="0"/>
-          <w:numId w:val="1"/>
-        </w:numPr>
-      </w:pPr>
-      <w:r>
-        <w:t>Now running “firebase deploy --only functions”, we ran into more errors with it not recognizing firebase-admin, I tried everything and running npm install inside the functions folder was NOT the solution.</w:t>
-      </w:r>
-    </w:p>
-    <w:p>
-      <w:pPr>
-        <w:pStyle w:val="ListParagraph"/>
-        <w:numPr>
-          <w:ilvl w:val="0"/>
-          <w:numId w:val="1"/>
-        </w:numPr>
-      </w:pPr>
-      <w:r>
-        <w:t xml:space="preserve">The solution was right clicking node_modules folder (which contains almost everything you need, such as firebase and googleapis and nodemailer) and deleting and then running “npm install” </w:t>
-      </w:r>
-    </w:p>
-    <w:p>
-      <w:pPr>
-        <w:pStyle w:val="ListParagraph"/>
-        <w:numPr>
-          <w:ilvl w:val="0"/>
-          <w:numId w:val="1"/>
-        </w:numPr>
-      </w:pPr>
-      <w:r>
-        <w:t>Then running the deploy command over and over until you install/fix each issue you run into, because sometimes npm install does not install Cheerio or “googleapis” which you need for this project.</w:t>
-      </w:r>
-    </w:p>
-    <w:p>
-      <w:pPr>
-        <w:pStyle w:val="ListParagraph"/>
-        <w:numPr>
-          <w:ilvl w:val="0"/>
-          <w:numId w:val="1"/>
-        </w:numPr>
-      </w:pPr>
-      <w:r>
-        <w:t xml:space="preserve">“firebase serve --only functions” </w:t>
+        <w:t>Therefore</w:t>
+      </w:r>
+      <w:proofErr w:type="gramEnd"/>
+      <w:r>
+        <w:t xml:space="preserve"> we upgraded to Blaze plan (it was a process with verifying the billing account)</w:t>
+      </w:r>
+    </w:p>
+    <w:p>
+      <w:pPr>
+        <w:pStyle w:val="ListParagraph"/>
+        <w:numPr>
+          <w:ilvl w:val="0"/>
+          <w:numId w:val="1"/>
+        </w:numPr>
+      </w:pPr>
+      <w:r>
+        <w:t xml:space="preserve">Now running “firebase deploy --only functions”, we ran into more errors with it not recognizing firebase-admin, I tried everything and running </w:t>
+      </w:r>
+      <w:proofErr w:type="spellStart"/>
+      <w:r>
+        <w:t>npm</w:t>
+      </w:r>
+      <w:proofErr w:type="spellEnd"/>
+      <w:r>
+        <w:t xml:space="preserve"> install inside the functions folder was NOT the solution.</w:t>
+      </w:r>
+    </w:p>
+    <w:p>
+      <w:pPr>
+        <w:pStyle w:val="ListParagraph"/>
+        <w:numPr>
+          <w:ilvl w:val="0"/>
+          <w:numId w:val="1"/>
+        </w:numPr>
+      </w:pPr>
+      <w:r>
+        <w:t xml:space="preserve">The solution was right clicking </w:t>
+      </w:r>
+      <w:proofErr w:type="spellStart"/>
+      <w:r>
+        <w:t>node_modules</w:t>
+      </w:r>
+      <w:proofErr w:type="spellEnd"/>
+      <w:r>
+        <w:t xml:space="preserve"> folder (which contains almost everything you need, such as firebase and </w:t>
+      </w:r>
+      <w:proofErr w:type="spellStart"/>
+      <w:r>
+        <w:t>googleapis</w:t>
+      </w:r>
+      <w:proofErr w:type="spellEnd"/>
+      <w:r>
+        <w:t xml:space="preserve"> and </w:t>
+      </w:r>
+      <w:proofErr w:type="spellStart"/>
+      <w:r>
+        <w:t>nodemailer</w:t>
+      </w:r>
+      <w:proofErr w:type="spellEnd"/>
+      <w:r>
+        <w:t>) and deleting and then running “</w:t>
+      </w:r>
+      <w:proofErr w:type="spellStart"/>
+      <w:r>
+        <w:t>npm</w:t>
+      </w:r>
+      <w:proofErr w:type="spellEnd"/>
+      <w:r>
+        <w:t xml:space="preserve"> install” </w:t>
+      </w:r>
+    </w:p>
+    <w:p>
+      <w:pPr>
+        <w:pStyle w:val="ListParagraph"/>
+        <w:numPr>
+          <w:ilvl w:val="0"/>
+          <w:numId w:val="1"/>
+        </w:numPr>
+      </w:pPr>
+      <w:r>
+        <w:t xml:space="preserve">Then running the deploy command over and over until you install/fix each issue you run into, because sometimes </w:t>
+      </w:r>
+      <w:proofErr w:type="spellStart"/>
+      <w:r>
+        <w:t>npm</w:t>
+      </w:r>
+      <w:proofErr w:type="spellEnd"/>
+      <w:r>
+        <w:t xml:space="preserve"> install does not install Cheerio or “</w:t>
+      </w:r>
+      <w:proofErr w:type="spellStart"/>
+      <w:r>
+        <w:t>googleapis</w:t>
+      </w:r>
+      <w:proofErr w:type="spellEnd"/>
+      <w:r>
+        <w:t>” which you need for this project.</w:t>
+      </w:r>
+    </w:p>
+    <w:p>
+      <w:pPr>
+        <w:pStyle w:val="ListParagraph"/>
+        <w:numPr>
+          <w:ilvl w:val="0"/>
+          <w:numId w:val="1"/>
+        </w:numPr>
+      </w:pPr>
+      <w:r>
+        <w:t>“</w:t>
+      </w:r>
+      <w:proofErr w:type="gramStart"/>
+      <w:r>
+        <w:t>firebase</w:t>
+      </w:r>
+      <w:proofErr w:type="gramEnd"/>
+      <w:r>
+        <w:t xml:space="preserve"> serve --only functions” </w:t>
       </w:r>
     </w:p>
     <w:p>
@@ -411,7 +509,31 @@
         </w:numPr>
       </w:pPr>
       <w:r>
-        <w:t>Solution: Run “lsof -t -i tcp:5000 | xargs kill”</w:t>
+        <w:t>Solution: Run “</w:t>
+      </w:r>
+      <w:proofErr w:type="spellStart"/>
+      <w:r>
+        <w:t>lsof</w:t>
+      </w:r>
+      <w:proofErr w:type="spellEnd"/>
+      <w:r>
+        <w:t xml:space="preserve"> -t -</w:t>
+      </w:r>
+      <w:proofErr w:type="spellStart"/>
+      <w:r>
+        <w:t>i</w:t>
+      </w:r>
+      <w:proofErr w:type="spellEnd"/>
+      <w:r>
+        <w:t xml:space="preserve"> tcp:5000 | </w:t>
+      </w:r>
+      <w:proofErr w:type="spellStart"/>
+      <w:r>
+        <w:t>xargs</w:t>
+      </w:r>
+      <w:proofErr w:type="spellEnd"/>
+      <w:r>
+        <w:t xml:space="preserve"> kill”</w:t>
       </w:r>
     </w:p>
     <w:p>
@@ -425,6 +547,7 @@
       <w:r>
         <w:t>Error: “</w:t>
       </w:r>
+      <w:proofErr w:type="gramStart"/>
       <w:r>
         <w:rPr>
           <w:rFonts w:ascii="Apple Color Emoji" w:hAnsi="Apple Color Emoji" w:cs="Apple Color Emoji"/>
@@ -432,13 +555,38 @@
         <w:t>⚠</w:t>
       </w:r>
       <w:r>
-        <w:t xml:space="preserve">  Your requested "node" version "10" doesn't match your global version "14"</w:t>
+        <w:t xml:space="preserve">  Your</w:t>
+      </w:r>
+      <w:proofErr w:type="gramEnd"/>
+      <w:r>
+        <w:t xml:space="preserve"> requested "node" version "10" doesn't match your global version "14"</w:t>
       </w:r>
       <w:r>
         <w:t xml:space="preserve"> </w:t>
       </w:r>
-      <w:r>
-        <w:t>i  functions: Watching "/Users/sarahpham/Documents/school/SeniorDesign/functions" for Cloud Functions...</w:t>
+      <w:proofErr w:type="spellStart"/>
+      <w:r>
+        <w:t>i</w:t>
+      </w:r>
+      <w:proofErr w:type="spellEnd"/>
+      <w:r>
+        <w:t xml:space="preserve">  functions: Watching "/Users/</w:t>
+      </w:r>
+      <w:proofErr w:type="spellStart"/>
+      <w:r>
+        <w:t>sarahpham</w:t>
+      </w:r>
+      <w:proofErr w:type="spellEnd"/>
+      <w:r>
+        <w:t>/Documents/school/</w:t>
+      </w:r>
+      <w:proofErr w:type="spellStart"/>
+      <w:r>
+        <w:t>SeniorDesign</w:t>
+      </w:r>
+      <w:proofErr w:type="spellEnd"/>
+      <w:r>
+        <w:t>/functions" for Cloud Functions...</w:t>
       </w:r>
     </w:p>
     <w:p>
@@ -450,13 +598,24 @@
         </w:numPr>
       </w:pPr>
       <w:r>
-        <w:t>Solution: Update Node to 14 in package.json inside the engine object</w:t>
+        <w:t xml:space="preserve">Solution: Update Node to 14 in </w:t>
+      </w:r>
+      <w:proofErr w:type="spellStart"/>
+      <w:proofErr w:type="gramStart"/>
+      <w:r>
+        <w:t>package.json</w:t>
+      </w:r>
+      <w:proofErr w:type="spellEnd"/>
+      <w:proofErr w:type="gramEnd"/>
+      <w:r>
+        <w:t xml:space="preserve"> inside the engine object</w:t>
       </w:r>
     </w:p>
     <w:p>
       <w:pPr>
         <w:ind w:left="1440"/>
       </w:pPr>
+      <w:proofErr w:type="gramStart"/>
       <w:r>
         <w:rPr>
           <w:rFonts w:ascii="Apple Color Emoji" w:hAnsi="Apple Color Emoji" w:cs="Apple Color Emoji"/>
@@ -464,7 +623,19 @@
         <w:t>⚠</w:t>
       </w:r>
       <w:r>
-        <w:t xml:space="preserve">  It looks like you're trying to access functions.config().drive but there is no value there. You can learn more about setting up config here: </w:t>
+        <w:t xml:space="preserve">  It</w:t>
+      </w:r>
+      <w:proofErr w:type="gramEnd"/>
+      <w:r>
+        <w:t xml:space="preserve"> looks like you're trying to access </w:t>
+      </w:r>
+      <w:proofErr w:type="spellStart"/>
+      <w:r>
+        <w:t>functions.config</w:t>
+      </w:r>
+      <w:proofErr w:type="spellEnd"/>
+      <w:r>
+        <w:t xml:space="preserve">().drive but there is no value there. You can learn more about setting up config here: </w:t>
       </w:r>
       <w:hyperlink r:id="rId5" w:history="1">
         <w:r>
@@ -480,6 +651,7 @@
         <w:pStyle w:val="ListParagraph"/>
         <w:ind w:left="1440"/>
       </w:pPr>
+      <w:proofErr w:type="gramStart"/>
       <w:r>
         <w:rPr>
           <w:rFonts w:ascii="Apple Color Emoji" w:hAnsi="Apple Color Emoji" w:cs="Apple Color Emoji"/>
@@ -487,7 +659,16 @@
         <w:t>⚠</w:t>
       </w:r>
       <w:r>
-        <w:t xml:space="preserve">  TypeError: Cannot read property 'web' of undefined</w:t>
+        <w:t xml:space="preserve">  </w:t>
+      </w:r>
+      <w:proofErr w:type="spellStart"/>
+      <w:r>
+        <w:t>TypeError</w:t>
+      </w:r>
+      <w:proofErr w:type="spellEnd"/>
+      <w:proofErr w:type="gramEnd"/>
+      <w:r>
+        <w:t>: Cannot read property 'web' of undefined</w:t>
       </w:r>
       <w:r>
         <w:t xml:space="preserve"> </w:t>
@@ -505,7 +686,28 @@
         </w:numPr>
       </w:pPr>
       <w:r>
-        <w:t>Solution: Run “firebase functions:config:get &gt; .runtimeconfig.json”</w:t>
+        <w:t xml:space="preserve">Solution: Run “firebase </w:t>
+      </w:r>
+      <w:proofErr w:type="spellStart"/>
+      <w:r>
+        <w:t>functions:</w:t>
+      </w:r>
+      <w:proofErr w:type="gramStart"/>
+      <w:r>
+        <w:t>config:get</w:t>
+      </w:r>
+      <w:proofErr w:type="spellEnd"/>
+      <w:proofErr w:type="gramEnd"/>
+      <w:r>
+        <w:t xml:space="preserve"> &gt; .</w:t>
+      </w:r>
+      <w:proofErr w:type="spellStart"/>
+      <w:r>
+        <w:t>runtimeconfig.json</w:t>
+      </w:r>
+      <w:proofErr w:type="spellEnd"/>
+      <w:r>
+        <w:t>”</w:t>
       </w:r>
     </w:p>
     <w:p>
@@ -527,7 +729,15 @@
         <w:t>INSIDE</w:t>
       </w:r>
       <w:r>
-        <w:t xml:space="preserve"> your functions directory, only run inside that directory</w:t>
+        <w:t xml:space="preserve"> your </w:t>
+      </w:r>
+      <w:proofErr w:type="gramStart"/>
+      <w:r>
+        <w:t>functions</w:t>
+      </w:r>
+      <w:proofErr w:type="gramEnd"/>
+      <w:r>
+        <w:t xml:space="preserve"> directory, only run inside that directory</w:t>
       </w:r>
     </w:p>
     <w:p>
@@ -586,19 +796,37 @@
         </w:numPr>
       </w:pPr>
       <w:r>
-        <w:t>Run “firebase emulators:start”</w:t>
-      </w:r>
-    </w:p>
-    <w:p>
-      <w:pPr>
-        <w:pStyle w:val="ListParagraph"/>
-        <w:numPr>
-          <w:ilvl w:val="0"/>
-          <w:numId w:val="1"/>
-        </w:numPr>
-      </w:pPr>
-      <w:r>
-        <w:t xml:space="preserve">Functions were all still in Node 8 on Firebase, which was deprecated. So we deleted them and redeployed all the functions so that they could be updated to Node 10. </w:t>
+        <w:t xml:space="preserve">Run “firebase </w:t>
+      </w:r>
+      <w:proofErr w:type="spellStart"/>
+      <w:proofErr w:type="gramStart"/>
+      <w:r>
+        <w:t>emulators:start</w:t>
+      </w:r>
+      <w:proofErr w:type="spellEnd"/>
+      <w:proofErr w:type="gramEnd"/>
+      <w:r>
+        <w:t>”</w:t>
+      </w:r>
+    </w:p>
+    <w:p>
+      <w:pPr>
+        <w:pStyle w:val="ListParagraph"/>
+        <w:numPr>
+          <w:ilvl w:val="0"/>
+          <w:numId w:val="1"/>
+        </w:numPr>
+      </w:pPr>
+      <w:r>
+        <w:t xml:space="preserve">Functions were all still in Node 8 on Firebase, which was deprecated. </w:t>
+      </w:r>
+      <w:proofErr w:type="gramStart"/>
+      <w:r>
+        <w:t>So</w:t>
+      </w:r>
+      <w:proofErr w:type="gramEnd"/>
+      <w:r>
+        <w:t xml:space="preserve"> we deleted them and redeployed all the functions so that they could be updated to Node 10. </w:t>
       </w:r>
     </w:p>
     <w:p>
@@ -634,7 +862,15 @@
         </w:numPr>
       </w:pPr>
       <w:r>
-        <w:t>We read that there was an Authentification error while visiting all the GET request links and reading the returns</w:t>
+        <w:t xml:space="preserve">We read that there was an </w:t>
+      </w:r>
+      <w:proofErr w:type="spellStart"/>
+      <w:r>
+        <w:t>Authentification</w:t>
+      </w:r>
+      <w:proofErr w:type="spellEnd"/>
+      <w:r>
+        <w:t xml:space="preserve"> error while visiting all the GET request links and reading the returns</w:t>
       </w:r>
     </w:p>
     <w:p>
@@ -647,8 +883,26 @@
       </w:pPr>
       <w:r>
         <w:lastRenderedPageBreak/>
-        <w:t>“firebase functions:config:get” returns the login information we have set for the google drive and gmail</w:t>
-      </w:r>
+        <w:t xml:space="preserve">“firebase </w:t>
+      </w:r>
+      <w:proofErr w:type="spellStart"/>
+      <w:r>
+        <w:t>functions:</w:t>
+      </w:r>
+      <w:proofErr w:type="gramStart"/>
+      <w:r>
+        <w:t>config:get</w:t>
+      </w:r>
+      <w:proofErr w:type="spellEnd"/>
+      <w:proofErr w:type="gramEnd"/>
+      <w:r>
+        <w:t xml:space="preserve">” returns the login information we have set for the google drive and </w:t>
+      </w:r>
+      <w:proofErr w:type="spellStart"/>
+      <w:r>
+        <w:t>gmail</w:t>
+      </w:r>
+      <w:proofErr w:type="spellEnd"/>
     </w:p>
     <w:p>
       <w:pPr>
@@ -659,7 +913,15 @@
         </w:numPr>
       </w:pPr>
       <w:r>
-        <w:t>We noticed that the gmail password was a random string of letters and changed it to the actual password</w:t>
+        <w:t xml:space="preserve">We noticed that the </w:t>
+      </w:r>
+      <w:proofErr w:type="spellStart"/>
+      <w:r>
+        <w:t>gmail</w:t>
+      </w:r>
+      <w:proofErr w:type="spellEnd"/>
+      <w:r>
+        <w:t xml:space="preserve"> password was a random string of letters and changed it to the actual password</w:t>
       </w:r>
     </w:p>
     <w:p>
@@ -671,7 +933,28 @@
         </w:numPr>
       </w:pPr>
       <w:r>
-        <w:t>“firebase functions:config:set gmail.password=”pass”</w:t>
+        <w:t xml:space="preserve">“firebase </w:t>
+      </w:r>
+      <w:proofErr w:type="spellStart"/>
+      <w:r>
+        <w:t>functions:</w:t>
+      </w:r>
+      <w:proofErr w:type="gramStart"/>
+      <w:r>
+        <w:t>config:set</w:t>
+      </w:r>
+      <w:proofErr w:type="spellEnd"/>
+      <w:proofErr w:type="gramEnd"/>
+      <w:r>
+        <w:t xml:space="preserve"> </w:t>
+      </w:r>
+      <w:proofErr w:type="spellStart"/>
+      <w:r>
+        <w:t>gmail.password</w:t>
+      </w:r>
+      <w:proofErr w:type="spellEnd"/>
+      <w:r>
+        <w:t>=”pass”</w:t>
       </w:r>
     </w:p>
     <w:p>
@@ -698,12 +981,37 @@
           <w:bCs/>
         </w:rPr>
       </w:pPr>
+      <w:proofErr w:type="spellStart"/>
       <w:r>
         <w:rPr>
           <w:b/>
           <w:bCs/>
         </w:rPr>
-        <w:t>Npm install --save-exact firebase-functions@[version] npm install --save-exact firebase-admin@[version]</w:t>
+        <w:t>Npm</w:t>
+      </w:r>
+      <w:proofErr w:type="spellEnd"/>
+      <w:r>
+        <w:rPr>
+          <w:b/>
+          <w:bCs/>
+        </w:rPr>
+        <w:t xml:space="preserve"> install --save-exact firebase-functions@[version] </w:t>
+      </w:r>
+      <w:proofErr w:type="spellStart"/>
+      <w:r>
+        <w:rPr>
+          <w:b/>
+          <w:bCs/>
+        </w:rPr>
+        <w:t>npm</w:t>
+      </w:r>
+      <w:proofErr w:type="spellEnd"/>
+      <w:r>
+        <w:rPr>
+          <w:b/>
+          <w:bCs/>
+        </w:rPr>
+        <w:t xml:space="preserve"> install --save-exact firebase-admin@[version]</w:t>
       </w:r>
     </w:p>
     <w:p>
@@ -747,20 +1055,46 @@
           <w:numId w:val="1"/>
         </w:numPr>
       </w:pPr>
-      <w:r>
-        <w:t>Sarahs-MacBook-Pro:functions sarahpham$ node index.js</w:t>
-      </w:r>
-    </w:p>
-    <w:p>
-      <w:pPr>
-        <w:pStyle w:val="ListParagraph"/>
-        <w:numPr>
-          <w:ilvl w:val="0"/>
-          <w:numId w:val="1"/>
-        </w:numPr>
-      </w:pPr>
-      <w:r>
-        <w:t>{"severity":"WARNING","message":"Warning, FIREBASE_CONFIG and GCLOUD_PROJECT environment variables are missing. Initializing firebase-admin will fail"}</w:t>
+      <w:proofErr w:type="spellStart"/>
+      <w:r>
+        <w:t>Sarahs-MacBook-</w:t>
+      </w:r>
+      <w:proofErr w:type="gramStart"/>
+      <w:r>
+        <w:t>Pro:functions</w:t>
+      </w:r>
+      <w:proofErr w:type="spellEnd"/>
+      <w:proofErr w:type="gramEnd"/>
+      <w:r>
+        <w:t xml:space="preserve"> </w:t>
+      </w:r>
+      <w:proofErr w:type="spellStart"/>
+      <w:r>
+        <w:t>sarahpham</w:t>
+      </w:r>
+      <w:proofErr w:type="spellEnd"/>
+      <w:r>
+        <w:t>$ node index.js</w:t>
+      </w:r>
+    </w:p>
+    <w:p>
+      <w:pPr>
+        <w:pStyle w:val="ListParagraph"/>
+        <w:numPr>
+          <w:ilvl w:val="0"/>
+          <w:numId w:val="1"/>
+        </w:numPr>
+      </w:pPr>
+      <w:r>
+        <w:t>{"</w:t>
+      </w:r>
+      <w:proofErr w:type="spellStart"/>
+      <w:r>
+        <w:t>severity":"WARNING","message":"Warning</w:t>
+      </w:r>
+      <w:proofErr w:type="spellEnd"/>
+      <w:r>
+        <w:t>, FIREBASE_CONFIG and GCLOUD_PROJECT environment variables are missing. Initializing firebase-admin will fail"}</w:t>
       </w:r>
     </w:p>
     <w:p>
@@ -784,7 +1118,15 @@
         </w:numPr>
       </w:pPr>
       <w:r>
-        <w:t xml:space="preserve">        throw new error_1.FirebaseDatabaseError({</w:t>
+        <w:t xml:space="preserve">        throw new error_</w:t>
+      </w:r>
+      <w:proofErr w:type="gramStart"/>
+      <w:r>
+        <w:t>1.FirebaseDatabaseError</w:t>
+      </w:r>
+      <w:proofErr w:type="gramEnd"/>
+      <w:r>
+        <w:t>({</w:t>
       </w:r>
     </w:p>
     <w:p>
@@ -816,8 +1158,13 @@
           <w:numId w:val="1"/>
         </w:numPr>
       </w:pPr>
-      <w:r>
-        <w:t>FirebaseError: Can't determine Firebase Database URL.</w:t>
+      <w:proofErr w:type="spellStart"/>
+      <w:r>
+        <w:t>FirebaseError</w:t>
+      </w:r>
+      <w:proofErr w:type="spellEnd"/>
+      <w:r>
+        <w:t>: Can't determine Firebase Database URL.</w:t>
       </w:r>
     </w:p>
     <w:p>
@@ -899,8 +1246,13 @@
         </w:numPr>
       </w:pPr>
       <w:r>
-        <w:t>Passed through the databaseURL</w:t>
-      </w:r>
+        <w:t xml:space="preserve">Passed through the </w:t>
+      </w:r>
+      <w:proofErr w:type="spellStart"/>
+      <w:r>
+        <w:t>databaseURL</w:t>
+      </w:r>
+      <w:proofErr w:type="spellEnd"/>
     </w:p>
     <w:p>
       <w:pPr>
@@ -926,7 +1278,15 @@
         </w:numPr>
       </w:pPr>
       <w:r>
-        <w:t>{"severity":"WARNING","message":"Warning, FIREBASE_CONFIG and GCLOUD_PROJECT environment variables are missing. Initializing firebase-admin will fail"}</w:t>
+        <w:t>{"</w:t>
+      </w:r>
+      <w:proofErr w:type="spellStart"/>
+      <w:r>
+        <w:t>severity":"WARNING","message":"Warning</w:t>
+      </w:r>
+      <w:proofErr w:type="spellEnd"/>
+      <w:r>
+        <w:t>, FIREBASE_CONFIG and GCLOUD_PROJECT environment variables are missing. Initializing firebase-admin will fail"}</w:t>
       </w:r>
     </w:p>
     <w:p>
@@ -938,7 +1298,55 @@
         </w:numPr>
       </w:pPr>
       <w:r>
-        <w:t>[2021-03-05T01:25:30.291Z]  @firebase/database: FIREBASE WARNING: {"code":"app/invalid-credential","message":"Credential implementation provided to initializeApp() via the \"credential\" property failed to fetch a valid Google OAuth2 access token with the following error: \"Error fetching access token: Error while making request: getaddrinfo ENOTFOUND metadata.google.internal. Error code: ENOTFOUND\"."}</w:t>
+        <w:t>[2021-03-05T01:25:30.291</w:t>
+      </w:r>
+      <w:proofErr w:type="gramStart"/>
+      <w:r>
+        <w:t>Z]  @</w:t>
+      </w:r>
+      <w:proofErr w:type="gramEnd"/>
+      <w:r>
+        <w:t>firebase/database: FIREBASE WARNING: {"</w:t>
+      </w:r>
+      <w:proofErr w:type="spellStart"/>
+      <w:r>
+        <w:t>code":"app</w:t>
+      </w:r>
+      <w:proofErr w:type="spellEnd"/>
+      <w:r>
+        <w:t>/</w:t>
+      </w:r>
+      <w:proofErr w:type="spellStart"/>
+      <w:r>
+        <w:t>invalid-credential","message":"Credential</w:t>
+      </w:r>
+      <w:proofErr w:type="spellEnd"/>
+      <w:r>
+        <w:t xml:space="preserve"> implementation provided to </w:t>
+      </w:r>
+      <w:proofErr w:type="spellStart"/>
+      <w:r>
+        <w:t>initializeApp</w:t>
+      </w:r>
+      <w:proofErr w:type="spellEnd"/>
+      <w:r>
+        <w:t xml:space="preserve">() via the \"credential\" property failed to fetch a valid Google OAuth2 access token with the following error: \"Error fetching access token: Error while making request: </w:t>
+      </w:r>
+      <w:proofErr w:type="spellStart"/>
+      <w:r>
+        <w:t>getaddrinfo</w:t>
+      </w:r>
+      <w:proofErr w:type="spellEnd"/>
+      <w:r>
+        <w:t xml:space="preserve"> ENOTFOUND </w:t>
+      </w:r>
+      <w:proofErr w:type="spellStart"/>
+      <w:r>
+        <w:t>metadata.google.internal</w:t>
+      </w:r>
+      <w:proofErr w:type="spellEnd"/>
+      <w:r>
+        <w:t>. Error code: ENOTFOUND\"."}</w:t>
       </w:r>
     </w:p>
     <w:p>
@@ -987,8 +1395,17 @@
         </w:numPr>
       </w:pPr>
       <w:r>
-        <w:t xml:space="preserve">App pass : </w:t>
-      </w:r>
+        <w:t xml:space="preserve">App </w:t>
+      </w:r>
+      <w:proofErr w:type="gramStart"/>
+      <w:r>
+        <w:t>pass :</w:t>
+      </w:r>
+      <w:proofErr w:type="gramEnd"/>
+      <w:r>
+        <w:t xml:space="preserve"> </w:t>
+      </w:r>
+      <w:proofErr w:type="spellStart"/>
       <w:r>
         <w:rPr>
           <w:rFonts w:ascii="Consolas" w:hAnsi="Consolas" w:cs="Consolas"/>
@@ -998,6 +1415,7 @@
         </w:rPr>
         <w:t>jjpilshypwifnjac</w:t>
       </w:r>
+      <w:proofErr w:type="spellEnd"/>
     </w:p>
     <w:p>
       <w:pPr>
@@ -1008,7 +1426,15 @@
         </w:numPr>
       </w:pPr>
       <w:r>
-        <w:t xml:space="preserve">This password is a one-time pass that allows the NodeMailer to use </w:t>
+        <w:t xml:space="preserve">This password is a one-time pass that allows the </w:t>
+      </w:r>
+      <w:proofErr w:type="spellStart"/>
+      <w:r>
+        <w:t>NodeMailer</w:t>
+      </w:r>
+      <w:proofErr w:type="spellEnd"/>
+      <w:r>
+        <w:t xml:space="preserve"> to use </w:t>
       </w:r>
       <w:hyperlink r:id="rId9" w:history="1">
         <w:r>
@@ -1043,20 +1469,38 @@
         </w:numPr>
       </w:pPr>
       <w:r>
-        <w:t xml:space="preserve">Password found in the config.env </w:t>
+        <w:t xml:space="preserve">Password found in the </w:t>
+      </w:r>
+      <w:proofErr w:type="spellStart"/>
+      <w:r>
+        <w:t>config.env</w:t>
+      </w:r>
+      <w:proofErr w:type="spellEnd"/>
+      <w:r>
+        <w:t xml:space="preserve"> </w:t>
       </w:r>
       <w:r>
         <w:br/>
       </w:r>
+      <w:proofErr w:type="spellStart"/>
       <w:r>
         <w:t>qzvwgnlwqhimhumw</w:t>
       </w:r>
+      <w:proofErr w:type="spellEnd"/>
     </w:p>
     <w:p/>
     <w:p/>
     <w:p>
       <w:r>
-        <w:t>Simulator Bugs (That only show on iOS simulator and not actual testflight device):</w:t>
+        <w:t xml:space="preserve">Simulator Bugs (That only show on iOS simulator and not actual </w:t>
+      </w:r>
+      <w:proofErr w:type="spellStart"/>
+      <w:r>
+        <w:t>testflight</w:t>
+      </w:r>
+      <w:proofErr w:type="spellEnd"/>
+      <w:r>
+        <w:t xml:space="preserve"> device):</w:t>
       </w:r>
     </w:p>
     <w:p>
@@ -1162,7 +1606,15 @@
         </w:numPr>
       </w:pPr>
       <w:r>
-        <w:t>Solution: Redeploying all firebase functions, creating our own test function and calling certain methods within the generateSendSaveOne to test if the bug was inside the code</w:t>
+        <w:t xml:space="preserve">Solution: Redeploying all firebase functions, creating our own test function and calling certain methods within the </w:t>
+      </w:r>
+      <w:proofErr w:type="spellStart"/>
+      <w:r>
+        <w:t>generateSendSaveOne</w:t>
+      </w:r>
+      <w:proofErr w:type="spellEnd"/>
+      <w:r>
+        <w:t xml:space="preserve"> to test if the bug was inside the code</w:t>
       </w:r>
     </w:p>
     <w:p>
@@ -1198,7 +1650,20 @@
         </w:numPr>
       </w:pPr>
       <w:r>
-        <w:t>Solution: The bug was in the PDF builder where it was calling venue.address.toUpper(). This caused an error and prevented an invoice from being sent out</w:t>
+        <w:t xml:space="preserve">Solution: The bug was in the PDF builder where it was calling </w:t>
+      </w:r>
+      <w:proofErr w:type="spellStart"/>
+      <w:proofErr w:type="gramStart"/>
+      <w:r>
+        <w:t>venue.address</w:t>
+      </w:r>
+      <w:proofErr w:type="gramEnd"/>
+      <w:r>
+        <w:t>.toUpper</w:t>
+      </w:r>
+      <w:proofErr w:type="spellEnd"/>
+      <w:r>
+        <w:t>(). This caused an error and prevented an invoice from being sent out</w:t>
       </w:r>
     </w:p>
     <w:p/>
@@ -1243,7 +1708,31 @@
         </w:numPr>
       </w:pPr>
       <w:r>
-        <w:t xml:space="preserve">Taking “generateCalendar” and replace it in a method that we know works, so replacing generateArtistInvoice with generateCalendar. </w:t>
+        <w:t>Taking “</w:t>
+      </w:r>
+      <w:proofErr w:type="spellStart"/>
+      <w:r>
+        <w:t>generateCalendar</w:t>
+      </w:r>
+      <w:proofErr w:type="spellEnd"/>
+      <w:r>
+        <w:t xml:space="preserve">” and replace it in a method that we know works, so replacing </w:t>
+      </w:r>
+      <w:proofErr w:type="spellStart"/>
+      <w:r>
+        <w:t>generateArtistInvoice</w:t>
+      </w:r>
+      <w:proofErr w:type="spellEnd"/>
+      <w:r>
+        <w:t xml:space="preserve"> with </w:t>
+      </w:r>
+      <w:proofErr w:type="spellStart"/>
+      <w:r>
+        <w:t>generateCalendar</w:t>
+      </w:r>
+      <w:proofErr w:type="spellEnd"/>
+      <w:r>
+        <w:t xml:space="preserve">. </w:t>
       </w:r>
     </w:p>
     <w:p>
@@ -1255,7 +1744,15 @@
         </w:numPr>
       </w:pPr>
       <w:r>
-        <w:t>After everytime we changed the code we had to redeploy the firebase cloud functions and wait to test</w:t>
+        <w:t xml:space="preserve">After </w:t>
+      </w:r>
+      <w:proofErr w:type="spellStart"/>
+      <w:r>
+        <w:t>everytime</w:t>
+      </w:r>
+      <w:proofErr w:type="spellEnd"/>
+      <w:r>
+        <w:t xml:space="preserve"> we changed the code we had to redeploy the firebase cloud functions and wait to test</w:t>
       </w:r>
     </w:p>
     <w:p>
@@ -1267,7 +1764,15 @@
         </w:numPr>
       </w:pPr>
       <w:r>
-        <w:t>We tested if the Calendar will send to the Drive and the Email</w:t>
+        <w:t xml:space="preserve">We tested if the Calendar </w:t>
+      </w:r>
+      <w:proofErr w:type="gramStart"/>
+      <w:r>
+        <w:t>will</w:t>
+      </w:r>
+      <w:proofErr w:type="gramEnd"/>
+      <w:r>
+        <w:t xml:space="preserve"> send to the Drive and the Email</w:t>
       </w:r>
     </w:p>
     <w:p>
@@ -1280,7 +1785,15 @@
       </w:pPr>
       <w:r>
         <w:lastRenderedPageBreak/>
-        <w:t>We tested if the Calendar will work if we comment out the Email and just have it sent to the Drive</w:t>
+        <w:t xml:space="preserve">We tested if the Calendar </w:t>
+      </w:r>
+      <w:proofErr w:type="gramStart"/>
+      <w:r>
+        <w:t>will</w:t>
+      </w:r>
+      <w:proofErr w:type="gramEnd"/>
+      <w:r>
+        <w:t xml:space="preserve"> work if we comment out the Email and just have it sent to the Drive</w:t>
       </w:r>
     </w:p>
     <w:p>
@@ -1334,7 +1847,15 @@
         <w:t>We added back in some events with Email/Drive both still inside the method</w:t>
       </w:r>
       <w:r>
-        <w:t xml:space="preserve"> (tried both email/drive commented and uncommented, both produced the same result)</w:t>
+        <w:t xml:space="preserve"> (tried both </w:t>
+      </w:r>
+      <w:proofErr w:type="gramStart"/>
+      <w:r>
+        <w:t>email/drive</w:t>
+      </w:r>
+      <w:proofErr w:type="gramEnd"/>
+      <w:r>
+        <w:t xml:space="preserve"> commented and uncommented, both produced the same result)</w:t>
       </w:r>
     </w:p>
     <w:p>
@@ -1346,7 +1867,15 @@
         </w:numPr>
       </w:pPr>
       <w:r>
-        <w:t>Result: We received an internal error, so that means that events are the issue, we noticed the generateCalendar was the only one using “events” from the database</w:t>
+        <w:t xml:space="preserve">Result: We received an internal error, so that means that events are the issue, we noticed the </w:t>
+      </w:r>
+      <w:proofErr w:type="spellStart"/>
+      <w:r>
+        <w:t>generateCalendar</w:t>
+      </w:r>
+      <w:proofErr w:type="spellEnd"/>
+      <w:r>
+        <w:t xml:space="preserve"> was the only one using “events” from the database</w:t>
       </w:r>
     </w:p>
     <w:p>
@@ -1358,7 +1887,15 @@
         </w:numPr>
       </w:pPr>
       <w:r>
-        <w:t>We found that generateCalendarTable was the only one using “events”, so we looked further into the generation of the calendar, it was a bit confusing at how they were handling events. We put console.log functions everywhere so that it could print on the functions logs when we clicked on the “Monthly Calendar” button</w:t>
+        <w:t xml:space="preserve">We found that </w:t>
+      </w:r>
+      <w:proofErr w:type="spellStart"/>
+      <w:r>
+        <w:t>generateCalendarTable</w:t>
+      </w:r>
+      <w:proofErr w:type="spellEnd"/>
+      <w:r>
+        <w:t xml:space="preserve"> was the only one using “events”, so we looked further into the generation of the calendar, it was a bit confusing at how they were handling events. We put console.log functions everywhere so that it could print on the functions logs when we clicked on the “Monthly Calendar” button</w:t>
       </w:r>
     </w:p>
     <w:p>
@@ -1382,6 +1919,96 @@
         <w:t xml:space="preserve"> and we were able to </w:t>
       </w:r>
     </w:p>
+    <w:p>
+      <w:pPr>
+        <w:pStyle w:val="ListParagraph"/>
+        <w:numPr>
+          <w:ilvl w:val="1"/>
+          <w:numId w:val="6"/>
+        </w:numPr>
+      </w:pPr>
+      <w:r>
+        <w:rPr>
+          <w:b/>
+          <w:bCs/>
+          <w:u w:val="single"/>
+        </w:rPr>
+        <w:t>Solution</w:t>
+      </w:r>
+      <w:r>
+        <w:t xml:space="preserve">: The bug was found in </w:t>
+      </w:r>
+      <w:proofErr w:type="spellStart"/>
+      <w:r>
+        <w:t>generateCalendarTable</w:t>
+      </w:r>
+      <w:proofErr w:type="spellEnd"/>
+      <w:r>
+        <w:t xml:space="preserve"> in the </w:t>
+      </w:r>
+      <w:proofErr w:type="spellStart"/>
+      <w:r>
+        <w:t>forEach</w:t>
+      </w:r>
+      <w:proofErr w:type="spellEnd"/>
+      <w:r>
+        <w:t xml:space="preserve"> loop. The way the other team was pushing the data into the </w:t>
+      </w:r>
+      <w:proofErr w:type="spellStart"/>
+      <w:r>
+        <w:t>cellArray</w:t>
+      </w:r>
+      <w:proofErr w:type="spellEnd"/>
+      <w:r>
+        <w:t>, they had “</w:t>
+      </w:r>
+      <w:proofErr w:type="spellStart"/>
+      <w:proofErr w:type="gramStart"/>
+      <w:r>
+        <w:t>Util.event.start</w:t>
+      </w:r>
+      <w:proofErr w:type="spellEnd"/>
+      <w:proofErr w:type="gramEnd"/>
+      <w:r>
+        <w:t xml:space="preserve">” which was an invalid was of converting the military </w:t>
+      </w:r>
+      <w:proofErr w:type="spellStart"/>
+      <w:r>
+        <w:t>event.start</w:t>
+      </w:r>
+      <w:proofErr w:type="spellEnd"/>
+      <w:r>
+        <w:t xml:space="preserve"> time to current time.</w:t>
+      </w:r>
+    </w:p>
+    <w:p>
+      <w:pPr>
+        <w:pStyle w:val="ListParagraph"/>
+        <w:numPr>
+          <w:ilvl w:val="2"/>
+          <w:numId w:val="6"/>
+        </w:numPr>
+      </w:pPr>
+      <w:r>
+        <w:t xml:space="preserve"> After changing </w:t>
+      </w:r>
+      <w:proofErr w:type="spellStart"/>
+      <w:r>
+        <w:t>Util.event.start</w:t>
+      </w:r>
+      <w:proofErr w:type="spellEnd"/>
+      <w:r>
+        <w:t xml:space="preserve"> to </w:t>
+      </w:r>
+      <w:proofErr w:type="spellStart"/>
+      <w:r>
+        <w:t>Util.toAMPM.event.start</w:t>
+      </w:r>
+      <w:proofErr w:type="spellEnd"/>
+      <w:r>
+        <w:t>, the calendar returned a success message!</w:t>
+      </w:r>
+    </w:p>
     <w:p/>
     <w:p>
       <w:r>
@@ -1421,7 +2048,15 @@
         </w:numPr>
       </w:pPr>
       <w:r>
-        <w:t xml:space="preserve">Booking List and Calendar uses the emailingList </w:t>
+        <w:t xml:space="preserve">Booking List and Calendar uses the </w:t>
+      </w:r>
+      <w:proofErr w:type="spellStart"/>
+      <w:r>
+        <w:t>emailingList</w:t>
+      </w:r>
+      <w:proofErr w:type="spellEnd"/>
+      <w:r>
+        <w:t xml:space="preserve"> </w:t>
       </w:r>
     </w:p>
     <w:p/>
@@ -1440,8 +2075,13 @@
         </w:numPr>
       </w:pPr>
       <w:r>
-        <w:t>Figure out if we need two pdf’s</w:t>
-      </w:r>
+        <w:t xml:space="preserve">Figure out if we need two </w:t>
+      </w:r>
+      <w:proofErr w:type="gramStart"/>
+      <w:r>
+        <w:t>pdf’s</w:t>
+      </w:r>
+      <w:proofErr w:type="gramEnd"/>
     </w:p>
     <w:p>
       <w:pPr>

</xml_diff>

<commit_message>
Edit venue button now works and is populating the feed correctly, issue was found that the constructor was not called and global variables were not being set
</commit_message>
<xml_diff>
--- a/Code Documentation.docx
+++ b/Code Documentation.docx
@@ -51,15 +51,7 @@
         </w:numPr>
       </w:pPr>
       <w:r>
-        <w:t xml:space="preserve">It has been discovered the </w:t>
-      </w:r>
-      <w:proofErr w:type="spellStart"/>
-      <w:r>
-        <w:t>VenueViews</w:t>
-      </w:r>
-      <w:proofErr w:type="spellEnd"/>
-      <w:r>
-        <w:t xml:space="preserve"> and VenueViews2 are copied codes with minor changes</w:t>
+        <w:t>It has been discovered the VenueViews and VenueViews2 are copied codes with minor changes</w:t>
       </w:r>
     </w:p>
     <w:p>
@@ -121,15 +113,7 @@
         </w:numPr>
       </w:pPr>
       <w:r>
-        <w:t xml:space="preserve">Connects the “ok” button to the methods from index.js (such as </w:t>
-      </w:r>
-      <w:proofErr w:type="spellStart"/>
-      <w:r>
-        <w:t>genereateSendSaveAll</w:t>
-      </w:r>
-      <w:proofErr w:type="spellEnd"/>
-      <w:r>
-        <w:t>)</w:t>
+        <w:t>Connects the “ok” button to the methods from index.js (such as genereateSendSaveAll)</w:t>
       </w:r>
     </w:p>
     <w:p>
@@ -222,15 +206,7 @@
         </w:numPr>
       </w:pPr>
       <w:r>
-        <w:t xml:space="preserve">Solution, removed the </w:t>
-      </w:r>
-      <w:proofErr w:type="gramStart"/>
-      <w:r>
-        <w:t>drop down</w:t>
-      </w:r>
-      <w:proofErr w:type="gramEnd"/>
-      <w:r>
-        <w:t xml:space="preserve"> function and figured out how the venue information was being passed to be able to display the current venue </w:t>
+        <w:t xml:space="preserve">Solution, removed the drop down function and figured out how the venue information was being passed to be able to display the current venue </w:t>
       </w:r>
     </w:p>
     <w:p>
@@ -300,13 +276,8 @@
       </w:r>
     </w:p>
     <w:p>
-      <w:proofErr w:type="spellStart"/>
-      <w:r>
-        <w:t>npm</w:t>
-      </w:r>
-      <w:proofErr w:type="spellEnd"/>
-      <w:r>
-        <w:t xml:space="preserve"> install firebase-admin --save</w:t>
+      <w:r>
+        <w:t>npm install firebase-admin --save</w:t>
       </w:r>
     </w:p>
     <w:p/>
@@ -336,126 +307,57 @@
           <w:numId w:val="1"/>
         </w:numPr>
       </w:pPr>
-      <w:proofErr w:type="gramStart"/>
       <w:r>
         <w:lastRenderedPageBreak/>
-        <w:t>Therefore</w:t>
-      </w:r>
-      <w:proofErr w:type="gramEnd"/>
-      <w:r>
-        <w:t xml:space="preserve"> we upgraded to Blaze plan (it was a process with verifying the billing account)</w:t>
-      </w:r>
-    </w:p>
-    <w:p>
-      <w:pPr>
-        <w:pStyle w:val="ListParagraph"/>
-        <w:numPr>
-          <w:ilvl w:val="0"/>
-          <w:numId w:val="1"/>
-        </w:numPr>
-      </w:pPr>
-      <w:r>
-        <w:t xml:space="preserve">Now running “firebase deploy --only functions”, we ran into more errors with it not recognizing firebase-admin, I tried everything and running </w:t>
-      </w:r>
-      <w:proofErr w:type="spellStart"/>
-      <w:r>
-        <w:t>npm</w:t>
-      </w:r>
-      <w:proofErr w:type="spellEnd"/>
-      <w:r>
-        <w:t xml:space="preserve"> install inside the functions folder was NOT the solution.</w:t>
-      </w:r>
-    </w:p>
-    <w:p>
-      <w:pPr>
-        <w:pStyle w:val="ListParagraph"/>
-        <w:numPr>
-          <w:ilvl w:val="0"/>
-          <w:numId w:val="1"/>
-        </w:numPr>
-      </w:pPr>
-      <w:r>
-        <w:t xml:space="preserve">The solution was right clicking </w:t>
-      </w:r>
-      <w:proofErr w:type="spellStart"/>
-      <w:r>
-        <w:t>node_modules</w:t>
-      </w:r>
-      <w:proofErr w:type="spellEnd"/>
-      <w:r>
-        <w:t xml:space="preserve"> folder (which contains almost everything you need, such as firebase and </w:t>
-      </w:r>
-      <w:proofErr w:type="spellStart"/>
-      <w:r>
-        <w:t>googleapis</w:t>
-      </w:r>
-      <w:proofErr w:type="spellEnd"/>
-      <w:r>
-        <w:t xml:space="preserve"> and </w:t>
-      </w:r>
-      <w:proofErr w:type="spellStart"/>
-      <w:r>
-        <w:t>nodemailer</w:t>
-      </w:r>
-      <w:proofErr w:type="spellEnd"/>
-      <w:r>
-        <w:t>) and deleting and then running “</w:t>
-      </w:r>
-      <w:proofErr w:type="spellStart"/>
-      <w:r>
-        <w:t>npm</w:t>
-      </w:r>
-      <w:proofErr w:type="spellEnd"/>
-      <w:r>
-        <w:t xml:space="preserve"> install” </w:t>
-      </w:r>
-    </w:p>
-    <w:p>
-      <w:pPr>
-        <w:pStyle w:val="ListParagraph"/>
-        <w:numPr>
-          <w:ilvl w:val="0"/>
-          <w:numId w:val="1"/>
-        </w:numPr>
-      </w:pPr>
-      <w:r>
-        <w:t xml:space="preserve">Then running the deploy command over and over until you install/fix each issue you run into, because sometimes </w:t>
-      </w:r>
-      <w:proofErr w:type="spellStart"/>
-      <w:r>
-        <w:t>npm</w:t>
-      </w:r>
-      <w:proofErr w:type="spellEnd"/>
-      <w:r>
-        <w:t xml:space="preserve"> install does not install Cheerio or “</w:t>
-      </w:r>
-      <w:proofErr w:type="spellStart"/>
-      <w:r>
-        <w:t>googleapis</w:t>
-      </w:r>
-      <w:proofErr w:type="spellEnd"/>
-      <w:r>
-        <w:t>” which you need for this project.</w:t>
-      </w:r>
-    </w:p>
-    <w:p>
-      <w:pPr>
-        <w:pStyle w:val="ListParagraph"/>
-        <w:numPr>
-          <w:ilvl w:val="0"/>
-          <w:numId w:val="1"/>
-        </w:numPr>
-      </w:pPr>
-      <w:r>
-        <w:t>“</w:t>
-      </w:r>
-      <w:proofErr w:type="gramStart"/>
-      <w:r>
-        <w:t>firebase</w:t>
-      </w:r>
-      <w:proofErr w:type="gramEnd"/>
-      <w:r>
-        <w:t xml:space="preserve"> serve --only functions” </w:t>
+        <w:t>Therefore we upgraded to Blaze plan (it was a process with verifying the billing account)</w:t>
+      </w:r>
+    </w:p>
+    <w:p>
+      <w:pPr>
+        <w:pStyle w:val="ListParagraph"/>
+        <w:numPr>
+          <w:ilvl w:val="0"/>
+          <w:numId w:val="1"/>
+        </w:numPr>
+      </w:pPr>
+      <w:r>
+        <w:t>Now running “firebase deploy --only functions”, we ran into more errors with it not recognizing firebase-admin, I tried everything and running npm install inside the functions folder was NOT the solution.</w:t>
+      </w:r>
+    </w:p>
+    <w:p>
+      <w:pPr>
+        <w:pStyle w:val="ListParagraph"/>
+        <w:numPr>
+          <w:ilvl w:val="0"/>
+          <w:numId w:val="1"/>
+        </w:numPr>
+      </w:pPr>
+      <w:r>
+        <w:t xml:space="preserve">The solution was right clicking node_modules folder (which contains almost everything you need, such as firebase and googleapis and nodemailer) and deleting and then running “npm install” </w:t>
+      </w:r>
+    </w:p>
+    <w:p>
+      <w:pPr>
+        <w:pStyle w:val="ListParagraph"/>
+        <w:numPr>
+          <w:ilvl w:val="0"/>
+          <w:numId w:val="1"/>
+        </w:numPr>
+      </w:pPr>
+      <w:r>
+        <w:t>Then running the deploy command over and over until you install/fix each issue you run into, because sometimes npm install does not install Cheerio or “googleapis” which you need for this project.</w:t>
+      </w:r>
+    </w:p>
+    <w:p>
+      <w:pPr>
+        <w:pStyle w:val="ListParagraph"/>
+        <w:numPr>
+          <w:ilvl w:val="0"/>
+          <w:numId w:val="1"/>
+        </w:numPr>
+      </w:pPr>
+      <w:r>
+        <w:t xml:space="preserve">“firebase serve --only functions” </w:t>
       </w:r>
     </w:p>
     <w:p>
@@ -509,31 +411,7 @@
         </w:numPr>
       </w:pPr>
       <w:r>
-        <w:t>Solution: Run “</w:t>
-      </w:r>
-      <w:proofErr w:type="spellStart"/>
-      <w:r>
-        <w:t>lsof</w:t>
-      </w:r>
-      <w:proofErr w:type="spellEnd"/>
-      <w:r>
-        <w:t xml:space="preserve"> -t -</w:t>
-      </w:r>
-      <w:proofErr w:type="spellStart"/>
-      <w:r>
-        <w:t>i</w:t>
-      </w:r>
-      <w:proofErr w:type="spellEnd"/>
-      <w:r>
-        <w:t xml:space="preserve"> tcp:5000 | </w:t>
-      </w:r>
-      <w:proofErr w:type="spellStart"/>
-      <w:r>
-        <w:t>xargs</w:t>
-      </w:r>
-      <w:proofErr w:type="spellEnd"/>
-      <w:r>
-        <w:t xml:space="preserve"> kill”</w:t>
+        <w:t>Solution: Run “lsof -t -i tcp:5000 | xargs kill”</w:t>
       </w:r>
     </w:p>
     <w:p>
@@ -547,7 +425,6 @@
       <w:r>
         <w:t>Error: “</w:t>
       </w:r>
-      <w:proofErr w:type="gramStart"/>
       <w:r>
         <w:rPr>
           <w:rFonts w:ascii="Apple Color Emoji" w:hAnsi="Apple Color Emoji" w:cs="Apple Color Emoji"/>
@@ -555,38 +432,13 @@
         <w:t>⚠</w:t>
       </w:r>
       <w:r>
-        <w:t xml:space="preserve">  Your</w:t>
-      </w:r>
-      <w:proofErr w:type="gramEnd"/>
-      <w:r>
-        <w:t xml:space="preserve"> requested "node" version "10" doesn't match your global version "14"</w:t>
+        <w:t xml:space="preserve">  Your requested "node" version "10" doesn't match your global version "14"</w:t>
       </w:r>
       <w:r>
         <w:t xml:space="preserve"> </w:t>
       </w:r>
-      <w:proofErr w:type="spellStart"/>
-      <w:r>
-        <w:t>i</w:t>
-      </w:r>
-      <w:proofErr w:type="spellEnd"/>
-      <w:r>
-        <w:t xml:space="preserve">  functions: Watching "/Users/</w:t>
-      </w:r>
-      <w:proofErr w:type="spellStart"/>
-      <w:r>
-        <w:t>sarahpham</w:t>
-      </w:r>
-      <w:proofErr w:type="spellEnd"/>
-      <w:r>
-        <w:t>/Documents/school/</w:t>
-      </w:r>
-      <w:proofErr w:type="spellStart"/>
-      <w:r>
-        <w:t>SeniorDesign</w:t>
-      </w:r>
-      <w:proofErr w:type="spellEnd"/>
-      <w:r>
-        <w:t>/functions" for Cloud Functions...</w:t>
+      <w:r>
+        <w:t>i  functions: Watching "/Users/sarahpham/Documents/school/SeniorDesign/functions" for Cloud Functions...</w:t>
       </w:r>
     </w:p>
     <w:p>
@@ -598,24 +450,13 @@
         </w:numPr>
       </w:pPr>
       <w:r>
-        <w:t xml:space="preserve">Solution: Update Node to 14 in </w:t>
-      </w:r>
-      <w:proofErr w:type="spellStart"/>
-      <w:proofErr w:type="gramStart"/>
-      <w:r>
-        <w:t>package.json</w:t>
-      </w:r>
-      <w:proofErr w:type="spellEnd"/>
-      <w:proofErr w:type="gramEnd"/>
-      <w:r>
-        <w:t xml:space="preserve"> inside the engine object</w:t>
+        <w:t>Solution: Update Node to 14 in package.json inside the engine object</w:t>
       </w:r>
     </w:p>
     <w:p>
       <w:pPr>
         <w:ind w:left="1440"/>
       </w:pPr>
-      <w:proofErr w:type="gramStart"/>
       <w:r>
         <w:rPr>
           <w:rFonts w:ascii="Apple Color Emoji" w:hAnsi="Apple Color Emoji" w:cs="Apple Color Emoji"/>
@@ -623,19 +464,7 @@
         <w:t>⚠</w:t>
       </w:r>
       <w:r>
-        <w:t xml:space="preserve">  It</w:t>
-      </w:r>
-      <w:proofErr w:type="gramEnd"/>
-      <w:r>
-        <w:t xml:space="preserve"> looks like you're trying to access </w:t>
-      </w:r>
-      <w:proofErr w:type="spellStart"/>
-      <w:r>
-        <w:t>functions.config</w:t>
-      </w:r>
-      <w:proofErr w:type="spellEnd"/>
-      <w:r>
-        <w:t xml:space="preserve">().drive but there is no value there. You can learn more about setting up config here: </w:t>
+        <w:t xml:space="preserve">  It looks like you're trying to access functions.config().drive but there is no value there. You can learn more about setting up config here: </w:t>
       </w:r>
       <w:hyperlink r:id="rId5" w:history="1">
         <w:r>
@@ -651,7 +480,6 @@
         <w:pStyle w:val="ListParagraph"/>
         <w:ind w:left="1440"/>
       </w:pPr>
-      <w:proofErr w:type="gramStart"/>
       <w:r>
         <w:rPr>
           <w:rFonts w:ascii="Apple Color Emoji" w:hAnsi="Apple Color Emoji" w:cs="Apple Color Emoji"/>
@@ -659,16 +487,7 @@
         <w:t>⚠</w:t>
       </w:r>
       <w:r>
-        <w:t xml:space="preserve">  </w:t>
-      </w:r>
-      <w:proofErr w:type="spellStart"/>
-      <w:r>
-        <w:t>TypeError</w:t>
-      </w:r>
-      <w:proofErr w:type="spellEnd"/>
-      <w:proofErr w:type="gramEnd"/>
-      <w:r>
-        <w:t>: Cannot read property 'web' of undefined</w:t>
+        <w:t xml:space="preserve">  TypeError: Cannot read property 'web' of undefined</w:t>
       </w:r>
       <w:r>
         <w:t xml:space="preserve"> </w:t>
@@ -686,28 +505,7 @@
         </w:numPr>
       </w:pPr>
       <w:r>
-        <w:t xml:space="preserve">Solution: Run “firebase </w:t>
-      </w:r>
-      <w:proofErr w:type="spellStart"/>
-      <w:r>
-        <w:t>functions:</w:t>
-      </w:r>
-      <w:proofErr w:type="gramStart"/>
-      <w:r>
-        <w:t>config:get</w:t>
-      </w:r>
-      <w:proofErr w:type="spellEnd"/>
-      <w:proofErr w:type="gramEnd"/>
-      <w:r>
-        <w:t xml:space="preserve"> &gt; .</w:t>
-      </w:r>
-      <w:proofErr w:type="spellStart"/>
-      <w:r>
-        <w:t>runtimeconfig.json</w:t>
-      </w:r>
-      <w:proofErr w:type="spellEnd"/>
-      <w:r>
-        <w:t>”</w:t>
+        <w:t>Solution: Run “firebase functions:config:get &gt; .runtimeconfig.json”</w:t>
       </w:r>
     </w:p>
     <w:p>
@@ -729,15 +527,7 @@
         <w:t>INSIDE</w:t>
       </w:r>
       <w:r>
-        <w:t xml:space="preserve"> your </w:t>
-      </w:r>
-      <w:proofErr w:type="gramStart"/>
-      <w:r>
-        <w:t>functions</w:t>
-      </w:r>
-      <w:proofErr w:type="gramEnd"/>
-      <w:r>
-        <w:t xml:space="preserve"> directory, only run inside that directory</w:t>
+        <w:t xml:space="preserve"> your functions directory, only run inside that directory</w:t>
       </w:r>
     </w:p>
     <w:p>
@@ -796,37 +586,19 @@
         </w:numPr>
       </w:pPr>
       <w:r>
-        <w:t xml:space="preserve">Run “firebase </w:t>
-      </w:r>
-      <w:proofErr w:type="spellStart"/>
-      <w:proofErr w:type="gramStart"/>
-      <w:r>
-        <w:t>emulators:start</w:t>
-      </w:r>
-      <w:proofErr w:type="spellEnd"/>
-      <w:proofErr w:type="gramEnd"/>
-      <w:r>
-        <w:t>”</w:t>
-      </w:r>
-    </w:p>
-    <w:p>
-      <w:pPr>
-        <w:pStyle w:val="ListParagraph"/>
-        <w:numPr>
-          <w:ilvl w:val="0"/>
-          <w:numId w:val="1"/>
-        </w:numPr>
-      </w:pPr>
-      <w:r>
-        <w:t xml:space="preserve">Functions were all still in Node 8 on Firebase, which was deprecated. </w:t>
-      </w:r>
-      <w:proofErr w:type="gramStart"/>
-      <w:r>
-        <w:t>So</w:t>
-      </w:r>
-      <w:proofErr w:type="gramEnd"/>
-      <w:r>
-        <w:t xml:space="preserve"> we deleted them and redeployed all the functions so that they could be updated to Node 10. </w:t>
+        <w:t>Run “firebase emulators:start”</w:t>
+      </w:r>
+    </w:p>
+    <w:p>
+      <w:pPr>
+        <w:pStyle w:val="ListParagraph"/>
+        <w:numPr>
+          <w:ilvl w:val="0"/>
+          <w:numId w:val="1"/>
+        </w:numPr>
+      </w:pPr>
+      <w:r>
+        <w:t xml:space="preserve">Functions were all still in Node 8 on Firebase, which was deprecated. So we deleted them and redeployed all the functions so that they could be updated to Node 10. </w:t>
       </w:r>
     </w:p>
     <w:p>
@@ -862,15 +634,7 @@
         </w:numPr>
       </w:pPr>
       <w:r>
-        <w:t xml:space="preserve">We read that there was an </w:t>
-      </w:r>
-      <w:proofErr w:type="spellStart"/>
-      <w:r>
-        <w:t>Authentification</w:t>
-      </w:r>
-      <w:proofErr w:type="spellEnd"/>
-      <w:r>
-        <w:t xml:space="preserve"> error while visiting all the GET request links and reading the returns</w:t>
+        <w:t>We read that there was an Authentification error while visiting all the GET request links and reading the returns</w:t>
       </w:r>
     </w:p>
     <w:p>
@@ -883,78 +647,31 @@
       </w:pPr>
       <w:r>
         <w:lastRenderedPageBreak/>
-        <w:t xml:space="preserve">“firebase </w:t>
-      </w:r>
-      <w:proofErr w:type="spellStart"/>
-      <w:r>
-        <w:t>functions:</w:t>
-      </w:r>
-      <w:proofErr w:type="gramStart"/>
-      <w:r>
-        <w:t>config:get</w:t>
-      </w:r>
-      <w:proofErr w:type="spellEnd"/>
-      <w:proofErr w:type="gramEnd"/>
-      <w:r>
-        <w:t xml:space="preserve">” returns the login information we have set for the google drive and </w:t>
-      </w:r>
-      <w:proofErr w:type="spellStart"/>
-      <w:r>
-        <w:t>gmail</w:t>
-      </w:r>
-      <w:proofErr w:type="spellEnd"/>
-    </w:p>
-    <w:p>
-      <w:pPr>
-        <w:pStyle w:val="ListParagraph"/>
-        <w:numPr>
-          <w:ilvl w:val="1"/>
-          <w:numId w:val="1"/>
-        </w:numPr>
-      </w:pPr>
-      <w:r>
-        <w:t xml:space="preserve">We noticed that the </w:t>
-      </w:r>
-      <w:proofErr w:type="spellStart"/>
-      <w:r>
-        <w:t>gmail</w:t>
-      </w:r>
-      <w:proofErr w:type="spellEnd"/>
-      <w:r>
-        <w:t xml:space="preserve"> password was a random string of letters and changed it to the actual password</w:t>
-      </w:r>
-    </w:p>
-    <w:p>
-      <w:pPr>
-        <w:pStyle w:val="ListParagraph"/>
-        <w:numPr>
-          <w:ilvl w:val="1"/>
-          <w:numId w:val="1"/>
-        </w:numPr>
-      </w:pPr>
-      <w:r>
-        <w:t xml:space="preserve">“firebase </w:t>
-      </w:r>
-      <w:proofErr w:type="spellStart"/>
-      <w:r>
-        <w:t>functions:</w:t>
-      </w:r>
-      <w:proofErr w:type="gramStart"/>
-      <w:r>
-        <w:t>config:set</w:t>
-      </w:r>
-      <w:proofErr w:type="spellEnd"/>
-      <w:proofErr w:type="gramEnd"/>
-      <w:r>
-        <w:t xml:space="preserve"> </w:t>
-      </w:r>
-      <w:proofErr w:type="spellStart"/>
-      <w:r>
-        <w:t>gmail.password</w:t>
-      </w:r>
-      <w:proofErr w:type="spellEnd"/>
-      <w:r>
-        <w:t>=”pass”</w:t>
+        <w:t>“firebase functions:config:get” returns the login information we have set for the google drive and gmail</w:t>
+      </w:r>
+    </w:p>
+    <w:p>
+      <w:pPr>
+        <w:pStyle w:val="ListParagraph"/>
+        <w:numPr>
+          <w:ilvl w:val="1"/>
+          <w:numId w:val="1"/>
+        </w:numPr>
+      </w:pPr>
+      <w:r>
+        <w:t>We noticed that the gmail password was a random string of letters and changed it to the actual password</w:t>
+      </w:r>
+    </w:p>
+    <w:p>
+      <w:pPr>
+        <w:pStyle w:val="ListParagraph"/>
+        <w:numPr>
+          <w:ilvl w:val="1"/>
+          <w:numId w:val="1"/>
+        </w:numPr>
+      </w:pPr>
+      <w:r>
+        <w:t>“firebase functions:config:set gmail.password=”pass”</w:t>
       </w:r>
     </w:p>
     <w:p>
@@ -981,37 +698,12 @@
           <w:bCs/>
         </w:rPr>
       </w:pPr>
-      <w:proofErr w:type="spellStart"/>
       <w:r>
         <w:rPr>
           <w:b/>
           <w:bCs/>
         </w:rPr>
-        <w:t>Npm</w:t>
-      </w:r>
-      <w:proofErr w:type="spellEnd"/>
-      <w:r>
-        <w:rPr>
-          <w:b/>
-          <w:bCs/>
-        </w:rPr>
-        <w:t xml:space="preserve"> install --save-exact firebase-functions@[version] </w:t>
-      </w:r>
-      <w:proofErr w:type="spellStart"/>
-      <w:r>
-        <w:rPr>
-          <w:b/>
-          <w:bCs/>
-        </w:rPr>
-        <w:t>npm</w:t>
-      </w:r>
-      <w:proofErr w:type="spellEnd"/>
-      <w:r>
-        <w:rPr>
-          <w:b/>
-          <w:bCs/>
-        </w:rPr>
-        <w:t xml:space="preserve"> install --save-exact firebase-admin@[version]</w:t>
+        <w:t>Npm install --save-exact firebase-functions@[version] npm install --save-exact firebase-admin@[version]</w:t>
       </w:r>
     </w:p>
     <w:p>
@@ -1055,46 +747,20 @@
           <w:numId w:val="1"/>
         </w:numPr>
       </w:pPr>
-      <w:proofErr w:type="spellStart"/>
-      <w:r>
-        <w:t>Sarahs-MacBook-</w:t>
-      </w:r>
-      <w:proofErr w:type="gramStart"/>
-      <w:r>
-        <w:t>Pro:functions</w:t>
-      </w:r>
-      <w:proofErr w:type="spellEnd"/>
-      <w:proofErr w:type="gramEnd"/>
-      <w:r>
-        <w:t xml:space="preserve"> </w:t>
-      </w:r>
-      <w:proofErr w:type="spellStart"/>
-      <w:r>
-        <w:t>sarahpham</w:t>
-      </w:r>
-      <w:proofErr w:type="spellEnd"/>
-      <w:r>
-        <w:t>$ node index.js</w:t>
-      </w:r>
-    </w:p>
-    <w:p>
-      <w:pPr>
-        <w:pStyle w:val="ListParagraph"/>
-        <w:numPr>
-          <w:ilvl w:val="0"/>
-          <w:numId w:val="1"/>
-        </w:numPr>
-      </w:pPr>
-      <w:r>
-        <w:t>{"</w:t>
-      </w:r>
-      <w:proofErr w:type="spellStart"/>
-      <w:r>
-        <w:t>severity":"WARNING","message":"Warning</w:t>
-      </w:r>
-      <w:proofErr w:type="spellEnd"/>
-      <w:r>
-        <w:t>, FIREBASE_CONFIG and GCLOUD_PROJECT environment variables are missing. Initializing firebase-admin will fail"}</w:t>
+      <w:r>
+        <w:t>Sarahs-MacBook-Pro:functions sarahpham$ node index.js</w:t>
+      </w:r>
+    </w:p>
+    <w:p>
+      <w:pPr>
+        <w:pStyle w:val="ListParagraph"/>
+        <w:numPr>
+          <w:ilvl w:val="0"/>
+          <w:numId w:val="1"/>
+        </w:numPr>
+      </w:pPr>
+      <w:r>
+        <w:t>{"severity":"WARNING","message":"Warning, FIREBASE_CONFIG and GCLOUD_PROJECT environment variables are missing. Initializing firebase-admin will fail"}</w:t>
       </w:r>
     </w:p>
     <w:p>
@@ -1118,15 +784,7 @@
         </w:numPr>
       </w:pPr>
       <w:r>
-        <w:t xml:space="preserve">        throw new error_</w:t>
-      </w:r>
-      <w:proofErr w:type="gramStart"/>
-      <w:r>
-        <w:t>1.FirebaseDatabaseError</w:t>
-      </w:r>
-      <w:proofErr w:type="gramEnd"/>
-      <w:r>
-        <w:t>({</w:t>
+        <w:t xml:space="preserve">        throw new error_1.FirebaseDatabaseError({</w:t>
       </w:r>
     </w:p>
     <w:p>
@@ -1158,13 +816,8 @@
           <w:numId w:val="1"/>
         </w:numPr>
       </w:pPr>
-      <w:proofErr w:type="spellStart"/>
-      <w:r>
-        <w:t>FirebaseError</w:t>
-      </w:r>
-      <w:proofErr w:type="spellEnd"/>
-      <w:r>
-        <w:t>: Can't determine Firebase Database URL.</w:t>
+      <w:r>
+        <w:t>FirebaseError: Can't determine Firebase Database URL.</w:t>
       </w:r>
     </w:p>
     <w:p>
@@ -1246,13 +899,8 @@
         </w:numPr>
       </w:pPr>
       <w:r>
-        <w:t xml:space="preserve">Passed through the </w:t>
-      </w:r>
-      <w:proofErr w:type="spellStart"/>
-      <w:r>
-        <w:t>databaseURL</w:t>
-      </w:r>
-      <w:proofErr w:type="spellEnd"/>
+        <w:t>Passed through the databaseURL</w:t>
+      </w:r>
     </w:p>
     <w:p>
       <w:pPr>
@@ -1278,75 +926,19 @@
         </w:numPr>
       </w:pPr>
       <w:r>
-        <w:t>{"</w:t>
-      </w:r>
-      <w:proofErr w:type="spellStart"/>
-      <w:r>
-        <w:t>severity":"WARNING","message":"Warning</w:t>
-      </w:r>
-      <w:proofErr w:type="spellEnd"/>
-      <w:r>
-        <w:t>, FIREBASE_CONFIG and GCLOUD_PROJECT environment variables are missing. Initializing firebase-admin will fail"}</w:t>
-      </w:r>
-    </w:p>
-    <w:p>
-      <w:pPr>
-        <w:pStyle w:val="ListParagraph"/>
-        <w:numPr>
-          <w:ilvl w:val="1"/>
-          <w:numId w:val="1"/>
-        </w:numPr>
-      </w:pPr>
-      <w:r>
-        <w:t>[2021-03-05T01:25:30.291</w:t>
-      </w:r>
-      <w:proofErr w:type="gramStart"/>
-      <w:r>
-        <w:t>Z]  @</w:t>
-      </w:r>
-      <w:proofErr w:type="gramEnd"/>
-      <w:r>
-        <w:t>firebase/database: FIREBASE WARNING: {"</w:t>
-      </w:r>
-      <w:proofErr w:type="spellStart"/>
-      <w:r>
-        <w:t>code":"app</w:t>
-      </w:r>
-      <w:proofErr w:type="spellEnd"/>
-      <w:r>
-        <w:t>/</w:t>
-      </w:r>
-      <w:proofErr w:type="spellStart"/>
-      <w:r>
-        <w:t>invalid-credential","message":"Credential</w:t>
-      </w:r>
-      <w:proofErr w:type="spellEnd"/>
-      <w:r>
-        <w:t xml:space="preserve"> implementation provided to </w:t>
-      </w:r>
-      <w:proofErr w:type="spellStart"/>
-      <w:r>
-        <w:t>initializeApp</w:t>
-      </w:r>
-      <w:proofErr w:type="spellEnd"/>
-      <w:r>
-        <w:t xml:space="preserve">() via the \"credential\" property failed to fetch a valid Google OAuth2 access token with the following error: \"Error fetching access token: Error while making request: </w:t>
-      </w:r>
-      <w:proofErr w:type="spellStart"/>
-      <w:r>
-        <w:t>getaddrinfo</w:t>
-      </w:r>
-      <w:proofErr w:type="spellEnd"/>
-      <w:r>
-        <w:t xml:space="preserve"> ENOTFOUND </w:t>
-      </w:r>
-      <w:proofErr w:type="spellStart"/>
-      <w:r>
-        <w:t>metadata.google.internal</w:t>
-      </w:r>
-      <w:proofErr w:type="spellEnd"/>
-      <w:r>
-        <w:t>. Error code: ENOTFOUND\"."}</w:t>
+        <w:t>{"severity":"WARNING","message":"Warning, FIREBASE_CONFIG and GCLOUD_PROJECT environment variables are missing. Initializing firebase-admin will fail"}</w:t>
+      </w:r>
+    </w:p>
+    <w:p>
+      <w:pPr>
+        <w:pStyle w:val="ListParagraph"/>
+        <w:numPr>
+          <w:ilvl w:val="1"/>
+          <w:numId w:val="1"/>
+        </w:numPr>
+      </w:pPr>
+      <w:r>
+        <w:t>[2021-03-05T01:25:30.291Z]  @firebase/database: FIREBASE WARNING: {"code":"app/invalid-credential","message":"Credential implementation provided to initializeApp() via the \"credential\" property failed to fetch a valid Google OAuth2 access token with the following error: \"Error fetching access token: Error while making request: getaddrinfo ENOTFOUND metadata.google.internal. Error code: ENOTFOUND\"."}</w:t>
       </w:r>
     </w:p>
     <w:p>
@@ -1395,17 +987,8 @@
         </w:numPr>
       </w:pPr>
       <w:r>
-        <w:t xml:space="preserve">App </w:t>
-      </w:r>
-      <w:proofErr w:type="gramStart"/>
-      <w:r>
-        <w:t>pass :</w:t>
-      </w:r>
-      <w:proofErr w:type="gramEnd"/>
-      <w:r>
-        <w:t xml:space="preserve"> </w:t>
-      </w:r>
-      <w:proofErr w:type="spellStart"/>
+        <w:t xml:space="preserve">App pass : </w:t>
+      </w:r>
       <w:r>
         <w:rPr>
           <w:rFonts w:ascii="Consolas" w:hAnsi="Consolas" w:cs="Consolas"/>
@@ -1415,26 +998,17 @@
         </w:rPr>
         <w:t>jjpilshypwifnjac</w:t>
       </w:r>
-      <w:proofErr w:type="spellEnd"/>
-    </w:p>
-    <w:p>
-      <w:pPr>
-        <w:pStyle w:val="ListParagraph"/>
-        <w:numPr>
-          <w:ilvl w:val="1"/>
-          <w:numId w:val="1"/>
-        </w:numPr>
-      </w:pPr>
-      <w:r>
-        <w:t xml:space="preserve">This password is a one-time pass that allows the </w:t>
-      </w:r>
-      <w:proofErr w:type="spellStart"/>
-      <w:r>
-        <w:t>NodeMailer</w:t>
-      </w:r>
-      <w:proofErr w:type="spellEnd"/>
-      <w:r>
-        <w:t xml:space="preserve"> to use </w:t>
+    </w:p>
+    <w:p>
+      <w:pPr>
+        <w:pStyle w:val="ListParagraph"/>
+        <w:numPr>
+          <w:ilvl w:val="1"/>
+          <w:numId w:val="1"/>
+        </w:numPr>
+      </w:pPr>
+      <w:r>
+        <w:t xml:space="preserve">This password is a one-time pass that allows the NodeMailer to use </w:t>
       </w:r>
       <w:hyperlink r:id="rId9" w:history="1">
         <w:r>
@@ -1469,38 +1043,20 @@
         </w:numPr>
       </w:pPr>
       <w:r>
-        <w:t xml:space="preserve">Password found in the </w:t>
-      </w:r>
-      <w:proofErr w:type="spellStart"/>
-      <w:r>
-        <w:t>config.env</w:t>
-      </w:r>
-      <w:proofErr w:type="spellEnd"/>
-      <w:r>
-        <w:t xml:space="preserve"> </w:t>
+        <w:t xml:space="preserve">Password found in the config.env </w:t>
       </w:r>
       <w:r>
         <w:br/>
       </w:r>
-      <w:proofErr w:type="spellStart"/>
       <w:r>
         <w:t>qzvwgnlwqhimhumw</w:t>
       </w:r>
-      <w:proofErr w:type="spellEnd"/>
     </w:p>
     <w:p/>
     <w:p/>
     <w:p>
       <w:r>
-        <w:t xml:space="preserve">Simulator Bugs (That only show on iOS simulator and not actual </w:t>
-      </w:r>
-      <w:proofErr w:type="spellStart"/>
-      <w:r>
-        <w:t>testflight</w:t>
-      </w:r>
-      <w:proofErr w:type="spellEnd"/>
-      <w:r>
-        <w:t xml:space="preserve"> device):</w:t>
+        <w:t>Simulator Bugs (That only show on iOS simulator and not actual testflight device):</w:t>
       </w:r>
     </w:p>
     <w:p>
@@ -1606,15 +1162,7 @@
         </w:numPr>
       </w:pPr>
       <w:r>
-        <w:t xml:space="preserve">Solution: Redeploying all firebase functions, creating our own test function and calling certain methods within the </w:t>
-      </w:r>
-      <w:proofErr w:type="spellStart"/>
-      <w:r>
-        <w:t>generateSendSaveOne</w:t>
-      </w:r>
-      <w:proofErr w:type="spellEnd"/>
-      <w:r>
-        <w:t xml:space="preserve"> to test if the bug was inside the code</w:t>
+        <w:t>Solution: Redeploying all firebase functions, creating our own test function and calling certain methods within the generateSendSaveOne to test if the bug was inside the code</w:t>
       </w:r>
     </w:p>
     <w:p>
@@ -1650,20 +1198,7 @@
         </w:numPr>
       </w:pPr>
       <w:r>
-        <w:t xml:space="preserve">Solution: The bug was in the PDF builder where it was calling </w:t>
-      </w:r>
-      <w:proofErr w:type="spellStart"/>
-      <w:proofErr w:type="gramStart"/>
-      <w:r>
-        <w:t>venue.address</w:t>
-      </w:r>
-      <w:proofErr w:type="gramEnd"/>
-      <w:r>
-        <w:t>.toUpper</w:t>
-      </w:r>
-      <w:proofErr w:type="spellEnd"/>
-      <w:r>
-        <w:t>(). This caused an error and prevented an invoice from being sent out</w:t>
+        <w:t>Solution: The bug was in the PDF builder where it was calling venue.address.toUpper(). This caused an error and prevented an invoice from being sent out</w:t>
       </w:r>
     </w:p>
     <w:p/>
@@ -1708,31 +1243,7 @@
         </w:numPr>
       </w:pPr>
       <w:r>
-        <w:t>Taking “</w:t>
-      </w:r>
-      <w:proofErr w:type="spellStart"/>
-      <w:r>
-        <w:t>generateCalendar</w:t>
-      </w:r>
-      <w:proofErr w:type="spellEnd"/>
-      <w:r>
-        <w:t xml:space="preserve">” and replace it in a method that we know works, so replacing </w:t>
-      </w:r>
-      <w:proofErr w:type="spellStart"/>
-      <w:r>
-        <w:t>generateArtistInvoice</w:t>
-      </w:r>
-      <w:proofErr w:type="spellEnd"/>
-      <w:r>
-        <w:t xml:space="preserve"> with </w:t>
-      </w:r>
-      <w:proofErr w:type="spellStart"/>
-      <w:r>
-        <w:t>generateCalendar</w:t>
-      </w:r>
-      <w:proofErr w:type="spellEnd"/>
-      <w:r>
-        <w:t xml:space="preserve">. </w:t>
+        <w:t xml:space="preserve">Taking “generateCalendar” and replace it in a method that we know works, so replacing generateArtistInvoice with generateCalendar. </w:t>
       </w:r>
     </w:p>
     <w:p>
@@ -1744,15 +1255,7 @@
         </w:numPr>
       </w:pPr>
       <w:r>
-        <w:t xml:space="preserve">After </w:t>
-      </w:r>
-      <w:proofErr w:type="spellStart"/>
-      <w:r>
-        <w:t>everytime</w:t>
-      </w:r>
-      <w:proofErr w:type="spellEnd"/>
-      <w:r>
-        <w:t xml:space="preserve"> we changed the code we had to redeploy the firebase cloud functions and wait to test</w:t>
+        <w:t>After everytime we changed the code we had to redeploy the firebase cloud functions and wait to test</w:t>
       </w:r>
     </w:p>
     <w:p>
@@ -1764,15 +1267,7 @@
         </w:numPr>
       </w:pPr>
       <w:r>
-        <w:t xml:space="preserve">We tested if the Calendar </w:t>
-      </w:r>
-      <w:proofErr w:type="gramStart"/>
-      <w:r>
-        <w:t>will</w:t>
-      </w:r>
-      <w:proofErr w:type="gramEnd"/>
-      <w:r>
-        <w:t xml:space="preserve"> send to the Drive and the Email</w:t>
+        <w:t>We tested if the Calendar will send to the Drive and the Email</w:t>
       </w:r>
     </w:p>
     <w:p>
@@ -1785,15 +1280,7 @@
       </w:pPr>
       <w:r>
         <w:lastRenderedPageBreak/>
-        <w:t xml:space="preserve">We tested if the Calendar </w:t>
-      </w:r>
-      <w:proofErr w:type="gramStart"/>
-      <w:r>
-        <w:t>will</w:t>
-      </w:r>
-      <w:proofErr w:type="gramEnd"/>
-      <w:r>
-        <w:t xml:space="preserve"> work if we comment out the Email and just have it sent to the Drive</w:t>
+        <w:t>We tested if the Calendar will work if we comment out the Email and just have it sent to the Drive</w:t>
       </w:r>
     </w:p>
     <w:p>
@@ -1847,15 +1334,7 @@
         <w:t>We added back in some events with Email/Drive both still inside the method</w:t>
       </w:r>
       <w:r>
-        <w:t xml:space="preserve"> (tried both </w:t>
-      </w:r>
-      <w:proofErr w:type="gramStart"/>
-      <w:r>
-        <w:t>email/drive</w:t>
-      </w:r>
-      <w:proofErr w:type="gramEnd"/>
-      <w:r>
-        <w:t xml:space="preserve"> commented and uncommented, both produced the same result)</w:t>
+        <w:t xml:space="preserve"> (tried both email/drive commented and uncommented, both produced the same result)</w:t>
       </w:r>
     </w:p>
     <w:p>
@@ -1867,15 +1346,7 @@
         </w:numPr>
       </w:pPr>
       <w:r>
-        <w:t xml:space="preserve">Result: We received an internal error, so that means that events are the issue, we noticed the </w:t>
-      </w:r>
-      <w:proofErr w:type="spellStart"/>
-      <w:r>
-        <w:t>generateCalendar</w:t>
-      </w:r>
-      <w:proofErr w:type="spellEnd"/>
-      <w:r>
-        <w:t xml:space="preserve"> was the only one using “events” from the database</w:t>
+        <w:t>Result: We received an internal error, so that means that events are the issue, we noticed the generateCalendar was the only one using “events” from the database</w:t>
       </w:r>
     </w:p>
     <w:p>
@@ -1887,15 +1358,7 @@
         </w:numPr>
       </w:pPr>
       <w:r>
-        <w:t xml:space="preserve">We found that </w:t>
-      </w:r>
-      <w:proofErr w:type="spellStart"/>
-      <w:r>
-        <w:t>generateCalendarTable</w:t>
-      </w:r>
-      <w:proofErr w:type="spellEnd"/>
-      <w:r>
-        <w:t xml:space="preserve"> was the only one using “events”, so we looked further into the generation of the calendar, it was a bit confusing at how they were handling events. We put console.log functions everywhere so that it could print on the functions logs when we clicked on the “Monthly Calendar” button</w:t>
+        <w:t>We found that generateCalendarTable was the only one using “events”, so we looked further into the generation of the calendar, it was a bit confusing at how they were handling events. We put console.log functions everywhere so that it could print on the functions logs when we clicked on the “Monthly Calendar” button</w:t>
       </w:r>
     </w:p>
     <w:p>
@@ -1936,49 +1399,7 @@
         <w:t>Solution</w:t>
       </w:r>
       <w:r>
-        <w:t xml:space="preserve">: The bug was found in </w:t>
-      </w:r>
-      <w:proofErr w:type="spellStart"/>
-      <w:r>
-        <w:t>generateCalendarTable</w:t>
-      </w:r>
-      <w:proofErr w:type="spellEnd"/>
-      <w:r>
-        <w:t xml:space="preserve"> in the </w:t>
-      </w:r>
-      <w:proofErr w:type="spellStart"/>
-      <w:r>
-        <w:t>forEach</w:t>
-      </w:r>
-      <w:proofErr w:type="spellEnd"/>
-      <w:r>
-        <w:t xml:space="preserve"> loop. The way the other team was pushing the data into the </w:t>
-      </w:r>
-      <w:proofErr w:type="spellStart"/>
-      <w:r>
-        <w:t>cellArray</w:t>
-      </w:r>
-      <w:proofErr w:type="spellEnd"/>
-      <w:r>
-        <w:t>, they had “</w:t>
-      </w:r>
-      <w:proofErr w:type="spellStart"/>
-      <w:proofErr w:type="gramStart"/>
-      <w:r>
-        <w:t>Util.event.start</w:t>
-      </w:r>
-      <w:proofErr w:type="spellEnd"/>
-      <w:proofErr w:type="gramEnd"/>
-      <w:r>
-        <w:t xml:space="preserve">” which was an invalid was of converting the military </w:t>
-      </w:r>
-      <w:proofErr w:type="spellStart"/>
-      <w:r>
-        <w:t>event.start</w:t>
-      </w:r>
-      <w:proofErr w:type="spellEnd"/>
-      <w:r>
-        <w:t xml:space="preserve"> time to current time.</w:t>
+        <w:t>: The bug was found in generateCalendarTable in the forEach loop. The way the other team was pushing the data into the cellArray, they had “Util.event.start” which was an invalid was of converting the military event.start time to current time.</w:t>
       </w:r>
     </w:p>
     <w:p>
@@ -1990,23 +1411,7 @@
         </w:numPr>
       </w:pPr>
       <w:r>
-        <w:t xml:space="preserve"> After changing </w:t>
-      </w:r>
-      <w:proofErr w:type="spellStart"/>
-      <w:r>
-        <w:t>Util.event.start</w:t>
-      </w:r>
-      <w:proofErr w:type="spellEnd"/>
-      <w:r>
-        <w:t xml:space="preserve"> to </w:t>
-      </w:r>
-      <w:proofErr w:type="spellStart"/>
-      <w:r>
-        <w:t>Util.toAMPM.event.start</w:t>
-      </w:r>
-      <w:proofErr w:type="spellEnd"/>
-      <w:r>
-        <w:t>, the calendar returned a success message!</w:t>
+        <w:t xml:space="preserve"> After changing Util.event.start to Util.toAMPM.event.start, the calendar returned a success message!</w:t>
       </w:r>
     </w:p>
     <w:p/>
@@ -2048,21 +1453,209 @@
         </w:numPr>
       </w:pPr>
       <w:r>
-        <w:t xml:space="preserve">Booking List and Calendar uses the </w:t>
-      </w:r>
-      <w:proofErr w:type="spellStart"/>
-      <w:r>
-        <w:t>emailingList</w:t>
-      </w:r>
-      <w:proofErr w:type="spellEnd"/>
-      <w:r>
-        <w:t xml:space="preserve"> </w:t>
+        <w:t xml:space="preserve">Booking List and Calendar uses the emailingList </w:t>
       </w:r>
     </w:p>
     <w:p/>
     <w:p/>
     <w:p>
       <w:r>
+        <w:t>Editing Venue’s Bug</w:t>
+      </w:r>
+    </w:p>
+    <w:p>
+      <w:pPr>
+        <w:pStyle w:val="ListParagraph"/>
+        <w:numPr>
+          <w:ilvl w:val="0"/>
+          <w:numId w:val="9"/>
+        </w:numPr>
+      </w:pPr>
+      <w:r>
+        <w:t>We ran into a problem when updating the version to 1.0.7, where if you try to edit a venue, it goes straight to the “Create a New Venue” page instead of “Update Venue” page like it should</w:t>
+      </w:r>
+    </w:p>
+    <w:p>
+      <w:pPr>
+        <w:pStyle w:val="ListParagraph"/>
+        <w:numPr>
+          <w:ilvl w:val="1"/>
+          <w:numId w:val="9"/>
+        </w:numPr>
+      </w:pPr>
+      <w:r>
+        <w:t>Debugging: We added console.log and since there are no cloud functions, we had to look at the console logs through React Native’s debugger mode</w:t>
+      </w:r>
+    </w:p>
+    <w:p>
+      <w:pPr>
+        <w:pStyle w:val="ListParagraph"/>
+        <w:numPr>
+          <w:ilvl w:val="1"/>
+          <w:numId w:val="9"/>
+        </w:numPr>
+      </w:pPr>
+      <w:r>
+        <w:t>Debugging: After clicking on the button that triggers the console log, we clicked CTRL+D and opened the React Native Debugging website</w:t>
+      </w:r>
+    </w:p>
+    <w:p>
+      <w:pPr>
+        <w:pStyle w:val="ListParagraph"/>
+        <w:numPr>
+          <w:ilvl w:val="1"/>
+          <w:numId w:val="9"/>
+        </w:numPr>
+      </w:pPr>
+      <w:r>
+        <w:lastRenderedPageBreak/>
+        <w:t>Then right click + Inspect Element and you can view the logs and the errors from console</w:t>
+      </w:r>
+      <w:r>
+        <w:t>, shows us which line/variable is failing in the code</w:t>
+      </w:r>
+    </w:p>
+    <w:p>
+      <w:pPr>
+        <w:pStyle w:val="ListParagraph"/>
+        <w:numPr>
+          <w:ilvl w:val="0"/>
+          <w:numId w:val="9"/>
+        </w:numPr>
+      </w:pPr>
+      <w:r>
+        <w:t>Error From Debug:</w:t>
+      </w:r>
+    </w:p>
+    <w:p>
+      <w:pPr>
+        <w:pStyle w:val="ListParagraph"/>
+        <w:numPr>
+          <w:ilvl w:val="1"/>
+          <w:numId w:val="9"/>
+        </w:numPr>
+      </w:pPr>
+      <w:r>
+        <w:t>Warning: Failed prop type: The prop ‘onSave’ is marked as required in ‘VenueView’ but its value is ‘undefined’</w:t>
+      </w:r>
+    </w:p>
+    <w:p>
+      <w:pPr>
+        <w:pStyle w:val="ListParagraph"/>
+        <w:numPr>
+          <w:ilvl w:val="1"/>
+          <w:numId w:val="9"/>
+        </w:numPr>
+      </w:pPr>
+      <w:r>
+        <w:t>Warning: Failed prop type: The prop ‘database is marked as required in ‘VenueView’ but its value is ‘undefined’</w:t>
+      </w:r>
+    </w:p>
+    <w:p>
+      <w:pPr>
+        <w:pStyle w:val="ListParagraph"/>
+        <w:numPr>
+          <w:ilvl w:val="0"/>
+          <w:numId w:val="9"/>
+        </w:numPr>
+      </w:pPr>
+      <w:r>
+        <w:t xml:space="preserve">After debugging a lot, we figured out that after the selected venue is pass from VenueViews2 to VenueViews, the constructor is not being called for VenueViews. This is causing an issue, because the constructor is setting the data parameters to the global variables. </w:t>
+      </w:r>
+      <w:r>
+        <w:t>VenueViews uses the existence of global variable data to determine whether or not the Venue is in “Edit” or “Create” mode</w:t>
+      </w:r>
+    </w:p>
+    <w:p>
+      <w:pPr>
+        <w:pStyle w:val="ListParagraph"/>
+        <w:numPr>
+          <w:ilvl w:val="1"/>
+          <w:numId w:val="9"/>
+        </w:numPr>
+      </w:pPr>
+      <w:r>
+        <w:t>Solution: We put the contents of the Constructor into a testMethod so that we could recall the “Constructor” whenever we were navigating to ‘Venue’</w:t>
+      </w:r>
+    </w:p>
+    <w:p>
+      <w:pPr>
+        <w:pStyle w:val="ListParagraph"/>
+        <w:numPr>
+          <w:ilvl w:val="0"/>
+          <w:numId w:val="9"/>
+        </w:numPr>
+      </w:pPr>
+      <w:r>
+        <w:t>Edit button now works and pulls up information</w:t>
+      </w:r>
+    </w:p>
+    <w:p>
+      <w:pPr>
+        <w:pStyle w:val="ListParagraph"/>
+        <w:numPr>
+          <w:ilvl w:val="0"/>
+          <w:numId w:val="9"/>
+        </w:numPr>
+      </w:pPr>
+      <w:r>
+        <w:t>Error: Save/Delete button do not work anymore in the “Edit Venue” page</w:t>
+      </w:r>
+    </w:p>
+    <w:p>
+      <w:pPr>
+        <w:pStyle w:val="ListParagraph"/>
+        <w:numPr>
+          <w:ilvl w:val="1"/>
+          <w:numId w:val="9"/>
+        </w:numPr>
+      </w:pPr>
+      <w:r>
+        <w:t xml:space="preserve">Error Message: </w:t>
+      </w:r>
+      <w:r>
+        <w:t>Warning: Can't perform a React state update on an unmounted component. This is a no-op, but it indicates a memory leak in your application. To fix, cancel all subscriptions and asynchronous tasks in %s.%s, the componentWillUnmount method</w:t>
+      </w:r>
+    </w:p>
+    <w:p>
+      <w:pPr>
+        <w:pStyle w:val="ListParagraph"/>
+        <w:numPr>
+          <w:ilvl w:val="1"/>
+          <w:numId w:val="9"/>
+        </w:numPr>
+      </w:pPr>
+      <w:r>
+        <w:t xml:space="preserve">Helpful website of component lifecycle in React-Native: </w:t>
+      </w:r>
+      <w:hyperlink r:id="rId10" w:history="1">
+        <w:r>
+          <w:rPr>
+            <w:rStyle w:val="Hyperlink"/>
+          </w:rPr>
+          <w:t>https://projects.wojtekmaj.pl/react-lifecycle-methods-diagram</w:t>
+        </w:r>
+        <w:r>
+          <w:rPr>
+            <w:rStyle w:val="Hyperlink"/>
+          </w:rPr>
+          <w:t>/</w:t>
+        </w:r>
+      </w:hyperlink>
+    </w:p>
+    <w:p>
+      <w:pPr>
+        <w:pStyle w:val="ListParagraph"/>
+        <w:numPr>
+          <w:ilvl w:val="1"/>
+          <w:numId w:val="9"/>
+        </w:numPr>
+      </w:pPr>
+    </w:p>
+    <w:p/>
+    <w:p/>
+    <w:p>
+      <w:r>
         <w:t>Ways We Could Refactor:</w:t>
       </w:r>
     </w:p>
@@ -2075,13 +1668,8 @@
         </w:numPr>
       </w:pPr>
       <w:r>
-        <w:t xml:space="preserve">Figure out if we need two </w:t>
-      </w:r>
-      <w:proofErr w:type="gramStart"/>
-      <w:r>
-        <w:t>pdf’s</w:t>
-      </w:r>
-      <w:proofErr w:type="gramEnd"/>
+        <w:t>Figure out if we need two pdf’s</w:t>
+      </w:r>
     </w:p>
     <w:p>
       <w:pPr>
@@ -2333,6 +1921,119 @@
     </w:lvl>
   </w:abstractNum>
   <w:abstractNum w:abstractNumId="2" w15:restartNumberingAfterBreak="0">
+    <w:nsid w:val="1A8E6F76"/>
+    <w:multiLevelType w:val="hybridMultilevel"/>
+    <w:tmpl w:val="934C5C0A"/>
+    <w:lvl w:ilvl="0" w:tplc="04090001">
+      <w:start w:val="1"/>
+      <w:numFmt w:val="bullet"/>
+      <w:lvlText w:val=""/>
+      <w:lvlJc w:val="left"/>
+      <w:pPr>
+        <w:ind w:left="720" w:hanging="360"/>
+      </w:pPr>
+      <w:rPr>
+        <w:rFonts w:ascii="Symbol" w:hAnsi="Symbol" w:hint="default"/>
+      </w:rPr>
+    </w:lvl>
+    <w:lvl w:ilvl="1" w:tplc="04090003">
+      <w:start w:val="1"/>
+      <w:numFmt w:val="bullet"/>
+      <w:lvlText w:val="o"/>
+      <w:lvlJc w:val="left"/>
+      <w:pPr>
+        <w:ind w:left="1440" w:hanging="360"/>
+      </w:pPr>
+      <w:rPr>
+        <w:rFonts w:ascii="Courier New" w:hAnsi="Courier New" w:cs="Courier New" w:hint="default"/>
+      </w:rPr>
+    </w:lvl>
+    <w:lvl w:ilvl="2" w:tplc="04090005" w:tentative="1">
+      <w:start w:val="1"/>
+      <w:numFmt w:val="bullet"/>
+      <w:lvlText w:val=""/>
+      <w:lvlJc w:val="left"/>
+      <w:pPr>
+        <w:ind w:left="2160" w:hanging="360"/>
+      </w:pPr>
+      <w:rPr>
+        <w:rFonts w:ascii="Wingdings" w:hAnsi="Wingdings" w:hint="default"/>
+      </w:rPr>
+    </w:lvl>
+    <w:lvl w:ilvl="3" w:tplc="04090001" w:tentative="1">
+      <w:start w:val="1"/>
+      <w:numFmt w:val="bullet"/>
+      <w:lvlText w:val=""/>
+      <w:lvlJc w:val="left"/>
+      <w:pPr>
+        <w:ind w:left="2880" w:hanging="360"/>
+      </w:pPr>
+      <w:rPr>
+        <w:rFonts w:ascii="Symbol" w:hAnsi="Symbol" w:hint="default"/>
+      </w:rPr>
+    </w:lvl>
+    <w:lvl w:ilvl="4" w:tplc="04090003" w:tentative="1">
+      <w:start w:val="1"/>
+      <w:numFmt w:val="bullet"/>
+      <w:lvlText w:val="o"/>
+      <w:lvlJc w:val="left"/>
+      <w:pPr>
+        <w:ind w:left="3600" w:hanging="360"/>
+      </w:pPr>
+      <w:rPr>
+        <w:rFonts w:ascii="Courier New" w:hAnsi="Courier New" w:cs="Courier New" w:hint="default"/>
+      </w:rPr>
+    </w:lvl>
+    <w:lvl w:ilvl="5" w:tplc="04090005" w:tentative="1">
+      <w:start w:val="1"/>
+      <w:numFmt w:val="bullet"/>
+      <w:lvlText w:val=""/>
+      <w:lvlJc w:val="left"/>
+      <w:pPr>
+        <w:ind w:left="4320" w:hanging="360"/>
+      </w:pPr>
+      <w:rPr>
+        <w:rFonts w:ascii="Wingdings" w:hAnsi="Wingdings" w:hint="default"/>
+      </w:rPr>
+    </w:lvl>
+    <w:lvl w:ilvl="6" w:tplc="04090001" w:tentative="1">
+      <w:start w:val="1"/>
+      <w:numFmt w:val="bullet"/>
+      <w:lvlText w:val=""/>
+      <w:lvlJc w:val="left"/>
+      <w:pPr>
+        <w:ind w:left="5040" w:hanging="360"/>
+      </w:pPr>
+      <w:rPr>
+        <w:rFonts w:ascii="Symbol" w:hAnsi="Symbol" w:hint="default"/>
+      </w:rPr>
+    </w:lvl>
+    <w:lvl w:ilvl="7" w:tplc="04090003" w:tentative="1">
+      <w:start w:val="1"/>
+      <w:numFmt w:val="bullet"/>
+      <w:lvlText w:val="o"/>
+      <w:lvlJc w:val="left"/>
+      <w:pPr>
+        <w:ind w:left="5760" w:hanging="360"/>
+      </w:pPr>
+      <w:rPr>
+        <w:rFonts w:ascii="Courier New" w:hAnsi="Courier New" w:cs="Courier New" w:hint="default"/>
+      </w:rPr>
+    </w:lvl>
+    <w:lvl w:ilvl="8" w:tplc="04090005" w:tentative="1">
+      <w:start w:val="1"/>
+      <w:numFmt w:val="bullet"/>
+      <w:lvlText w:val=""/>
+      <w:lvlJc w:val="left"/>
+      <w:pPr>
+        <w:ind w:left="6480" w:hanging="360"/>
+      </w:pPr>
+      <w:rPr>
+        <w:rFonts w:ascii="Wingdings" w:hAnsi="Wingdings" w:hint="default"/>
+      </w:rPr>
+    </w:lvl>
+  </w:abstractNum>
+  <w:abstractNum w:abstractNumId="3" w15:restartNumberingAfterBreak="0">
     <w:nsid w:val="369A0315"/>
     <w:multiLevelType w:val="hybridMultilevel"/>
     <w:tmpl w:val="EFA6559C"/>
@@ -2445,7 +2146,7 @@
       </w:rPr>
     </w:lvl>
   </w:abstractNum>
-  <w:abstractNum w:abstractNumId="3" w15:restartNumberingAfterBreak="0">
+  <w:abstractNum w:abstractNumId="4" w15:restartNumberingAfterBreak="0">
     <w:nsid w:val="4A067987"/>
     <w:multiLevelType w:val="hybridMultilevel"/>
     <w:tmpl w:val="A8D0AFC6"/>
@@ -2557,7 +2258,7 @@
       </w:rPr>
     </w:lvl>
   </w:abstractNum>
-  <w:abstractNum w:abstractNumId="4" w15:restartNumberingAfterBreak="0">
+  <w:abstractNum w:abstractNumId="5" w15:restartNumberingAfterBreak="0">
     <w:nsid w:val="4B34602C"/>
     <w:multiLevelType w:val="hybridMultilevel"/>
     <w:tmpl w:val="A706195E"/>
@@ -2670,7 +2371,7 @@
       </w:rPr>
     </w:lvl>
   </w:abstractNum>
-  <w:abstractNum w:abstractNumId="5" w15:restartNumberingAfterBreak="0">
+  <w:abstractNum w:abstractNumId="6" w15:restartNumberingAfterBreak="0">
     <w:nsid w:val="4EED1096"/>
     <w:multiLevelType w:val="hybridMultilevel"/>
     <w:tmpl w:val="ECAAEF86"/>
@@ -2783,7 +2484,7 @@
       </w:rPr>
     </w:lvl>
   </w:abstractNum>
-  <w:abstractNum w:abstractNumId="6" w15:restartNumberingAfterBreak="0">
+  <w:abstractNum w:abstractNumId="7" w15:restartNumberingAfterBreak="0">
     <w:nsid w:val="656340DA"/>
     <w:multiLevelType w:val="hybridMultilevel"/>
     <w:tmpl w:val="5A2EE848"/>
@@ -2896,7 +2597,7 @@
       </w:rPr>
     </w:lvl>
   </w:abstractNum>
-  <w:abstractNum w:abstractNumId="7" w15:restartNumberingAfterBreak="0">
+  <w:abstractNum w:abstractNumId="8" w15:restartNumberingAfterBreak="0">
     <w:nsid w:val="774614A1"/>
     <w:multiLevelType w:val="hybridMultilevel"/>
     <w:tmpl w:val="0E60DB58"/>
@@ -3010,28 +2711,31 @@
     </w:lvl>
   </w:abstractNum>
   <w:num w:numId="1">
-    <w:abstractNumId w:val="3"/>
+    <w:abstractNumId w:val="4"/>
   </w:num>
   <w:num w:numId="2">
     <w:abstractNumId w:val="1"/>
   </w:num>
   <w:num w:numId="3">
+    <w:abstractNumId w:val="8"/>
+  </w:num>
+  <w:num w:numId="4">
+    <w:abstractNumId w:val="6"/>
+  </w:num>
+  <w:num w:numId="5">
     <w:abstractNumId w:val="7"/>
   </w:num>
-  <w:num w:numId="4">
-    <w:abstractNumId w:val="5"/>
-  </w:num>
-  <w:num w:numId="5">
-    <w:abstractNumId w:val="6"/>
-  </w:num>
   <w:num w:numId="6">
-    <w:abstractNumId w:val="2"/>
+    <w:abstractNumId w:val="3"/>
   </w:num>
   <w:num w:numId="7">
     <w:abstractNumId w:val="0"/>
   </w:num>
   <w:num w:numId="8">
-    <w:abstractNumId w:val="4"/>
+    <w:abstractNumId w:val="5"/>
+  </w:num>
+  <w:num w:numId="9">
+    <w:abstractNumId w:val="2"/>
   </w:num>
 </w:numbering>
 </file>

</xml_diff>

<commit_message>
Testing the Edit Venues button and deleted the 'Export to Excel' button
</commit_message>
<xml_diff>
--- a/Code Documentation.docx
+++ b/Code Documentation.docx
@@ -51,7 +51,15 @@
         </w:numPr>
       </w:pPr>
       <w:r>
-        <w:t>It has been discovered the VenueViews and VenueViews2 are copied codes with minor changes</w:t>
+        <w:t xml:space="preserve">It has been discovered the </w:t>
+      </w:r>
+      <w:proofErr w:type="spellStart"/>
+      <w:r>
+        <w:t>VenueViews</w:t>
+      </w:r>
+      <w:proofErr w:type="spellEnd"/>
+      <w:r>
+        <w:t xml:space="preserve"> and VenueViews2 are copied codes with minor changes</w:t>
       </w:r>
     </w:p>
     <w:p>
@@ -113,7 +121,15 @@
         </w:numPr>
       </w:pPr>
       <w:r>
-        <w:t>Connects the “ok” button to the methods from index.js (such as genereateSendSaveAll)</w:t>
+        <w:t xml:space="preserve">Connects the “ok” button to the methods from index.js (such as </w:t>
+      </w:r>
+      <w:proofErr w:type="spellStart"/>
+      <w:r>
+        <w:t>genereateSendSaveAll</w:t>
+      </w:r>
+      <w:proofErr w:type="spellEnd"/>
+      <w:r>
+        <w:t>)</w:t>
       </w:r>
     </w:p>
     <w:p>
@@ -206,7 +222,15 @@
         </w:numPr>
       </w:pPr>
       <w:r>
-        <w:t xml:space="preserve">Solution, removed the drop down function and figured out how the venue information was being passed to be able to display the current venue </w:t>
+        <w:t xml:space="preserve">Solution, removed the </w:t>
+      </w:r>
+      <w:proofErr w:type="gramStart"/>
+      <w:r>
+        <w:t>drop down</w:t>
+      </w:r>
+      <w:proofErr w:type="gramEnd"/>
+      <w:r>
+        <w:t xml:space="preserve"> function and figured out how the venue information was being passed to be able to display the current venue </w:t>
       </w:r>
     </w:p>
     <w:p>
@@ -276,8 +300,13 @@
       </w:r>
     </w:p>
     <w:p>
-      <w:r>
-        <w:t>npm install firebase-admin --save</w:t>
+      <w:proofErr w:type="spellStart"/>
+      <w:r>
+        <w:t>npm</w:t>
+      </w:r>
+      <w:proofErr w:type="spellEnd"/>
+      <w:r>
+        <w:t xml:space="preserve"> install firebase-admin --save</w:t>
       </w:r>
     </w:p>
     <w:p/>
@@ -307,45 +336,106 @@
           <w:numId w:val="1"/>
         </w:numPr>
       </w:pPr>
+      <w:proofErr w:type="gramStart"/>
       <w:r>
         <w:lastRenderedPageBreak/>
-        <w:t>Therefore we upgraded to Blaze plan (it was a process with verifying the billing account)</w:t>
-      </w:r>
-    </w:p>
-    <w:p>
-      <w:pPr>
-        <w:pStyle w:val="ListParagraph"/>
-        <w:numPr>
-          <w:ilvl w:val="0"/>
-          <w:numId w:val="1"/>
-        </w:numPr>
-      </w:pPr>
-      <w:r>
-        <w:t>Now running “firebase deploy --only functions”, we ran into more errors with it not recognizing firebase-admin, I tried everything and running npm install inside the functions folder was NOT the solution.</w:t>
-      </w:r>
-    </w:p>
-    <w:p>
-      <w:pPr>
-        <w:pStyle w:val="ListParagraph"/>
-        <w:numPr>
-          <w:ilvl w:val="0"/>
-          <w:numId w:val="1"/>
-        </w:numPr>
-      </w:pPr>
-      <w:r>
-        <w:t xml:space="preserve">The solution was right clicking node_modules folder (which contains almost everything you need, such as firebase and googleapis and nodemailer) and deleting and then running “npm install” </w:t>
-      </w:r>
-    </w:p>
-    <w:p>
-      <w:pPr>
-        <w:pStyle w:val="ListParagraph"/>
-        <w:numPr>
-          <w:ilvl w:val="0"/>
-          <w:numId w:val="1"/>
-        </w:numPr>
-      </w:pPr>
-      <w:r>
-        <w:t>Then running the deploy command over and over until you install/fix each issue you run into, because sometimes npm install does not install Cheerio or “googleapis” which you need for this project.</w:t>
+        <w:t>Therefore</w:t>
+      </w:r>
+      <w:proofErr w:type="gramEnd"/>
+      <w:r>
+        <w:t xml:space="preserve"> we upgraded to Blaze plan (it was a process with verifying the billing account)</w:t>
+      </w:r>
+    </w:p>
+    <w:p>
+      <w:pPr>
+        <w:pStyle w:val="ListParagraph"/>
+        <w:numPr>
+          <w:ilvl w:val="0"/>
+          <w:numId w:val="1"/>
+        </w:numPr>
+      </w:pPr>
+      <w:r>
+        <w:t xml:space="preserve">Now running “firebase deploy --only functions”, we ran into more errors with it not recognizing firebase-admin, I tried everything and running </w:t>
+      </w:r>
+      <w:proofErr w:type="spellStart"/>
+      <w:r>
+        <w:t>npm</w:t>
+      </w:r>
+      <w:proofErr w:type="spellEnd"/>
+      <w:r>
+        <w:t xml:space="preserve"> install inside the functions folder was NOT the solution.</w:t>
+      </w:r>
+    </w:p>
+    <w:p>
+      <w:pPr>
+        <w:pStyle w:val="ListParagraph"/>
+        <w:numPr>
+          <w:ilvl w:val="0"/>
+          <w:numId w:val="1"/>
+        </w:numPr>
+      </w:pPr>
+      <w:r>
+        <w:t xml:space="preserve">The solution was right clicking </w:t>
+      </w:r>
+      <w:proofErr w:type="spellStart"/>
+      <w:r>
+        <w:t>node_modules</w:t>
+      </w:r>
+      <w:proofErr w:type="spellEnd"/>
+      <w:r>
+        <w:t xml:space="preserve"> folder (which contains almost everything you need, such as firebase and </w:t>
+      </w:r>
+      <w:proofErr w:type="spellStart"/>
+      <w:r>
+        <w:t>googleapis</w:t>
+      </w:r>
+      <w:proofErr w:type="spellEnd"/>
+      <w:r>
+        <w:t xml:space="preserve"> and </w:t>
+      </w:r>
+      <w:proofErr w:type="spellStart"/>
+      <w:r>
+        <w:t>nodemailer</w:t>
+      </w:r>
+      <w:proofErr w:type="spellEnd"/>
+      <w:r>
+        <w:t>) and deleting and then running “</w:t>
+      </w:r>
+      <w:proofErr w:type="spellStart"/>
+      <w:r>
+        <w:t>npm</w:t>
+      </w:r>
+      <w:proofErr w:type="spellEnd"/>
+      <w:r>
+        <w:t xml:space="preserve"> install” </w:t>
+      </w:r>
+    </w:p>
+    <w:p>
+      <w:pPr>
+        <w:pStyle w:val="ListParagraph"/>
+        <w:numPr>
+          <w:ilvl w:val="0"/>
+          <w:numId w:val="1"/>
+        </w:numPr>
+      </w:pPr>
+      <w:r>
+        <w:t xml:space="preserve">Then running the deploy command over and over until you install/fix each issue you run into, because sometimes </w:t>
+      </w:r>
+      <w:proofErr w:type="spellStart"/>
+      <w:r>
+        <w:t>npm</w:t>
+      </w:r>
+      <w:proofErr w:type="spellEnd"/>
+      <w:r>
+        <w:t xml:space="preserve"> install does not install Cheerio or “</w:t>
+      </w:r>
+      <w:proofErr w:type="spellStart"/>
+      <w:r>
+        <w:t>googleapis</w:t>
+      </w:r>
+      <w:proofErr w:type="spellEnd"/>
+      <w:r>
+        <w:t>” which you need for this project.</w:t>
       </w:r>
     </w:p>
     <w:p>
@@ -411,7 +501,31 @@
         </w:numPr>
       </w:pPr>
       <w:r>
-        <w:t>Solution: Run “lsof -t -i tcp:5000 | xargs kill”</w:t>
+        <w:t>Solution: Run “</w:t>
+      </w:r>
+      <w:proofErr w:type="spellStart"/>
+      <w:r>
+        <w:t>lsof</w:t>
+      </w:r>
+      <w:proofErr w:type="spellEnd"/>
+      <w:r>
+        <w:t xml:space="preserve"> -t -</w:t>
+      </w:r>
+      <w:proofErr w:type="spellStart"/>
+      <w:r>
+        <w:t>i</w:t>
+      </w:r>
+      <w:proofErr w:type="spellEnd"/>
+      <w:r>
+        <w:t xml:space="preserve"> tcp:5000 | </w:t>
+      </w:r>
+      <w:proofErr w:type="spellStart"/>
+      <w:r>
+        <w:t>xargs</w:t>
+      </w:r>
+      <w:proofErr w:type="spellEnd"/>
+      <w:r>
+        <w:t xml:space="preserve"> kill”</w:t>
       </w:r>
     </w:p>
     <w:p>
@@ -425,6 +539,7 @@
       <w:r>
         <w:t>Error: “</w:t>
       </w:r>
+      <w:proofErr w:type="gramStart"/>
       <w:r>
         <w:rPr>
           <w:rFonts w:ascii="Apple Color Emoji" w:hAnsi="Apple Color Emoji" w:cs="Apple Color Emoji"/>
@@ -432,13 +547,38 @@
         <w:t>⚠</w:t>
       </w:r>
       <w:r>
-        <w:t xml:space="preserve">  Your requested "node" version "10" doesn't match your global version "14"</w:t>
+        <w:t xml:space="preserve">  Your</w:t>
+      </w:r>
+      <w:proofErr w:type="gramEnd"/>
+      <w:r>
+        <w:t xml:space="preserve"> requested "node" version "10" doesn't match your global version "14"</w:t>
       </w:r>
       <w:r>
         <w:t xml:space="preserve"> </w:t>
       </w:r>
-      <w:r>
-        <w:t>i  functions: Watching "/Users/sarahpham/Documents/school/SeniorDesign/functions" for Cloud Functions...</w:t>
+      <w:proofErr w:type="spellStart"/>
+      <w:r>
+        <w:t>i</w:t>
+      </w:r>
+      <w:proofErr w:type="spellEnd"/>
+      <w:r>
+        <w:t xml:space="preserve">  functions: Watching "/Users/</w:t>
+      </w:r>
+      <w:proofErr w:type="spellStart"/>
+      <w:r>
+        <w:t>sarahpham</w:t>
+      </w:r>
+      <w:proofErr w:type="spellEnd"/>
+      <w:r>
+        <w:t>/Documents/school/</w:t>
+      </w:r>
+      <w:proofErr w:type="spellStart"/>
+      <w:r>
+        <w:t>SeniorDesign</w:t>
+      </w:r>
+      <w:proofErr w:type="spellEnd"/>
+      <w:r>
+        <w:t>/functions" for Cloud Functions...</w:t>
       </w:r>
     </w:p>
     <w:p>
@@ -450,13 +590,24 @@
         </w:numPr>
       </w:pPr>
       <w:r>
-        <w:t>Solution: Update Node to 14 in package.json inside the engine object</w:t>
+        <w:t xml:space="preserve">Solution: Update Node to 14 in </w:t>
+      </w:r>
+      <w:proofErr w:type="spellStart"/>
+      <w:proofErr w:type="gramStart"/>
+      <w:r>
+        <w:t>package.json</w:t>
+      </w:r>
+      <w:proofErr w:type="spellEnd"/>
+      <w:proofErr w:type="gramEnd"/>
+      <w:r>
+        <w:t xml:space="preserve"> inside the engine object</w:t>
       </w:r>
     </w:p>
     <w:p>
       <w:pPr>
         <w:ind w:left="1440"/>
       </w:pPr>
+      <w:proofErr w:type="gramStart"/>
       <w:r>
         <w:rPr>
           <w:rFonts w:ascii="Apple Color Emoji" w:hAnsi="Apple Color Emoji" w:cs="Apple Color Emoji"/>
@@ -464,7 +615,19 @@
         <w:t>⚠</w:t>
       </w:r>
       <w:r>
-        <w:t xml:space="preserve">  It looks like you're trying to access functions.config().drive but there is no value there. You can learn more about setting up config here: </w:t>
+        <w:t xml:space="preserve">  It</w:t>
+      </w:r>
+      <w:proofErr w:type="gramEnd"/>
+      <w:r>
+        <w:t xml:space="preserve"> looks like you're trying to access </w:t>
+      </w:r>
+      <w:proofErr w:type="spellStart"/>
+      <w:r>
+        <w:t>functions.config</w:t>
+      </w:r>
+      <w:proofErr w:type="spellEnd"/>
+      <w:r>
+        <w:t xml:space="preserve">().drive but there is no value there. You can learn more about setting up config here: </w:t>
       </w:r>
       <w:hyperlink r:id="rId5" w:history="1">
         <w:r>
@@ -480,6 +643,7 @@
         <w:pStyle w:val="ListParagraph"/>
         <w:ind w:left="1440"/>
       </w:pPr>
+      <w:proofErr w:type="gramStart"/>
       <w:r>
         <w:rPr>
           <w:rFonts w:ascii="Apple Color Emoji" w:hAnsi="Apple Color Emoji" w:cs="Apple Color Emoji"/>
@@ -487,7 +651,16 @@
         <w:t>⚠</w:t>
       </w:r>
       <w:r>
-        <w:t xml:space="preserve">  TypeError: Cannot read property 'web' of undefined</w:t>
+        <w:t xml:space="preserve">  </w:t>
+      </w:r>
+      <w:proofErr w:type="spellStart"/>
+      <w:r>
+        <w:t>TypeError</w:t>
+      </w:r>
+      <w:proofErr w:type="spellEnd"/>
+      <w:proofErr w:type="gramEnd"/>
+      <w:r>
+        <w:t>: Cannot read property 'web' of undefined</w:t>
       </w:r>
       <w:r>
         <w:t xml:space="preserve"> </w:t>
@@ -505,7 +678,28 @@
         </w:numPr>
       </w:pPr>
       <w:r>
-        <w:t>Solution: Run “firebase functions:config:get &gt; .runtimeconfig.json”</w:t>
+        <w:t xml:space="preserve">Solution: Run “firebase </w:t>
+      </w:r>
+      <w:proofErr w:type="spellStart"/>
+      <w:r>
+        <w:t>functions:</w:t>
+      </w:r>
+      <w:proofErr w:type="gramStart"/>
+      <w:r>
+        <w:t>config:get</w:t>
+      </w:r>
+      <w:proofErr w:type="spellEnd"/>
+      <w:proofErr w:type="gramEnd"/>
+      <w:r>
+        <w:t xml:space="preserve"> &gt; .</w:t>
+      </w:r>
+      <w:proofErr w:type="spellStart"/>
+      <w:r>
+        <w:t>runtimeconfig.json</w:t>
+      </w:r>
+      <w:proofErr w:type="spellEnd"/>
+      <w:r>
+        <w:t>”</w:t>
       </w:r>
     </w:p>
     <w:p>
@@ -527,7 +721,15 @@
         <w:t>INSIDE</w:t>
       </w:r>
       <w:r>
-        <w:t xml:space="preserve"> your functions directory, only run inside that directory</w:t>
+        <w:t xml:space="preserve"> your </w:t>
+      </w:r>
+      <w:proofErr w:type="gramStart"/>
+      <w:r>
+        <w:t>functions</w:t>
+      </w:r>
+      <w:proofErr w:type="gramEnd"/>
+      <w:r>
+        <w:t xml:space="preserve"> directory, only run inside that directory</w:t>
       </w:r>
     </w:p>
     <w:p>
@@ -586,19 +788,37 @@
         </w:numPr>
       </w:pPr>
       <w:r>
-        <w:t>Run “firebase emulators:start”</w:t>
-      </w:r>
-    </w:p>
-    <w:p>
-      <w:pPr>
-        <w:pStyle w:val="ListParagraph"/>
-        <w:numPr>
-          <w:ilvl w:val="0"/>
-          <w:numId w:val="1"/>
-        </w:numPr>
-      </w:pPr>
-      <w:r>
-        <w:t xml:space="preserve">Functions were all still in Node 8 on Firebase, which was deprecated. So we deleted them and redeployed all the functions so that they could be updated to Node 10. </w:t>
+        <w:t xml:space="preserve">Run “firebase </w:t>
+      </w:r>
+      <w:proofErr w:type="spellStart"/>
+      <w:proofErr w:type="gramStart"/>
+      <w:r>
+        <w:t>emulators:start</w:t>
+      </w:r>
+      <w:proofErr w:type="spellEnd"/>
+      <w:proofErr w:type="gramEnd"/>
+      <w:r>
+        <w:t>”</w:t>
+      </w:r>
+    </w:p>
+    <w:p>
+      <w:pPr>
+        <w:pStyle w:val="ListParagraph"/>
+        <w:numPr>
+          <w:ilvl w:val="0"/>
+          <w:numId w:val="1"/>
+        </w:numPr>
+      </w:pPr>
+      <w:r>
+        <w:t xml:space="preserve">Functions were all still in Node 8 on Firebase, which was deprecated. </w:t>
+      </w:r>
+      <w:proofErr w:type="gramStart"/>
+      <w:r>
+        <w:t>So</w:t>
+      </w:r>
+      <w:proofErr w:type="gramEnd"/>
+      <w:r>
+        <w:t xml:space="preserve"> we deleted them and redeployed all the functions so that they could be updated to Node 10. </w:t>
       </w:r>
     </w:p>
     <w:p>
@@ -634,7 +854,15 @@
         </w:numPr>
       </w:pPr>
       <w:r>
-        <w:t>We read that there was an Authentification error while visiting all the GET request links and reading the returns</w:t>
+        <w:t xml:space="preserve">We read that there was an </w:t>
+      </w:r>
+      <w:proofErr w:type="spellStart"/>
+      <w:r>
+        <w:t>Authentification</w:t>
+      </w:r>
+      <w:proofErr w:type="spellEnd"/>
+      <w:r>
+        <w:t xml:space="preserve"> error while visiting all the GET request links and reading the returns</w:t>
       </w:r>
     </w:p>
     <w:p>
@@ -647,8 +875,26 @@
       </w:pPr>
       <w:r>
         <w:lastRenderedPageBreak/>
-        <w:t>“firebase functions:config:get” returns the login information we have set for the google drive and gmail</w:t>
-      </w:r>
+        <w:t xml:space="preserve">“firebase </w:t>
+      </w:r>
+      <w:proofErr w:type="spellStart"/>
+      <w:r>
+        <w:t>functions:</w:t>
+      </w:r>
+      <w:proofErr w:type="gramStart"/>
+      <w:r>
+        <w:t>config:get</w:t>
+      </w:r>
+      <w:proofErr w:type="spellEnd"/>
+      <w:proofErr w:type="gramEnd"/>
+      <w:r>
+        <w:t xml:space="preserve">” returns the login information we have set for the google drive and </w:t>
+      </w:r>
+      <w:proofErr w:type="spellStart"/>
+      <w:r>
+        <w:t>gmail</w:t>
+      </w:r>
+      <w:proofErr w:type="spellEnd"/>
     </w:p>
     <w:p>
       <w:pPr>
@@ -659,7 +905,15 @@
         </w:numPr>
       </w:pPr>
       <w:r>
-        <w:t>We noticed that the gmail password was a random string of letters and changed it to the actual password</w:t>
+        <w:t xml:space="preserve">We noticed that the </w:t>
+      </w:r>
+      <w:proofErr w:type="spellStart"/>
+      <w:r>
+        <w:t>gmail</w:t>
+      </w:r>
+      <w:proofErr w:type="spellEnd"/>
+      <w:r>
+        <w:t xml:space="preserve"> password was a random string of letters and changed it to the actual password</w:t>
       </w:r>
     </w:p>
     <w:p>
@@ -671,7 +925,28 @@
         </w:numPr>
       </w:pPr>
       <w:r>
-        <w:t>“firebase functions:config:set gmail.password=”pass”</w:t>
+        <w:t xml:space="preserve">“firebase </w:t>
+      </w:r>
+      <w:proofErr w:type="spellStart"/>
+      <w:r>
+        <w:t>functions:</w:t>
+      </w:r>
+      <w:proofErr w:type="gramStart"/>
+      <w:r>
+        <w:t>config:set</w:t>
+      </w:r>
+      <w:proofErr w:type="spellEnd"/>
+      <w:proofErr w:type="gramEnd"/>
+      <w:r>
+        <w:t xml:space="preserve"> </w:t>
+      </w:r>
+      <w:proofErr w:type="spellStart"/>
+      <w:r>
+        <w:t>gmail.password</w:t>
+      </w:r>
+      <w:proofErr w:type="spellEnd"/>
+      <w:r>
+        <w:t>=”pass”</w:t>
       </w:r>
     </w:p>
     <w:p>
@@ -698,12 +973,37 @@
           <w:bCs/>
         </w:rPr>
       </w:pPr>
+      <w:proofErr w:type="spellStart"/>
       <w:r>
         <w:rPr>
           <w:b/>
           <w:bCs/>
         </w:rPr>
-        <w:t>Npm install --save-exact firebase-functions@[version] npm install --save-exact firebase-admin@[version]</w:t>
+        <w:t>Npm</w:t>
+      </w:r>
+      <w:proofErr w:type="spellEnd"/>
+      <w:r>
+        <w:rPr>
+          <w:b/>
+          <w:bCs/>
+        </w:rPr>
+        <w:t xml:space="preserve"> install --save-exact firebase-functions@[version] </w:t>
+      </w:r>
+      <w:proofErr w:type="spellStart"/>
+      <w:r>
+        <w:rPr>
+          <w:b/>
+          <w:bCs/>
+        </w:rPr>
+        <w:t>npm</w:t>
+      </w:r>
+      <w:proofErr w:type="spellEnd"/>
+      <w:r>
+        <w:rPr>
+          <w:b/>
+          <w:bCs/>
+        </w:rPr>
+        <w:t xml:space="preserve"> install --save-exact firebase-admin@[version]</w:t>
       </w:r>
     </w:p>
     <w:p>
@@ -747,20 +1047,46 @@
           <w:numId w:val="1"/>
         </w:numPr>
       </w:pPr>
-      <w:r>
-        <w:t>Sarahs-MacBook-Pro:functions sarahpham$ node index.js</w:t>
-      </w:r>
-    </w:p>
-    <w:p>
-      <w:pPr>
-        <w:pStyle w:val="ListParagraph"/>
-        <w:numPr>
-          <w:ilvl w:val="0"/>
-          <w:numId w:val="1"/>
-        </w:numPr>
-      </w:pPr>
-      <w:r>
-        <w:t>{"severity":"WARNING","message":"Warning, FIREBASE_CONFIG and GCLOUD_PROJECT environment variables are missing. Initializing firebase-admin will fail"}</w:t>
+      <w:proofErr w:type="spellStart"/>
+      <w:r>
+        <w:t>Sarahs-MacBook-</w:t>
+      </w:r>
+      <w:proofErr w:type="gramStart"/>
+      <w:r>
+        <w:t>Pro:functions</w:t>
+      </w:r>
+      <w:proofErr w:type="spellEnd"/>
+      <w:proofErr w:type="gramEnd"/>
+      <w:r>
+        <w:t xml:space="preserve"> </w:t>
+      </w:r>
+      <w:proofErr w:type="spellStart"/>
+      <w:r>
+        <w:t>sarahpham</w:t>
+      </w:r>
+      <w:proofErr w:type="spellEnd"/>
+      <w:r>
+        <w:t>$ node index.js</w:t>
+      </w:r>
+    </w:p>
+    <w:p>
+      <w:pPr>
+        <w:pStyle w:val="ListParagraph"/>
+        <w:numPr>
+          <w:ilvl w:val="0"/>
+          <w:numId w:val="1"/>
+        </w:numPr>
+      </w:pPr>
+      <w:r>
+        <w:t>{"</w:t>
+      </w:r>
+      <w:proofErr w:type="spellStart"/>
+      <w:r>
+        <w:t>severity":"WARNING","message":"Warning</w:t>
+      </w:r>
+      <w:proofErr w:type="spellEnd"/>
+      <w:r>
+        <w:t>, FIREBASE_CONFIG and GCLOUD_PROJECT environment variables are missing. Initializing firebase-admin will fail"}</w:t>
       </w:r>
     </w:p>
     <w:p>
@@ -784,7 +1110,15 @@
         </w:numPr>
       </w:pPr>
       <w:r>
-        <w:t xml:space="preserve">        throw new error_1.FirebaseDatabaseError({</w:t>
+        <w:t xml:space="preserve">        throw new error_</w:t>
+      </w:r>
+      <w:proofErr w:type="gramStart"/>
+      <w:r>
+        <w:t>1.FirebaseDatabaseError</w:t>
+      </w:r>
+      <w:proofErr w:type="gramEnd"/>
+      <w:r>
+        <w:t>({</w:t>
       </w:r>
     </w:p>
     <w:p>
@@ -816,8 +1150,13 @@
           <w:numId w:val="1"/>
         </w:numPr>
       </w:pPr>
-      <w:r>
-        <w:t>FirebaseError: Can't determine Firebase Database URL.</w:t>
+      <w:proofErr w:type="spellStart"/>
+      <w:r>
+        <w:t>FirebaseError</w:t>
+      </w:r>
+      <w:proofErr w:type="spellEnd"/>
+      <w:r>
+        <w:t>: Can't determine Firebase Database URL.</w:t>
       </w:r>
     </w:p>
     <w:p>
@@ -899,8 +1238,13 @@
         </w:numPr>
       </w:pPr>
       <w:r>
-        <w:t>Passed through the databaseURL</w:t>
-      </w:r>
+        <w:t xml:space="preserve">Passed through the </w:t>
+      </w:r>
+      <w:proofErr w:type="spellStart"/>
+      <w:r>
+        <w:t>databaseURL</w:t>
+      </w:r>
+      <w:proofErr w:type="spellEnd"/>
     </w:p>
     <w:p>
       <w:pPr>
@@ -926,7 +1270,15 @@
         </w:numPr>
       </w:pPr>
       <w:r>
-        <w:t>{"severity":"WARNING","message":"Warning, FIREBASE_CONFIG and GCLOUD_PROJECT environment variables are missing. Initializing firebase-admin will fail"}</w:t>
+        <w:t>{"</w:t>
+      </w:r>
+      <w:proofErr w:type="spellStart"/>
+      <w:r>
+        <w:t>severity":"WARNING","message":"Warning</w:t>
+      </w:r>
+      <w:proofErr w:type="spellEnd"/>
+      <w:r>
+        <w:t>, FIREBASE_CONFIG and GCLOUD_PROJECT environment variables are missing. Initializing firebase-admin will fail"}</w:t>
       </w:r>
     </w:p>
     <w:p>
@@ -938,7 +1290,55 @@
         </w:numPr>
       </w:pPr>
       <w:r>
-        <w:t>[2021-03-05T01:25:30.291Z]  @firebase/database: FIREBASE WARNING: {"code":"app/invalid-credential","message":"Credential implementation provided to initializeApp() via the \"credential\" property failed to fetch a valid Google OAuth2 access token with the following error: \"Error fetching access token: Error while making request: getaddrinfo ENOTFOUND metadata.google.internal. Error code: ENOTFOUND\"."}</w:t>
+        <w:t>[2021-03-05T01:25:30.291</w:t>
+      </w:r>
+      <w:proofErr w:type="gramStart"/>
+      <w:r>
+        <w:t>Z]  @</w:t>
+      </w:r>
+      <w:proofErr w:type="gramEnd"/>
+      <w:r>
+        <w:t>firebase/database: FIREBASE WARNING: {"</w:t>
+      </w:r>
+      <w:proofErr w:type="spellStart"/>
+      <w:r>
+        <w:t>code":"app</w:t>
+      </w:r>
+      <w:proofErr w:type="spellEnd"/>
+      <w:r>
+        <w:t>/</w:t>
+      </w:r>
+      <w:proofErr w:type="spellStart"/>
+      <w:r>
+        <w:t>invalid-credential","message":"Credential</w:t>
+      </w:r>
+      <w:proofErr w:type="spellEnd"/>
+      <w:r>
+        <w:t xml:space="preserve"> implementation provided to </w:t>
+      </w:r>
+      <w:proofErr w:type="spellStart"/>
+      <w:r>
+        <w:t>initializeApp</w:t>
+      </w:r>
+      <w:proofErr w:type="spellEnd"/>
+      <w:r>
+        <w:t xml:space="preserve">() via the \"credential\" property failed to fetch a valid Google OAuth2 access token with the following error: \"Error fetching access token: Error while making request: </w:t>
+      </w:r>
+      <w:proofErr w:type="spellStart"/>
+      <w:r>
+        <w:t>getaddrinfo</w:t>
+      </w:r>
+      <w:proofErr w:type="spellEnd"/>
+      <w:r>
+        <w:t xml:space="preserve"> ENOTFOUND </w:t>
+      </w:r>
+      <w:proofErr w:type="spellStart"/>
+      <w:r>
+        <w:t>metadata.google.internal</w:t>
+      </w:r>
+      <w:proofErr w:type="spellEnd"/>
+      <w:r>
+        <w:t>. Error code: ENOTFOUND\"."}</w:t>
       </w:r>
     </w:p>
     <w:p>
@@ -987,8 +1387,17 @@
         </w:numPr>
       </w:pPr>
       <w:r>
-        <w:t xml:space="preserve">App pass : </w:t>
-      </w:r>
+        <w:t xml:space="preserve">App </w:t>
+      </w:r>
+      <w:proofErr w:type="gramStart"/>
+      <w:r>
+        <w:t>pass :</w:t>
+      </w:r>
+      <w:proofErr w:type="gramEnd"/>
+      <w:r>
+        <w:t xml:space="preserve"> </w:t>
+      </w:r>
+      <w:proofErr w:type="spellStart"/>
       <w:r>
         <w:rPr>
           <w:rFonts w:ascii="Consolas" w:hAnsi="Consolas" w:cs="Consolas"/>
@@ -998,6 +1407,7 @@
         </w:rPr>
         <w:t>jjpilshypwifnjac</w:t>
       </w:r>
+      <w:proofErr w:type="spellEnd"/>
     </w:p>
     <w:p>
       <w:pPr>
@@ -1008,7 +1418,15 @@
         </w:numPr>
       </w:pPr>
       <w:r>
-        <w:t xml:space="preserve">This password is a one-time pass that allows the NodeMailer to use </w:t>
+        <w:t xml:space="preserve">This password is a one-time pass that allows the </w:t>
+      </w:r>
+      <w:proofErr w:type="spellStart"/>
+      <w:r>
+        <w:t>NodeMailer</w:t>
+      </w:r>
+      <w:proofErr w:type="spellEnd"/>
+      <w:r>
+        <w:t xml:space="preserve"> to use </w:t>
       </w:r>
       <w:hyperlink r:id="rId9" w:history="1">
         <w:r>
@@ -1043,20 +1461,38 @@
         </w:numPr>
       </w:pPr>
       <w:r>
-        <w:t xml:space="preserve">Password found in the config.env </w:t>
+        <w:t xml:space="preserve">Password found in the </w:t>
+      </w:r>
+      <w:proofErr w:type="spellStart"/>
+      <w:r>
+        <w:t>config.env</w:t>
+      </w:r>
+      <w:proofErr w:type="spellEnd"/>
+      <w:r>
+        <w:t xml:space="preserve"> </w:t>
       </w:r>
       <w:r>
         <w:br/>
       </w:r>
+      <w:proofErr w:type="spellStart"/>
       <w:r>
         <w:t>qzvwgnlwqhimhumw</w:t>
       </w:r>
+      <w:proofErr w:type="spellEnd"/>
     </w:p>
     <w:p/>
     <w:p/>
     <w:p>
       <w:r>
-        <w:t>Simulator Bugs (That only show on iOS simulator and not actual testflight device):</w:t>
+        <w:t xml:space="preserve">Simulator Bugs (That only show on iOS simulator and not actual </w:t>
+      </w:r>
+      <w:proofErr w:type="spellStart"/>
+      <w:r>
+        <w:t>testflight</w:t>
+      </w:r>
+      <w:proofErr w:type="spellEnd"/>
+      <w:r>
+        <w:t xml:space="preserve"> device):</w:t>
       </w:r>
     </w:p>
     <w:p>
@@ -1162,7 +1598,15 @@
         </w:numPr>
       </w:pPr>
       <w:r>
-        <w:t>Solution: Redeploying all firebase functions, creating our own test function and calling certain methods within the generateSendSaveOne to test if the bug was inside the code</w:t>
+        <w:t xml:space="preserve">Solution: Redeploying all firebase functions, creating our own test function and calling certain methods within the </w:t>
+      </w:r>
+      <w:proofErr w:type="spellStart"/>
+      <w:r>
+        <w:t>generateSendSaveOne</w:t>
+      </w:r>
+      <w:proofErr w:type="spellEnd"/>
+      <w:r>
+        <w:t xml:space="preserve"> to test if the bug was inside the code</w:t>
       </w:r>
     </w:p>
     <w:p>
@@ -1198,7 +1642,20 @@
         </w:numPr>
       </w:pPr>
       <w:r>
-        <w:t>Solution: The bug was in the PDF builder where it was calling venue.address.toUpper(). This caused an error and prevented an invoice from being sent out</w:t>
+        <w:t xml:space="preserve">Solution: The bug was in the PDF builder where it was calling </w:t>
+      </w:r>
+      <w:proofErr w:type="spellStart"/>
+      <w:proofErr w:type="gramStart"/>
+      <w:r>
+        <w:t>venue.address</w:t>
+      </w:r>
+      <w:proofErr w:type="gramEnd"/>
+      <w:r>
+        <w:t>.toUpper</w:t>
+      </w:r>
+      <w:proofErr w:type="spellEnd"/>
+      <w:r>
+        <w:t>(). This caused an error and prevented an invoice from being sent out</w:t>
       </w:r>
     </w:p>
     <w:p/>
@@ -1243,7 +1700,31 @@
         </w:numPr>
       </w:pPr>
       <w:r>
-        <w:t xml:space="preserve">Taking “generateCalendar” and replace it in a method that we know works, so replacing generateArtistInvoice with generateCalendar. </w:t>
+        <w:t>Taking “</w:t>
+      </w:r>
+      <w:proofErr w:type="spellStart"/>
+      <w:r>
+        <w:t>generateCalendar</w:t>
+      </w:r>
+      <w:proofErr w:type="spellEnd"/>
+      <w:r>
+        <w:t xml:space="preserve">” and replace it in a method that we know works, so replacing </w:t>
+      </w:r>
+      <w:proofErr w:type="spellStart"/>
+      <w:r>
+        <w:t>generateArtistInvoice</w:t>
+      </w:r>
+      <w:proofErr w:type="spellEnd"/>
+      <w:r>
+        <w:t xml:space="preserve"> with </w:t>
+      </w:r>
+      <w:proofErr w:type="spellStart"/>
+      <w:r>
+        <w:t>generateCalendar</w:t>
+      </w:r>
+      <w:proofErr w:type="spellEnd"/>
+      <w:r>
+        <w:t xml:space="preserve">. </w:t>
       </w:r>
     </w:p>
     <w:p>
@@ -1255,7 +1736,23 @@
         </w:numPr>
       </w:pPr>
       <w:r>
-        <w:t>After everytime we changed the code we had to redeploy the firebase cloud functions and wait to test</w:t>
+        <w:t xml:space="preserve">After </w:t>
+      </w:r>
+      <w:proofErr w:type="spellStart"/>
+      <w:r>
+        <w:t>everytime</w:t>
+      </w:r>
+      <w:proofErr w:type="spellEnd"/>
+      <w:r>
+        <w:t xml:space="preserve"> we changed the </w:t>
+      </w:r>
+      <w:proofErr w:type="gramStart"/>
+      <w:r>
+        <w:t>code</w:t>
+      </w:r>
+      <w:proofErr w:type="gramEnd"/>
+      <w:r>
+        <w:t xml:space="preserve"> we had to redeploy the firebase cloud functions and wait to test</w:t>
       </w:r>
     </w:p>
     <w:p>
@@ -1267,7 +1764,15 @@
         </w:numPr>
       </w:pPr>
       <w:r>
-        <w:t>We tested if the Calendar will send to the Drive and the Email</w:t>
+        <w:t xml:space="preserve">We tested if the Calendar </w:t>
+      </w:r>
+      <w:proofErr w:type="gramStart"/>
+      <w:r>
+        <w:t>will</w:t>
+      </w:r>
+      <w:proofErr w:type="gramEnd"/>
+      <w:r>
+        <w:t xml:space="preserve"> send to the Drive and the Email</w:t>
       </w:r>
     </w:p>
     <w:p>
@@ -1280,7 +1785,15 @@
       </w:pPr>
       <w:r>
         <w:lastRenderedPageBreak/>
-        <w:t>We tested if the Calendar will work if we comment out the Email and just have it sent to the Drive</w:t>
+        <w:t xml:space="preserve">We tested if the Calendar </w:t>
+      </w:r>
+      <w:proofErr w:type="gramStart"/>
+      <w:r>
+        <w:t>will</w:t>
+      </w:r>
+      <w:proofErr w:type="gramEnd"/>
+      <w:r>
+        <w:t xml:space="preserve"> work if we comment out the Email and just have it sent to the Drive</w:t>
       </w:r>
     </w:p>
     <w:p>
@@ -1334,7 +1847,15 @@
         <w:t>We added back in some events with Email/Drive both still inside the method</w:t>
       </w:r>
       <w:r>
-        <w:t xml:space="preserve"> (tried both email/drive commented and uncommented, both produced the same result)</w:t>
+        <w:t xml:space="preserve"> (tried both </w:t>
+      </w:r>
+      <w:proofErr w:type="gramStart"/>
+      <w:r>
+        <w:t>email/drive</w:t>
+      </w:r>
+      <w:proofErr w:type="gramEnd"/>
+      <w:r>
+        <w:t xml:space="preserve"> commented and uncommented, both produced the same result)</w:t>
       </w:r>
     </w:p>
     <w:p>
@@ -1346,7 +1867,15 @@
         </w:numPr>
       </w:pPr>
       <w:r>
-        <w:t>Result: We received an internal error, so that means that events are the issue, we noticed the generateCalendar was the only one using “events” from the database</w:t>
+        <w:t xml:space="preserve">Result: We received an internal error, so that means that events are the issue, we noticed the </w:t>
+      </w:r>
+      <w:proofErr w:type="spellStart"/>
+      <w:r>
+        <w:t>generateCalendar</w:t>
+      </w:r>
+      <w:proofErr w:type="spellEnd"/>
+      <w:r>
+        <w:t xml:space="preserve"> was the only one using “events” from the database</w:t>
       </w:r>
     </w:p>
     <w:p>
@@ -1358,7 +1887,15 @@
         </w:numPr>
       </w:pPr>
       <w:r>
-        <w:t>We found that generateCalendarTable was the only one using “events”, so we looked further into the generation of the calendar, it was a bit confusing at how they were handling events. We put console.log functions everywhere so that it could print on the functions logs when we clicked on the “Monthly Calendar” button</w:t>
+        <w:t xml:space="preserve">We found that </w:t>
+      </w:r>
+      <w:proofErr w:type="spellStart"/>
+      <w:r>
+        <w:t>generateCalendarTable</w:t>
+      </w:r>
+      <w:proofErr w:type="spellEnd"/>
+      <w:r>
+        <w:t xml:space="preserve"> was the only one using “events”, so we looked further into the generation of the calendar, it was a bit confusing at how they were handling events. We put console.log functions everywhere so that it could print on the functions logs when we clicked on the “Monthly Calendar” button</w:t>
       </w:r>
     </w:p>
     <w:p>
@@ -1399,7 +1936,49 @@
         <w:t>Solution</w:t>
       </w:r>
       <w:r>
-        <w:t>: The bug was found in generateCalendarTable in the forEach loop. The way the other team was pushing the data into the cellArray, they had “Util.event.start” which was an invalid was of converting the military event.start time to current time.</w:t>
+        <w:t xml:space="preserve">: The bug was found in </w:t>
+      </w:r>
+      <w:proofErr w:type="spellStart"/>
+      <w:r>
+        <w:t>generateCalendarTable</w:t>
+      </w:r>
+      <w:proofErr w:type="spellEnd"/>
+      <w:r>
+        <w:t xml:space="preserve"> in the </w:t>
+      </w:r>
+      <w:proofErr w:type="spellStart"/>
+      <w:r>
+        <w:t>forEach</w:t>
+      </w:r>
+      <w:proofErr w:type="spellEnd"/>
+      <w:r>
+        <w:t xml:space="preserve"> loop. The way the other team was pushing the data into the </w:t>
+      </w:r>
+      <w:proofErr w:type="spellStart"/>
+      <w:r>
+        <w:t>cellArray</w:t>
+      </w:r>
+      <w:proofErr w:type="spellEnd"/>
+      <w:r>
+        <w:t>, they had “</w:t>
+      </w:r>
+      <w:proofErr w:type="spellStart"/>
+      <w:proofErr w:type="gramStart"/>
+      <w:r>
+        <w:t>Util.event.start</w:t>
+      </w:r>
+      <w:proofErr w:type="spellEnd"/>
+      <w:proofErr w:type="gramEnd"/>
+      <w:r>
+        <w:t xml:space="preserve">” which was an invalid was of converting the military </w:t>
+      </w:r>
+      <w:proofErr w:type="spellStart"/>
+      <w:r>
+        <w:t>event.start</w:t>
+      </w:r>
+      <w:proofErr w:type="spellEnd"/>
+      <w:r>
+        <w:t xml:space="preserve"> time to current time.</w:t>
       </w:r>
     </w:p>
     <w:p>
@@ -1411,7 +1990,25 @@
         </w:numPr>
       </w:pPr>
       <w:r>
-        <w:t xml:space="preserve"> After changing Util.event.start to Util.toAMPM.event.start, the calendar returned a success message!</w:t>
+        <w:t xml:space="preserve"> After changing </w:t>
+      </w:r>
+      <w:proofErr w:type="spellStart"/>
+      <w:proofErr w:type="gramStart"/>
+      <w:r>
+        <w:t>Util.event.start</w:t>
+      </w:r>
+      <w:proofErr w:type="spellEnd"/>
+      <w:proofErr w:type="gramEnd"/>
+      <w:r>
+        <w:t xml:space="preserve"> to </w:t>
+      </w:r>
+      <w:proofErr w:type="spellStart"/>
+      <w:r>
+        <w:t>Util.toAMPM.event.start</w:t>
+      </w:r>
+      <w:proofErr w:type="spellEnd"/>
+      <w:r>
+        <w:t>, the calendar returned a success message!</w:t>
       </w:r>
     </w:p>
     <w:p/>
@@ -1453,7 +2050,15 @@
         </w:numPr>
       </w:pPr>
       <w:r>
-        <w:t xml:space="preserve">Booking List and Calendar uses the emailingList </w:t>
+        <w:t xml:space="preserve">Booking List and Calendar uses the </w:t>
+      </w:r>
+      <w:proofErr w:type="spellStart"/>
+      <w:r>
+        <w:t>emailingList</w:t>
+      </w:r>
+      <w:proofErr w:type="spellEnd"/>
+      <w:r>
+        <w:t xml:space="preserve"> </w:t>
       </w:r>
     </w:p>
     <w:p/>
@@ -1524,7 +2129,15 @@
         </w:numPr>
       </w:pPr>
       <w:r>
-        <w:t>Error From Debug:</w:t>
+        <w:t xml:space="preserve">Error </w:t>
+      </w:r>
+      <w:proofErr w:type="gramStart"/>
+      <w:r>
+        <w:t>From</w:t>
+      </w:r>
+      <w:proofErr w:type="gramEnd"/>
+      <w:r>
+        <w:t xml:space="preserve"> Debug:</w:t>
       </w:r>
     </w:p>
     <w:p>
@@ -1536,7 +2149,23 @@
         </w:numPr>
       </w:pPr>
       <w:r>
-        <w:t>Warning: Failed prop type: The prop ‘onSave’ is marked as required in ‘VenueView’ but its value is ‘undefined’</w:t>
+        <w:t>Warning: Failed prop type: The prop ‘</w:t>
+      </w:r>
+      <w:proofErr w:type="spellStart"/>
+      <w:r>
+        <w:t>onSave</w:t>
+      </w:r>
+      <w:proofErr w:type="spellEnd"/>
+      <w:r>
+        <w:t>’ is marked as required in ‘</w:t>
+      </w:r>
+      <w:proofErr w:type="spellStart"/>
+      <w:r>
+        <w:t>VenueView</w:t>
+      </w:r>
+      <w:proofErr w:type="spellEnd"/>
+      <w:r>
+        <w:t>’ but its value is ‘undefined’</w:t>
       </w:r>
     </w:p>
     <w:p>
@@ -1548,7 +2177,20 @@
         </w:numPr>
       </w:pPr>
       <w:r>
-        <w:t>Warning: Failed prop type: The prop ‘database is marked as required in ‘VenueView’ but its value is ‘undefined’</w:t>
+        <w:t>Warning: Failed prop type: The prop ‘database is marked as required in ‘</w:t>
+      </w:r>
+      <w:proofErr w:type="spellStart"/>
+      <w:r>
+        <w:t>VenueView</w:t>
+      </w:r>
+      <w:proofErr w:type="spellEnd"/>
+      <w:proofErr w:type="gramStart"/>
+      <w:r>
+        <w:t>’</w:t>
+      </w:r>
+      <w:proofErr w:type="gramEnd"/>
+      <w:r>
+        <w:t xml:space="preserve"> but its value is ‘undefined’</w:t>
       </w:r>
     </w:p>
     <w:p>
@@ -1560,10 +2202,31 @@
         </w:numPr>
       </w:pPr>
       <w:r>
-        <w:t xml:space="preserve">After debugging a lot, we figured out that after the selected venue is pass from VenueViews2 to VenueViews, the constructor is not being called for VenueViews. This is causing an issue, because the constructor is setting the data parameters to the global variables. </w:t>
-      </w:r>
-      <w:r>
-        <w:t>VenueViews uses the existence of global variable data to determine whether or not the Venue is in “Edit” or “Create” mode</w:t>
+        <w:t xml:space="preserve">After debugging a lot, we figured out that after the selected venue is pass from VenueViews2 to </w:t>
+      </w:r>
+      <w:proofErr w:type="spellStart"/>
+      <w:r>
+        <w:t>VenueViews</w:t>
+      </w:r>
+      <w:proofErr w:type="spellEnd"/>
+      <w:r>
+        <w:t xml:space="preserve">, the constructor is not being called for </w:t>
+      </w:r>
+      <w:proofErr w:type="spellStart"/>
+      <w:r>
+        <w:t>VenueViews</w:t>
+      </w:r>
+      <w:proofErr w:type="spellEnd"/>
+      <w:r>
+        <w:t xml:space="preserve">. This is causing an issue, because the constructor is setting the data parameters to the global variables. </w:t>
+      </w:r>
+      <w:proofErr w:type="spellStart"/>
+      <w:r>
+        <w:t>VenueViews</w:t>
+      </w:r>
+      <w:proofErr w:type="spellEnd"/>
+      <w:r>
+        <w:t xml:space="preserve"> uses the existence of global variable data to determine whether or not the Venue is in “Edit” or “Create” mode</w:t>
       </w:r>
     </w:p>
     <w:p>
@@ -1575,7 +2238,15 @@
         </w:numPr>
       </w:pPr>
       <w:r>
-        <w:t>Solution: We put the contents of the Constructor into a testMethod so that we could recall the “Constructor” whenever we were navigating to ‘Venue’</w:t>
+        <w:t xml:space="preserve">Solution: We put the contents of the Constructor into a </w:t>
+      </w:r>
+      <w:proofErr w:type="spellStart"/>
+      <w:r>
+        <w:t>testMethod</w:t>
+      </w:r>
+      <w:proofErr w:type="spellEnd"/>
+      <w:r>
+        <w:t xml:space="preserve"> so that we could recall the “Constructor” whenever we were navigating to ‘Venue’</w:t>
       </w:r>
     </w:p>
     <w:p>
@@ -1614,7 +2285,23 @@
         <w:t xml:space="preserve">Error Message: </w:t>
       </w:r>
       <w:r>
-        <w:t>Warning: Can't perform a React state update on an unmounted component. This is a no-op, but it indicates a memory leak in your application. To fix, cancel all subscriptions and asynchronous tasks in %s.%s, the componentWillUnmount method</w:t>
+        <w:t>Warning: Can't perform a React state update on an unmounted component. This is a no-op, but it indicates a memory leak in your application. To fix, cancel all subscriptions and asynchronous tasks in %</w:t>
+      </w:r>
+      <w:proofErr w:type="spellStart"/>
+      <w:r>
+        <w:t>s.%s</w:t>
+      </w:r>
+      <w:proofErr w:type="spellEnd"/>
+      <w:r>
+        <w:t xml:space="preserve">, the </w:t>
+      </w:r>
+      <w:proofErr w:type="spellStart"/>
+      <w:r>
+        <w:t>componentWillUnmount</w:t>
+      </w:r>
+      <w:proofErr w:type="spellEnd"/>
+      <w:r>
+        <w:t xml:space="preserve"> method</w:t>
       </w:r>
     </w:p>
     <w:p>
@@ -1633,27 +2320,148 @@
           <w:rPr>
             <w:rStyle w:val="Hyperlink"/>
           </w:rPr>
-          <w:t>https://projects.wojtekmaj.pl/react-lifecycle-methods-diagram</w:t>
+          <w:t>https://projects.wojtekmaj.pl/react-lifecycle-methods-diagram/</w:t>
         </w:r>
+      </w:hyperlink>
+    </w:p>
+    <w:p>
+      <w:pPr>
+        <w:pStyle w:val="ListParagraph"/>
+        <w:numPr>
+          <w:ilvl w:val="0"/>
+          <w:numId w:val="9"/>
+        </w:numPr>
+      </w:pPr>
+      <w:r>
+        <w:t xml:space="preserve">Error: When trying to type in a new venue name, it keeps calling this render method and it </w:t>
+      </w:r>
+      <w:proofErr w:type="spellStart"/>
+      <w:proofErr w:type="gramStart"/>
+      <w:r>
+        <w:t>wont</w:t>
+      </w:r>
+      <w:proofErr w:type="spellEnd"/>
+      <w:proofErr w:type="gramEnd"/>
+      <w:r>
+        <w:t xml:space="preserve"> let us actually type in anything since we reinitialize </w:t>
+      </w:r>
+      <w:proofErr w:type="spellStart"/>
+      <w:r>
+        <w:t>everytime</w:t>
+      </w:r>
+      <w:proofErr w:type="spellEnd"/>
+    </w:p>
+    <w:p>
+      <w:pPr>
+        <w:pStyle w:val="ListParagraph"/>
+        <w:numPr>
+          <w:ilvl w:val="1"/>
+          <w:numId w:val="9"/>
+        </w:numPr>
+      </w:pPr>
+      <w:r>
+        <w:t>Research: Turns out we need to update these “props”</w:t>
+      </w:r>
+    </w:p>
+    <w:p>
+      <w:pPr>
+        <w:pStyle w:val="ListParagraph"/>
+        <w:numPr>
+          <w:ilvl w:val="1"/>
+          <w:numId w:val="9"/>
+        </w:numPr>
+      </w:pPr>
+      <w:proofErr w:type="spellStart"/>
+      <w:r>
+        <w:t>ComponentDidMount</w:t>
+      </w:r>
+      <w:proofErr w:type="spellEnd"/>
+      <w:r>
+        <w:t xml:space="preserve"> and </w:t>
+      </w:r>
+      <w:proofErr w:type="spellStart"/>
+      <w:r>
+        <w:t>ComponentDidUpdate</w:t>
+      </w:r>
+      <w:proofErr w:type="spellEnd"/>
+      <w:r>
+        <w:t xml:space="preserve"> seem interesting</w:t>
+      </w:r>
+    </w:p>
+    <w:p>
+      <w:pPr>
+        <w:pStyle w:val="ListParagraph"/>
+        <w:numPr>
+          <w:ilvl w:val="2"/>
+          <w:numId w:val="9"/>
+        </w:numPr>
+      </w:pPr>
+      <w:hyperlink r:id="rId11" w:history="1">
         <w:r>
           <w:rPr>
             <w:rStyle w:val="Hyperlink"/>
           </w:rPr>
-          <w:t>/</w:t>
+          <w:t>https://reactjs.org/docs/react-component.html#componentdidmount</w:t>
         </w:r>
       </w:hyperlink>
     </w:p>
     <w:p>
       <w:pPr>
         <w:pStyle w:val="ListParagraph"/>
-        <w:numPr>
-          <w:ilvl w:val="1"/>
-          <w:numId w:val="9"/>
-        </w:numPr>
+        <w:ind w:left="2160"/>
       </w:pPr>
     </w:p>
     <w:p/>
     <w:p/>
+    <w:p/>
+    <w:p>
+      <w:r>
+        <w:t>“Export to Excel”</w:t>
+      </w:r>
+    </w:p>
+    <w:p>
+      <w:pPr>
+        <w:pStyle w:val="ListParagraph"/>
+        <w:numPr>
+          <w:ilvl w:val="0"/>
+          <w:numId w:val="10"/>
+        </w:numPr>
+      </w:pPr>
+      <w:r>
+        <w:t xml:space="preserve">You may notice that previous screenshots of the “Generate Forms” feature will show an “Export to Excel” functionality. </w:t>
+      </w:r>
+    </w:p>
+    <w:p>
+      <w:pPr>
+        <w:pStyle w:val="ListParagraph"/>
+        <w:numPr>
+          <w:ilvl w:val="0"/>
+          <w:numId w:val="10"/>
+        </w:numPr>
+      </w:pPr>
+      <w:r>
+        <w:t>A meeting with Mike on a cloudy Saturday (March 20, 2021) ended with the conclusion that the feature was unnecessary.</w:t>
+      </w:r>
+    </w:p>
+    <w:p>
+      <w:pPr>
+        <w:pStyle w:val="ListParagraph"/>
+        <w:numPr>
+          <w:ilvl w:val="0"/>
+          <w:numId w:val="10"/>
+        </w:numPr>
+      </w:pPr>
+      <w:proofErr w:type="gramStart"/>
+      <w:r>
+        <w:t>So</w:t>
+      </w:r>
+      <w:proofErr w:type="gramEnd"/>
+      <w:r>
+        <w:t xml:space="preserve"> it was deleted.</w:t>
+      </w:r>
+    </w:p>
+    <w:p/>
+    <w:p/>
     <w:p>
       <w:r>
         <w:t>Ways We Could Refactor:</w:t>
@@ -1668,8 +2476,13 @@
         </w:numPr>
       </w:pPr>
       <w:r>
-        <w:t>Figure out if we need two pdf’s</w:t>
-      </w:r>
+        <w:t xml:space="preserve">Figure out if we need two </w:t>
+      </w:r>
+      <w:proofErr w:type="gramStart"/>
+      <w:r>
+        <w:t>pdf’s</w:t>
+      </w:r>
+      <w:proofErr w:type="gramEnd"/>
     </w:p>
     <w:p>
       <w:pPr>
@@ -1921,6 +2734,119 @@
     </w:lvl>
   </w:abstractNum>
   <w:abstractNum w:abstractNumId="2" w15:restartNumberingAfterBreak="0">
+    <w:nsid w:val="1401153A"/>
+    <w:multiLevelType w:val="hybridMultilevel"/>
+    <w:tmpl w:val="0E54F4CC"/>
+    <w:lvl w:ilvl="0" w:tplc="04090001">
+      <w:start w:val="1"/>
+      <w:numFmt w:val="bullet"/>
+      <w:lvlText w:val=""/>
+      <w:lvlJc w:val="left"/>
+      <w:pPr>
+        <w:ind w:left="720" w:hanging="360"/>
+      </w:pPr>
+      <w:rPr>
+        <w:rFonts w:ascii="Symbol" w:hAnsi="Symbol" w:hint="default"/>
+      </w:rPr>
+    </w:lvl>
+    <w:lvl w:ilvl="1" w:tplc="04090003" w:tentative="1">
+      <w:start w:val="1"/>
+      <w:numFmt w:val="bullet"/>
+      <w:lvlText w:val="o"/>
+      <w:lvlJc w:val="left"/>
+      <w:pPr>
+        <w:ind w:left="1440" w:hanging="360"/>
+      </w:pPr>
+      <w:rPr>
+        <w:rFonts w:ascii="Courier New" w:hAnsi="Courier New" w:cs="Courier New" w:hint="default"/>
+      </w:rPr>
+    </w:lvl>
+    <w:lvl w:ilvl="2" w:tplc="04090005" w:tentative="1">
+      <w:start w:val="1"/>
+      <w:numFmt w:val="bullet"/>
+      <w:lvlText w:val=""/>
+      <w:lvlJc w:val="left"/>
+      <w:pPr>
+        <w:ind w:left="2160" w:hanging="360"/>
+      </w:pPr>
+      <w:rPr>
+        <w:rFonts w:ascii="Wingdings" w:hAnsi="Wingdings" w:hint="default"/>
+      </w:rPr>
+    </w:lvl>
+    <w:lvl w:ilvl="3" w:tplc="04090001" w:tentative="1">
+      <w:start w:val="1"/>
+      <w:numFmt w:val="bullet"/>
+      <w:lvlText w:val=""/>
+      <w:lvlJc w:val="left"/>
+      <w:pPr>
+        <w:ind w:left="2880" w:hanging="360"/>
+      </w:pPr>
+      <w:rPr>
+        <w:rFonts w:ascii="Symbol" w:hAnsi="Symbol" w:hint="default"/>
+      </w:rPr>
+    </w:lvl>
+    <w:lvl w:ilvl="4" w:tplc="04090003" w:tentative="1">
+      <w:start w:val="1"/>
+      <w:numFmt w:val="bullet"/>
+      <w:lvlText w:val="o"/>
+      <w:lvlJc w:val="left"/>
+      <w:pPr>
+        <w:ind w:left="3600" w:hanging="360"/>
+      </w:pPr>
+      <w:rPr>
+        <w:rFonts w:ascii="Courier New" w:hAnsi="Courier New" w:cs="Courier New" w:hint="default"/>
+      </w:rPr>
+    </w:lvl>
+    <w:lvl w:ilvl="5" w:tplc="04090005" w:tentative="1">
+      <w:start w:val="1"/>
+      <w:numFmt w:val="bullet"/>
+      <w:lvlText w:val=""/>
+      <w:lvlJc w:val="left"/>
+      <w:pPr>
+        <w:ind w:left="4320" w:hanging="360"/>
+      </w:pPr>
+      <w:rPr>
+        <w:rFonts w:ascii="Wingdings" w:hAnsi="Wingdings" w:hint="default"/>
+      </w:rPr>
+    </w:lvl>
+    <w:lvl w:ilvl="6" w:tplc="04090001" w:tentative="1">
+      <w:start w:val="1"/>
+      <w:numFmt w:val="bullet"/>
+      <w:lvlText w:val=""/>
+      <w:lvlJc w:val="left"/>
+      <w:pPr>
+        <w:ind w:left="5040" w:hanging="360"/>
+      </w:pPr>
+      <w:rPr>
+        <w:rFonts w:ascii="Symbol" w:hAnsi="Symbol" w:hint="default"/>
+      </w:rPr>
+    </w:lvl>
+    <w:lvl w:ilvl="7" w:tplc="04090003" w:tentative="1">
+      <w:start w:val="1"/>
+      <w:numFmt w:val="bullet"/>
+      <w:lvlText w:val="o"/>
+      <w:lvlJc w:val="left"/>
+      <w:pPr>
+        <w:ind w:left="5760" w:hanging="360"/>
+      </w:pPr>
+      <w:rPr>
+        <w:rFonts w:ascii="Courier New" w:hAnsi="Courier New" w:cs="Courier New" w:hint="default"/>
+      </w:rPr>
+    </w:lvl>
+    <w:lvl w:ilvl="8" w:tplc="04090005" w:tentative="1">
+      <w:start w:val="1"/>
+      <w:numFmt w:val="bullet"/>
+      <w:lvlText w:val=""/>
+      <w:lvlJc w:val="left"/>
+      <w:pPr>
+        <w:ind w:left="6480" w:hanging="360"/>
+      </w:pPr>
+      <w:rPr>
+        <w:rFonts w:ascii="Wingdings" w:hAnsi="Wingdings" w:hint="default"/>
+      </w:rPr>
+    </w:lvl>
+  </w:abstractNum>
+  <w:abstractNum w:abstractNumId="3" w15:restartNumberingAfterBreak="0">
     <w:nsid w:val="1A8E6F76"/>
     <w:multiLevelType w:val="hybridMultilevel"/>
     <w:tmpl w:val="934C5C0A"/>
@@ -1948,7 +2874,7 @@
         <w:rFonts w:ascii="Courier New" w:hAnsi="Courier New" w:cs="Courier New" w:hint="default"/>
       </w:rPr>
     </w:lvl>
-    <w:lvl w:ilvl="2" w:tplc="04090005" w:tentative="1">
+    <w:lvl w:ilvl="2" w:tplc="04090005">
       <w:start w:val="1"/>
       <w:numFmt w:val="bullet"/>
       <w:lvlText w:val=""/>
@@ -2033,7 +2959,7 @@
       </w:rPr>
     </w:lvl>
   </w:abstractNum>
-  <w:abstractNum w:abstractNumId="3" w15:restartNumberingAfterBreak="0">
+  <w:abstractNum w:abstractNumId="4" w15:restartNumberingAfterBreak="0">
     <w:nsid w:val="369A0315"/>
     <w:multiLevelType w:val="hybridMultilevel"/>
     <w:tmpl w:val="EFA6559C"/>
@@ -2146,7 +3072,7 @@
       </w:rPr>
     </w:lvl>
   </w:abstractNum>
-  <w:abstractNum w:abstractNumId="4" w15:restartNumberingAfterBreak="0">
+  <w:abstractNum w:abstractNumId="5" w15:restartNumberingAfterBreak="0">
     <w:nsid w:val="4A067987"/>
     <w:multiLevelType w:val="hybridMultilevel"/>
     <w:tmpl w:val="A8D0AFC6"/>
@@ -2258,7 +3184,7 @@
       </w:rPr>
     </w:lvl>
   </w:abstractNum>
-  <w:abstractNum w:abstractNumId="5" w15:restartNumberingAfterBreak="0">
+  <w:abstractNum w:abstractNumId="6" w15:restartNumberingAfterBreak="0">
     <w:nsid w:val="4B34602C"/>
     <w:multiLevelType w:val="hybridMultilevel"/>
     <w:tmpl w:val="A706195E"/>
@@ -2371,7 +3297,7 @@
       </w:rPr>
     </w:lvl>
   </w:abstractNum>
-  <w:abstractNum w:abstractNumId="6" w15:restartNumberingAfterBreak="0">
+  <w:abstractNum w:abstractNumId="7" w15:restartNumberingAfterBreak="0">
     <w:nsid w:val="4EED1096"/>
     <w:multiLevelType w:val="hybridMultilevel"/>
     <w:tmpl w:val="ECAAEF86"/>
@@ -2484,7 +3410,7 @@
       </w:rPr>
     </w:lvl>
   </w:abstractNum>
-  <w:abstractNum w:abstractNumId="7" w15:restartNumberingAfterBreak="0">
+  <w:abstractNum w:abstractNumId="8" w15:restartNumberingAfterBreak="0">
     <w:nsid w:val="656340DA"/>
     <w:multiLevelType w:val="hybridMultilevel"/>
     <w:tmpl w:val="5A2EE848"/>
@@ -2597,7 +3523,7 @@
       </w:rPr>
     </w:lvl>
   </w:abstractNum>
-  <w:abstractNum w:abstractNumId="8" w15:restartNumberingAfterBreak="0">
+  <w:abstractNum w:abstractNumId="9" w15:restartNumberingAfterBreak="0">
     <w:nsid w:val="774614A1"/>
     <w:multiLevelType w:val="hybridMultilevel"/>
     <w:tmpl w:val="0E60DB58"/>
@@ -2711,30 +3637,33 @@
     </w:lvl>
   </w:abstractNum>
   <w:num w:numId="1">
-    <w:abstractNumId w:val="4"/>
+    <w:abstractNumId w:val="5"/>
   </w:num>
   <w:num w:numId="2">
     <w:abstractNumId w:val="1"/>
   </w:num>
   <w:num w:numId="3">
+    <w:abstractNumId w:val="9"/>
+  </w:num>
+  <w:num w:numId="4">
+    <w:abstractNumId w:val="7"/>
+  </w:num>
+  <w:num w:numId="5">
     <w:abstractNumId w:val="8"/>
   </w:num>
-  <w:num w:numId="4">
-    <w:abstractNumId w:val="6"/>
-  </w:num>
-  <w:num w:numId="5">
-    <w:abstractNumId w:val="7"/>
-  </w:num>
   <w:num w:numId="6">
-    <w:abstractNumId w:val="3"/>
+    <w:abstractNumId w:val="4"/>
   </w:num>
   <w:num w:numId="7">
     <w:abstractNumId w:val="0"/>
   </w:num>
   <w:num w:numId="8">
-    <w:abstractNumId w:val="5"/>
+    <w:abstractNumId w:val="6"/>
   </w:num>
   <w:num w:numId="9">
+    <w:abstractNumId w:val="3"/>
+  </w:num>
+  <w:num w:numId="10">
     <w:abstractNumId w:val="2"/>
   </w:num>
 </w:numbering>

</xml_diff>

<commit_message>
Updated documentation on our findings and Edit Venues will now load in data, however when saving, we are receiving an issue and the component cannot update due to unmounting?
</commit_message>
<xml_diff>
--- a/Code Documentation.docx
+++ b/Code Documentation.docx
@@ -2395,8 +2395,13 @@
           <w:ilvl w:val="2"/>
           <w:numId w:val="9"/>
         </w:numPr>
-      </w:pPr>
-      <w:hyperlink r:id="rId11" w:history="1">
+        <w:rPr>
+          <w:rStyle w:val="Hyperlink"/>
+          <w:color w:val="auto"/>
+          <w:u w:val="none"/>
+        </w:rPr>
+      </w:pPr>
+      <w:hyperlink r:id="rId11" w:anchor="componentdidmount" w:history="1">
         <w:r>
           <w:rPr>
             <w:rStyle w:val="Hyperlink"/>
@@ -2408,8 +2413,214 @@
     <w:p>
       <w:pPr>
         <w:pStyle w:val="ListParagraph"/>
-        <w:ind w:left="2160"/>
-      </w:pPr>
+        <w:numPr>
+          <w:ilvl w:val="0"/>
+          <w:numId w:val="9"/>
+        </w:numPr>
+      </w:pPr>
+      <w:r>
+        <w:t>Solution</w:t>
+      </w:r>
+    </w:p>
+    <w:p>
+      <w:pPr>
+        <w:pStyle w:val="ListParagraph"/>
+        <w:numPr>
+          <w:ilvl w:val="1"/>
+          <w:numId w:val="9"/>
+        </w:numPr>
+      </w:pPr>
+      <w:r>
+        <w:t xml:space="preserve">I (Sarah), was first working on solutions involving the </w:t>
+      </w:r>
+      <w:proofErr w:type="spellStart"/>
+      <w:r>
+        <w:t>componentdidmount</w:t>
+      </w:r>
+      <w:proofErr w:type="spellEnd"/>
+      <w:r>
+        <w:t xml:space="preserve"> and </w:t>
+      </w:r>
+      <w:proofErr w:type="spellStart"/>
+      <w:r>
+        <w:t>componentdidupdate</w:t>
+      </w:r>
+      <w:proofErr w:type="spellEnd"/>
+      <w:r>
+        <w:t xml:space="preserve"> </w:t>
+      </w:r>
+    </w:p>
+    <w:p>
+      <w:pPr>
+        <w:pStyle w:val="ListParagraph"/>
+        <w:numPr>
+          <w:ilvl w:val="1"/>
+          <w:numId w:val="9"/>
+        </w:numPr>
+      </w:pPr>
+      <w:r>
+        <w:t>Chase, was working on a “</w:t>
+      </w:r>
+      <w:proofErr w:type="spellStart"/>
+      <w:proofErr w:type="gramStart"/>
+      <w:r>
+        <w:t>this.props</w:t>
+      </w:r>
+      <w:proofErr w:type="gramEnd"/>
+      <w:r>
+        <w:t>.navigation.addListener</w:t>
+      </w:r>
+      <w:proofErr w:type="spellEnd"/>
+      <w:r>
+        <w:t>” so that the props would know when to update the state of the variables</w:t>
+      </w:r>
+    </w:p>
+    <w:p>
+      <w:pPr>
+        <w:pStyle w:val="ListParagraph"/>
+        <w:numPr>
+          <w:ilvl w:val="1"/>
+          <w:numId w:val="9"/>
+        </w:numPr>
+      </w:pPr>
+      <w:r>
+        <w:t>Somehow, our combined methods became a solution</w:t>
+      </w:r>
+    </w:p>
+    <w:p>
+      <w:pPr>
+        <w:pStyle w:val="ListParagraph"/>
+        <w:numPr>
+          <w:ilvl w:val="1"/>
+          <w:numId w:val="9"/>
+        </w:numPr>
+      </w:pPr>
+      <w:r>
+        <w:t>Now we can type in “Edit Venues” without it reinitializing</w:t>
+      </w:r>
+    </w:p>
+    <w:p>
+      <w:pPr>
+        <w:pStyle w:val="ListParagraph"/>
+        <w:numPr>
+          <w:ilvl w:val="1"/>
+          <w:numId w:val="9"/>
+        </w:numPr>
+      </w:pPr>
+      <w:r>
+        <w:t>For some reason, the listener is being called on the component update - Chase</w:t>
+      </w:r>
+    </w:p>
+    <w:p>
+      <w:pPr>
+        <w:pStyle w:val="ListParagraph"/>
+        <w:numPr>
+          <w:ilvl w:val="1"/>
+          <w:numId w:val="9"/>
+        </w:numPr>
+      </w:pPr>
+      <w:r>
+        <w:rPr>
+          <w:u w:val="single"/>
+        </w:rPr>
+        <w:t>Received this warning</w:t>
+      </w:r>
+      <w:r>
+        <w:t xml:space="preserve">: </w:t>
+      </w:r>
+      <w:r>
+        <w:t xml:space="preserve">ExceptionsManager.js:126 Warning: Expected </w:t>
+      </w:r>
+      <w:proofErr w:type="spellStart"/>
+      <w:r>
+        <w:t>VenueView</w:t>
+      </w:r>
+      <w:proofErr w:type="spellEnd"/>
+      <w:r>
+        <w:t xml:space="preserve"> state to match </w:t>
+      </w:r>
+      <w:proofErr w:type="spellStart"/>
+      <w:r>
+        <w:t>memoized</w:t>
+      </w:r>
+      <w:proofErr w:type="spellEnd"/>
+      <w:r>
+        <w:t xml:space="preserve"> state before processing the update queue. This might either be because of a bug in React, or because a component reassigns its own `</w:t>
+      </w:r>
+      <w:proofErr w:type="spellStart"/>
+      <w:proofErr w:type="gramStart"/>
+      <w:r>
+        <w:t>this.props</w:t>
+      </w:r>
+      <w:proofErr w:type="spellEnd"/>
+      <w:proofErr w:type="gramEnd"/>
+      <w:r>
+        <w:t>`. Please file an issue.</w:t>
+      </w:r>
+    </w:p>
+    <w:p>
+      <w:pPr>
+        <w:pStyle w:val="ListParagraph"/>
+        <w:numPr>
+          <w:ilvl w:val="2"/>
+          <w:numId w:val="9"/>
+        </w:numPr>
+      </w:pPr>
+      <w:proofErr w:type="spellStart"/>
+      <w:proofErr w:type="gramStart"/>
+      <w:r>
+        <w:t>Lets</w:t>
+      </w:r>
+      <w:proofErr w:type="spellEnd"/>
+      <w:proofErr w:type="gramEnd"/>
+      <w:r>
+        <w:t xml:space="preserve"> ignore it for now -Sarah</w:t>
+      </w:r>
+    </w:p>
+    <w:p>
+      <w:pPr>
+        <w:pStyle w:val="ListParagraph"/>
+        <w:numPr>
+          <w:ilvl w:val="0"/>
+          <w:numId w:val="9"/>
+        </w:numPr>
+      </w:pPr>
+      <w:r>
+        <w:rPr>
+          <w:u w:val="single"/>
+        </w:rPr>
+        <w:t>Received this warning when saving</w:t>
+      </w:r>
+      <w:r>
+        <w:t>:</w:t>
+      </w:r>
+    </w:p>
+    <w:p>
+      <w:pPr>
+        <w:pStyle w:val="ListParagraph"/>
+        <w:numPr>
+          <w:ilvl w:val="1"/>
+          <w:numId w:val="9"/>
+        </w:numPr>
+      </w:pPr>
+      <w:r>
+        <w:t xml:space="preserve">ExceptionsManager.js:126 Warning: Can't perform a React state update on an unmounted component. This is a no-op, but it indicates a memory leak in your </w:t>
+      </w:r>
+      <w:r>
+        <w:lastRenderedPageBreak/>
+        <w:t xml:space="preserve">application. To fix, cancel all subscriptions and asynchronous tasks in the </w:t>
+      </w:r>
+      <w:proofErr w:type="spellStart"/>
+      <w:r>
+        <w:t>componentWillUnmount</w:t>
+      </w:r>
+      <w:proofErr w:type="spellEnd"/>
+      <w:r>
+        <w:t xml:space="preserve"> method.</w:t>
+      </w:r>
+      <w:r>
+        <w:t xml:space="preserve"> </w:t>
+      </w:r>
     </w:p>
     <w:p/>
     <w:p/>
@@ -2849,7 +3060,7 @@
   <w:abstractNum w:abstractNumId="3" w15:restartNumberingAfterBreak="0">
     <w:nsid w:val="1A8E6F76"/>
     <w:multiLevelType w:val="hybridMultilevel"/>
-    <w:tmpl w:val="934C5C0A"/>
+    <w:tmpl w:val="436E63A2"/>
     <w:lvl w:ilvl="0" w:tplc="04090001">
       <w:start w:val="1"/>
       <w:numFmt w:val="bullet"/>
@@ -2886,7 +3097,7 @@
         <w:rFonts w:ascii="Wingdings" w:hAnsi="Wingdings" w:hint="default"/>
       </w:rPr>
     </w:lvl>
-    <w:lvl w:ilvl="3" w:tplc="04090001" w:tentative="1">
+    <w:lvl w:ilvl="3" w:tplc="04090001">
       <w:start w:val="1"/>
       <w:numFmt w:val="bullet"/>
       <w:lvlText w:val=""/>
@@ -2898,7 +3109,7 @@
         <w:rFonts w:ascii="Symbol" w:hAnsi="Symbol" w:hint="default"/>
       </w:rPr>
     </w:lvl>
-    <w:lvl w:ilvl="4" w:tplc="04090003" w:tentative="1">
+    <w:lvl w:ilvl="4" w:tplc="04090003">
       <w:start w:val="1"/>
       <w:numFmt w:val="bullet"/>
       <w:lvlText w:val="o"/>
@@ -2910,7 +3121,7 @@
         <w:rFonts w:ascii="Courier New" w:hAnsi="Courier New" w:cs="Courier New" w:hint="default"/>
       </w:rPr>
     </w:lvl>
-    <w:lvl w:ilvl="5" w:tplc="04090005" w:tentative="1">
+    <w:lvl w:ilvl="5" w:tplc="04090005">
       <w:start w:val="1"/>
       <w:numFmt w:val="bullet"/>
       <w:lvlText w:val=""/>

</xml_diff>

<commit_message>
Update documentation and change the color of the market event dates on the calendar view to RED
</commit_message>
<xml_diff>
--- a/Code Documentation.docx
+++ b/Code Documentation.docx
@@ -2011,6 +2011,33 @@
         <w:t>, the calendar returned a success message!</w:t>
       </w:r>
     </w:p>
+    <w:p>
+      <w:pPr>
+        <w:pStyle w:val="ListParagraph"/>
+        <w:numPr>
+          <w:ilvl w:val="0"/>
+          <w:numId w:val="6"/>
+        </w:numPr>
+      </w:pPr>
+      <w:r>
+        <w:t xml:space="preserve">You may notice on previous screenshots of the calendar view that the </w:t>
+      </w:r>
+      <w:r>
+        <w:t>marked events were random colors (such as yellow, green)</w:t>
+      </w:r>
+    </w:p>
+    <w:p>
+      <w:pPr>
+        <w:pStyle w:val="ListParagraph"/>
+        <w:numPr>
+          <w:ilvl w:val="1"/>
+          <w:numId w:val="6"/>
+        </w:numPr>
+      </w:pPr>
+      <w:r>
+        <w:t>Mike said he wanted the colors to be more noticeable so we changed the color to a bright #FF000 red on generateMarkedDates()</w:t>
+      </w:r>
+    </w:p>
     <w:p/>
     <w:p>
       <w:r>
@@ -2089,6 +2116,7 @@
         </w:numPr>
       </w:pPr>
       <w:r>
+        <w:lastRenderedPageBreak/>
         <w:t>Debugging: We added console.log and since there are no cloud functions, we had to look at the console logs through React Native’s debugger mode</w:t>
       </w:r>
     </w:p>
@@ -2113,7 +2141,6 @@
         </w:numPr>
       </w:pPr>
       <w:r>
-        <w:lastRenderedPageBreak/>
         <w:t>Then right click + Inspect Element and you can view the logs and the errors from console</w:t>
       </w:r>
       <w:r>
@@ -2569,6 +2596,7 @@
       <w:proofErr w:type="spellStart"/>
       <w:proofErr w:type="gramStart"/>
       <w:r>
+        <w:lastRenderedPageBreak/>
         <w:t>Lets</w:t>
       </w:r>
       <w:proofErr w:type="spellEnd"/>
@@ -2604,11 +2632,7 @@
         </w:numPr>
       </w:pPr>
       <w:r>
-        <w:t xml:space="preserve">ExceptionsManager.js:126 Warning: Can't perform a React state update on an unmounted component. This is a no-op, but it indicates a memory leak in your </w:t>
-      </w:r>
-      <w:r>
-        <w:lastRenderedPageBreak/>
-        <w:t xml:space="preserve">application. To fix, cancel all subscriptions and asynchronous tasks in the </w:t>
+        <w:t xml:space="preserve">ExceptionsManager.js:126 Warning: Can't perform a React state update on an unmounted component. This is a no-op, but it indicates a memory leak in your application. To fix, cancel all subscriptions and asynchronous tasks in the </w:t>
       </w:r>
       <w:proofErr w:type="spellStart"/>
       <w:r>

</xml_diff>